<commit_message>
rapport partie deroulement projet
</commit_message>
<xml_diff>
--- a/rapport/rapport L3 Miage.docx
+++ b/rapport/rapport L3 Miage.docx
@@ -296,8 +296,29 @@
             <w14:round/>
           </w14:textOutline>
         </w:rPr>
-        <w:t xml:space="preserve"> Miage</w:t>
-      </w:r>
+        <w:t xml:space="preserve"> </w:t>
+      </w:r>
+      <w:proofErr w:type="spellStart"/>
+      <w:r>
+        <w:rPr>
+          <w:rFonts w:ascii="Arial" w:hAnsi="Arial" w:cs="Arial"/>
+          <w:color w:val="000000" w:themeColor="text1"/>
+          <w:sz w:val="32"/>
+          <w:szCs w:val="32"/>
+          <w14:shadow w14:blurRad="38100" w14:dist="19050" w14:dir="2700000" w14:sx="100000" w14:sy="100000" w14:kx="0" w14:ky="0" w14:algn="tl">
+            <w14:schemeClr w14:val="dk1">
+              <w14:alpha w14:val="60000"/>
+            </w14:schemeClr>
+          </w14:shadow>
+          <w14:textOutline w14:w="0" w14:cap="flat" w14:cmpd="sng" w14:algn="ctr">
+            <w14:noFill/>
+            <w14:prstDash w14:val="solid"/>
+            <w14:round/>
+          </w14:textOutline>
+        </w:rPr>
+        <w:t>Miage</w:t>
+      </w:r>
+      <w:proofErr w:type="spellEnd"/>
     </w:p>
     <w:p>
       <w:pPr>
@@ -729,7 +750,21 @@
         <w:rPr>
           <w:rFonts w:ascii="Arial" w:hAnsi="Arial" w:cs="Arial"/>
         </w:rPr>
-        <w:t xml:space="preserve"> une plateforme de domotique qui est  openhab.</w:t>
+        <w:t xml:space="preserve"> une plateforme de domotique qui est  </w:t>
+      </w:r>
+      <w:proofErr w:type="spellStart"/>
+      <w:r>
+        <w:rPr>
+          <w:rFonts w:ascii="Arial" w:hAnsi="Arial" w:cs="Arial"/>
+        </w:rPr>
+        <w:t>openhab</w:t>
+      </w:r>
+      <w:proofErr w:type="spellEnd"/>
+      <w:r>
+        <w:rPr>
+          <w:rFonts w:ascii="Arial" w:hAnsi="Arial" w:cs="Arial"/>
+        </w:rPr>
+        <w:t>.</w:t>
       </w:r>
       <w:r>
         <w:rPr>
@@ -841,13 +876,7 @@
         <w:rPr>
           <w:rFonts w:ascii="Arial" w:hAnsi="Arial" w:cs="Arial"/>
         </w:rPr>
-        <w:t>D</w:t>
-      </w:r>
-      <w:r>
-        <w:rPr>
-          <w:rFonts w:ascii="Arial" w:hAnsi="Arial" w:cs="Arial"/>
-        </w:rPr>
-        <w:t>omotique</w:t>
+        <w:t>Domotique</w:t>
       </w:r>
       <w:r>
         <w:rPr>
@@ -860,50 +889,81 @@
           <w:rFonts w:ascii="Arial" w:hAnsi="Arial" w:cs="Arial"/>
           <w:lang w:val="en-US"/>
         </w:rPr>
-        <w:t>ESP8266</w:t>
-      </w:r>
+        <w:t xml:space="preserve">ESP8266, </w:t>
+      </w:r>
+      <w:proofErr w:type="spellStart"/>
       <w:r>
         <w:rPr>
           <w:rFonts w:ascii="Arial" w:hAnsi="Arial" w:cs="Arial"/>
           <w:lang w:val="en-US"/>
         </w:rPr>
+        <w:t>l’internet</w:t>
+      </w:r>
+      <w:proofErr w:type="spellEnd"/>
+      <w:r>
+        <w:rPr>
+          <w:rFonts w:ascii="Arial" w:hAnsi="Arial" w:cs="Arial"/>
+          <w:lang w:val="en-US"/>
+        </w:rPr>
+        <w:t xml:space="preserve"> des </w:t>
+      </w:r>
+      <w:proofErr w:type="spellStart"/>
+      <w:r>
+        <w:rPr>
+          <w:rFonts w:ascii="Arial" w:hAnsi="Arial" w:cs="Arial"/>
+          <w:lang w:val="en-US"/>
+        </w:rPr>
+        <w:t>objets</w:t>
+      </w:r>
+      <w:proofErr w:type="spellEnd"/>
+      <w:r>
+        <w:rPr>
+          <w:rFonts w:ascii="Arial" w:hAnsi="Arial" w:cs="Arial"/>
+          <w:lang w:val="en-US"/>
+        </w:rPr>
+        <w:t xml:space="preserve">, la </w:t>
+      </w:r>
+      <w:proofErr w:type="spellStart"/>
+      <w:r>
+        <w:rPr>
+          <w:rFonts w:ascii="Arial" w:hAnsi="Arial" w:cs="Arial"/>
+          <w:lang w:val="en-US"/>
+        </w:rPr>
+        <w:t>maison</w:t>
+      </w:r>
+      <w:proofErr w:type="spellEnd"/>
+      <w:r>
+        <w:rPr>
+          <w:rFonts w:ascii="Arial" w:hAnsi="Arial" w:cs="Arial"/>
+          <w:lang w:val="en-US"/>
+        </w:rPr>
+        <w:t xml:space="preserve"> </w:t>
+      </w:r>
+      <w:proofErr w:type="spellStart"/>
+      <w:r>
+        <w:rPr>
+          <w:rFonts w:ascii="Arial" w:hAnsi="Arial" w:cs="Arial"/>
+          <w:lang w:val="en-US"/>
+        </w:rPr>
+        <w:t>intelligente</w:t>
+      </w:r>
+      <w:proofErr w:type="spellEnd"/>
+      <w:r>
+        <w:rPr>
+          <w:rFonts w:ascii="Arial" w:hAnsi="Arial" w:cs="Arial"/>
+          <w:lang w:val="en-US"/>
+        </w:rPr>
         <w:t xml:space="preserve">, </w:t>
       </w:r>
+      <w:proofErr w:type="spellStart"/>
       <w:r>
         <w:rPr>
           <w:rFonts w:ascii="Arial" w:hAnsi="Arial" w:cs="Arial"/>
           <w:lang w:val="en-US"/>
         </w:rPr>
-        <w:t>l’internet des objets</w:t>
-      </w:r>
-      <w:r>
-        <w:rPr>
-          <w:rFonts w:ascii="Arial" w:hAnsi="Arial" w:cs="Arial"/>
-          <w:lang w:val="en-US"/>
-        </w:rPr>
-        <w:t xml:space="preserve">, </w:t>
-      </w:r>
-      <w:r>
-        <w:rPr>
-          <w:rFonts w:ascii="Arial" w:hAnsi="Arial" w:cs="Arial"/>
-          <w:lang w:val="en-US"/>
-        </w:rPr>
-        <w:t>la maison intelligente</w:t>
-      </w:r>
-      <w:r>
-        <w:rPr>
-          <w:rFonts w:ascii="Arial" w:hAnsi="Arial" w:cs="Arial"/>
-          <w:lang w:val="en-US"/>
-        </w:rPr>
-        <w:t xml:space="preserve">, </w:t>
-      </w:r>
-      <w:r>
-        <w:rPr>
-          <w:rFonts w:ascii="Arial" w:hAnsi="Arial" w:cs="Arial"/>
-          <w:lang w:val="en-US"/>
-        </w:rPr>
         <w:t>arduino</w:t>
       </w:r>
+      <w:proofErr w:type="spellEnd"/>
     </w:p>
     <w:p>
       <w:pPr>
@@ -945,7 +1005,133 @@
         <w:rPr>
           <w:rFonts w:ascii="Arial" w:hAnsi="Arial" w:cs="Arial"/>
         </w:rPr>
-        <w:t>Born in the mid-1980s, the development of home automation is, among other things, the consequence of the miniaturization of electronic and computer systems.</w:t>
+        <w:t xml:space="preserve">Born in the mid-1980s, the </w:t>
+      </w:r>
+      <w:proofErr w:type="spellStart"/>
+      <w:r>
+        <w:rPr>
+          <w:rFonts w:ascii="Arial" w:hAnsi="Arial" w:cs="Arial"/>
+        </w:rPr>
+        <w:t>development</w:t>
+      </w:r>
+      <w:proofErr w:type="spellEnd"/>
+      <w:r>
+        <w:rPr>
+          <w:rFonts w:ascii="Arial" w:hAnsi="Arial" w:cs="Arial"/>
+        </w:rPr>
+        <w:t xml:space="preserve"> of home automation </w:t>
+      </w:r>
+      <w:proofErr w:type="spellStart"/>
+      <w:r>
+        <w:rPr>
+          <w:rFonts w:ascii="Arial" w:hAnsi="Arial" w:cs="Arial"/>
+        </w:rPr>
+        <w:t>is</w:t>
+      </w:r>
+      <w:proofErr w:type="spellEnd"/>
+      <w:r>
+        <w:rPr>
+          <w:rFonts w:ascii="Arial" w:hAnsi="Arial" w:cs="Arial"/>
+        </w:rPr>
+        <w:t xml:space="preserve">, </w:t>
+      </w:r>
+      <w:proofErr w:type="spellStart"/>
+      <w:r>
+        <w:rPr>
+          <w:rFonts w:ascii="Arial" w:hAnsi="Arial" w:cs="Arial"/>
+        </w:rPr>
+        <w:t>among</w:t>
+      </w:r>
+      <w:proofErr w:type="spellEnd"/>
+      <w:r>
+        <w:rPr>
+          <w:rFonts w:ascii="Arial" w:hAnsi="Arial" w:cs="Arial"/>
+        </w:rPr>
+        <w:t xml:space="preserve"> </w:t>
+      </w:r>
+      <w:proofErr w:type="spellStart"/>
+      <w:r>
+        <w:rPr>
+          <w:rFonts w:ascii="Arial" w:hAnsi="Arial" w:cs="Arial"/>
+        </w:rPr>
+        <w:t>other</w:t>
+      </w:r>
+      <w:proofErr w:type="spellEnd"/>
+      <w:r>
+        <w:rPr>
+          <w:rFonts w:ascii="Arial" w:hAnsi="Arial" w:cs="Arial"/>
+        </w:rPr>
+        <w:t xml:space="preserve"> </w:t>
+      </w:r>
+      <w:proofErr w:type="spellStart"/>
+      <w:r>
+        <w:rPr>
+          <w:rFonts w:ascii="Arial" w:hAnsi="Arial" w:cs="Arial"/>
+        </w:rPr>
+        <w:t>things</w:t>
+      </w:r>
+      <w:proofErr w:type="spellEnd"/>
+      <w:r>
+        <w:rPr>
+          <w:rFonts w:ascii="Arial" w:hAnsi="Arial" w:cs="Arial"/>
+        </w:rPr>
+        <w:t xml:space="preserve">, the </w:t>
+      </w:r>
+      <w:proofErr w:type="spellStart"/>
+      <w:r>
+        <w:rPr>
+          <w:rFonts w:ascii="Arial" w:hAnsi="Arial" w:cs="Arial"/>
+        </w:rPr>
+        <w:t>consequence</w:t>
+      </w:r>
+      <w:proofErr w:type="spellEnd"/>
+      <w:r>
+        <w:rPr>
+          <w:rFonts w:ascii="Arial" w:hAnsi="Arial" w:cs="Arial"/>
+        </w:rPr>
+        <w:t xml:space="preserve"> of the </w:t>
+      </w:r>
+      <w:proofErr w:type="spellStart"/>
+      <w:r>
+        <w:rPr>
+          <w:rFonts w:ascii="Arial" w:hAnsi="Arial" w:cs="Arial"/>
+        </w:rPr>
+        <w:t>miniaturization</w:t>
+      </w:r>
+      <w:proofErr w:type="spellEnd"/>
+      <w:r>
+        <w:rPr>
+          <w:rFonts w:ascii="Arial" w:hAnsi="Arial" w:cs="Arial"/>
+        </w:rPr>
+        <w:t xml:space="preserve"> of </w:t>
+      </w:r>
+      <w:proofErr w:type="spellStart"/>
+      <w:r>
+        <w:rPr>
+          <w:rFonts w:ascii="Arial" w:hAnsi="Arial" w:cs="Arial"/>
+        </w:rPr>
+        <w:t>electronic</w:t>
+      </w:r>
+      <w:proofErr w:type="spellEnd"/>
+      <w:r>
+        <w:rPr>
+          <w:rFonts w:ascii="Arial" w:hAnsi="Arial" w:cs="Arial"/>
+        </w:rPr>
+        <w:t xml:space="preserve"> and computer </w:t>
+      </w:r>
+      <w:proofErr w:type="spellStart"/>
+      <w:r>
+        <w:rPr>
+          <w:rFonts w:ascii="Arial" w:hAnsi="Arial" w:cs="Arial"/>
+        </w:rPr>
+        <w:t>systems</w:t>
+      </w:r>
+      <w:proofErr w:type="spellEnd"/>
+      <w:r>
+        <w:rPr>
+          <w:rFonts w:ascii="Arial" w:hAnsi="Arial" w:cs="Arial"/>
+        </w:rPr>
+        <w:t>.</w:t>
       </w:r>
     </w:p>
     <w:p>
@@ -960,7 +1146,343 @@
         <w:rPr>
           <w:rFonts w:ascii="Arial" w:hAnsi="Arial" w:cs="Arial"/>
         </w:rPr>
-        <w:t>The internship at the TIMC / IMAG Laboratory aims to develop services and devices in the context of the Internet of Things and the smart home. These services will have to be integrated into a home automation platform that is openhab. This requires getting started with the ESP8266 hardware platform using the Arduino IDE.</w:t>
+        <w:t xml:space="preserve">The </w:t>
+      </w:r>
+      <w:proofErr w:type="spellStart"/>
+      <w:r>
+        <w:rPr>
+          <w:rFonts w:ascii="Arial" w:hAnsi="Arial" w:cs="Arial"/>
+        </w:rPr>
+        <w:t>internship</w:t>
+      </w:r>
+      <w:proofErr w:type="spellEnd"/>
+      <w:r>
+        <w:rPr>
+          <w:rFonts w:ascii="Arial" w:hAnsi="Arial" w:cs="Arial"/>
+        </w:rPr>
+        <w:t xml:space="preserve"> </w:t>
+      </w:r>
+      <w:proofErr w:type="spellStart"/>
+      <w:r>
+        <w:rPr>
+          <w:rFonts w:ascii="Arial" w:hAnsi="Arial" w:cs="Arial"/>
+        </w:rPr>
+        <w:t>at</w:t>
+      </w:r>
+      <w:proofErr w:type="spellEnd"/>
+      <w:r>
+        <w:rPr>
+          <w:rFonts w:ascii="Arial" w:hAnsi="Arial" w:cs="Arial"/>
+        </w:rPr>
+        <w:t xml:space="preserve"> the TIMC / IMAG </w:t>
+      </w:r>
+      <w:proofErr w:type="spellStart"/>
+      <w:r>
+        <w:rPr>
+          <w:rFonts w:ascii="Arial" w:hAnsi="Arial" w:cs="Arial"/>
+        </w:rPr>
+        <w:t>Laboratory</w:t>
+      </w:r>
+      <w:proofErr w:type="spellEnd"/>
+      <w:r>
+        <w:rPr>
+          <w:rFonts w:ascii="Arial" w:hAnsi="Arial" w:cs="Arial"/>
+        </w:rPr>
+        <w:t xml:space="preserve"> </w:t>
+      </w:r>
+      <w:proofErr w:type="spellStart"/>
+      <w:r>
+        <w:rPr>
+          <w:rFonts w:ascii="Arial" w:hAnsi="Arial" w:cs="Arial"/>
+        </w:rPr>
+        <w:t>aims</w:t>
+      </w:r>
+      <w:proofErr w:type="spellEnd"/>
+      <w:r>
+        <w:rPr>
+          <w:rFonts w:ascii="Arial" w:hAnsi="Arial" w:cs="Arial"/>
+        </w:rPr>
+        <w:t xml:space="preserve"> to </w:t>
+      </w:r>
+      <w:proofErr w:type="spellStart"/>
+      <w:r>
+        <w:rPr>
+          <w:rFonts w:ascii="Arial" w:hAnsi="Arial" w:cs="Arial"/>
+        </w:rPr>
+        <w:t>develop</w:t>
+      </w:r>
+      <w:proofErr w:type="spellEnd"/>
+      <w:r>
+        <w:rPr>
+          <w:rFonts w:ascii="Arial" w:hAnsi="Arial" w:cs="Arial"/>
+        </w:rPr>
+        <w:t xml:space="preserve"> services and </w:t>
+      </w:r>
+      <w:proofErr w:type="spellStart"/>
+      <w:r>
+        <w:rPr>
+          <w:rFonts w:ascii="Arial" w:hAnsi="Arial" w:cs="Arial"/>
+        </w:rPr>
+        <w:t>devices</w:t>
+      </w:r>
+      <w:proofErr w:type="spellEnd"/>
+      <w:r>
+        <w:rPr>
+          <w:rFonts w:ascii="Arial" w:hAnsi="Arial" w:cs="Arial"/>
+        </w:rPr>
+        <w:t xml:space="preserve"> in the </w:t>
+      </w:r>
+      <w:proofErr w:type="spellStart"/>
+      <w:r>
+        <w:rPr>
+          <w:rFonts w:ascii="Arial" w:hAnsi="Arial" w:cs="Arial"/>
+        </w:rPr>
+        <w:t>context</w:t>
+      </w:r>
+      <w:proofErr w:type="spellEnd"/>
+      <w:r>
+        <w:rPr>
+          <w:rFonts w:ascii="Arial" w:hAnsi="Arial" w:cs="Arial"/>
+        </w:rPr>
+        <w:t xml:space="preserve"> of the Internet of </w:t>
+      </w:r>
+      <w:proofErr w:type="spellStart"/>
+      <w:r>
+        <w:rPr>
+          <w:rFonts w:ascii="Arial" w:hAnsi="Arial" w:cs="Arial"/>
+        </w:rPr>
+        <w:t>Things</w:t>
+      </w:r>
+      <w:proofErr w:type="spellEnd"/>
+      <w:r>
+        <w:rPr>
+          <w:rFonts w:ascii="Arial" w:hAnsi="Arial" w:cs="Arial"/>
+        </w:rPr>
+        <w:t xml:space="preserve"> and the smart home. </w:t>
+      </w:r>
+      <w:proofErr w:type="spellStart"/>
+      <w:r>
+        <w:rPr>
+          <w:rFonts w:ascii="Arial" w:hAnsi="Arial" w:cs="Arial"/>
+        </w:rPr>
+        <w:t>These</w:t>
+      </w:r>
+      <w:proofErr w:type="spellEnd"/>
+      <w:r>
+        <w:rPr>
+          <w:rFonts w:ascii="Arial" w:hAnsi="Arial" w:cs="Arial"/>
+        </w:rPr>
+        <w:t xml:space="preserve"> services </w:t>
+      </w:r>
+      <w:proofErr w:type="spellStart"/>
+      <w:r>
+        <w:rPr>
+          <w:rFonts w:ascii="Arial" w:hAnsi="Arial" w:cs="Arial"/>
+        </w:rPr>
+        <w:t>will</w:t>
+      </w:r>
+      <w:proofErr w:type="spellEnd"/>
+      <w:r>
+        <w:rPr>
+          <w:rFonts w:ascii="Arial" w:hAnsi="Arial" w:cs="Arial"/>
+        </w:rPr>
+        <w:t xml:space="preserve"> have to </w:t>
+      </w:r>
+      <w:proofErr w:type="spellStart"/>
+      <w:r>
+        <w:rPr>
+          <w:rFonts w:ascii="Arial" w:hAnsi="Arial" w:cs="Arial"/>
+        </w:rPr>
+        <w:t>be</w:t>
+      </w:r>
+      <w:proofErr w:type="spellEnd"/>
+      <w:r>
+        <w:rPr>
+          <w:rFonts w:ascii="Arial" w:hAnsi="Arial" w:cs="Arial"/>
+        </w:rPr>
+        <w:t xml:space="preserve"> </w:t>
+      </w:r>
+      <w:proofErr w:type="spellStart"/>
+      <w:r>
+        <w:rPr>
+          <w:rFonts w:ascii="Arial" w:hAnsi="Arial" w:cs="Arial"/>
+        </w:rPr>
+        <w:t>integrated</w:t>
+      </w:r>
+      <w:proofErr w:type="spellEnd"/>
+      <w:r>
+        <w:rPr>
+          <w:rFonts w:ascii="Arial" w:hAnsi="Arial" w:cs="Arial"/>
+        </w:rPr>
+        <w:t xml:space="preserve"> </w:t>
+      </w:r>
+      <w:proofErr w:type="spellStart"/>
+      <w:r>
+        <w:rPr>
+          <w:rFonts w:ascii="Arial" w:hAnsi="Arial" w:cs="Arial"/>
+        </w:rPr>
+        <w:t>into</w:t>
+      </w:r>
+      <w:proofErr w:type="spellEnd"/>
+      <w:r>
+        <w:rPr>
+          <w:rFonts w:ascii="Arial" w:hAnsi="Arial" w:cs="Arial"/>
+        </w:rPr>
+        <w:t xml:space="preserve"> </w:t>
+      </w:r>
+      <w:proofErr w:type="gramStart"/>
+      <w:r>
+        <w:rPr>
+          <w:rFonts w:ascii="Arial" w:hAnsi="Arial" w:cs="Arial"/>
+        </w:rPr>
+        <w:t>a</w:t>
+      </w:r>
+      <w:proofErr w:type="gramEnd"/>
+      <w:r>
+        <w:rPr>
+          <w:rFonts w:ascii="Arial" w:hAnsi="Arial" w:cs="Arial"/>
+        </w:rPr>
+        <w:t xml:space="preserve"> home automation </w:t>
+      </w:r>
+      <w:proofErr w:type="spellStart"/>
+      <w:r>
+        <w:rPr>
+          <w:rFonts w:ascii="Arial" w:hAnsi="Arial" w:cs="Arial"/>
+        </w:rPr>
+        <w:t>platform</w:t>
+      </w:r>
+      <w:proofErr w:type="spellEnd"/>
+      <w:r>
+        <w:rPr>
+          <w:rFonts w:ascii="Arial" w:hAnsi="Arial" w:cs="Arial"/>
+        </w:rPr>
+        <w:t xml:space="preserve"> </w:t>
+      </w:r>
+      <w:proofErr w:type="spellStart"/>
+      <w:r>
+        <w:rPr>
+          <w:rFonts w:ascii="Arial" w:hAnsi="Arial" w:cs="Arial"/>
+        </w:rPr>
+        <w:t>that</w:t>
+      </w:r>
+      <w:proofErr w:type="spellEnd"/>
+      <w:r>
+        <w:rPr>
+          <w:rFonts w:ascii="Arial" w:hAnsi="Arial" w:cs="Arial"/>
+        </w:rPr>
+        <w:t xml:space="preserve"> </w:t>
+      </w:r>
+      <w:proofErr w:type="spellStart"/>
+      <w:r>
+        <w:rPr>
+          <w:rFonts w:ascii="Arial" w:hAnsi="Arial" w:cs="Arial"/>
+        </w:rPr>
+        <w:t>is</w:t>
+      </w:r>
+      <w:proofErr w:type="spellEnd"/>
+      <w:r>
+        <w:rPr>
+          <w:rFonts w:ascii="Arial" w:hAnsi="Arial" w:cs="Arial"/>
+        </w:rPr>
+        <w:t xml:space="preserve"> </w:t>
+      </w:r>
+      <w:proofErr w:type="spellStart"/>
+      <w:r>
+        <w:rPr>
+          <w:rFonts w:ascii="Arial" w:hAnsi="Arial" w:cs="Arial"/>
+        </w:rPr>
+        <w:t>openhab</w:t>
+      </w:r>
+      <w:proofErr w:type="spellEnd"/>
+      <w:r>
+        <w:rPr>
+          <w:rFonts w:ascii="Arial" w:hAnsi="Arial" w:cs="Arial"/>
+        </w:rPr>
+        <w:t xml:space="preserve">. This </w:t>
+      </w:r>
+      <w:proofErr w:type="spellStart"/>
+      <w:r>
+        <w:rPr>
+          <w:rFonts w:ascii="Arial" w:hAnsi="Arial" w:cs="Arial"/>
+        </w:rPr>
+        <w:t>requires</w:t>
+      </w:r>
+      <w:proofErr w:type="spellEnd"/>
+      <w:r>
+        <w:rPr>
+          <w:rFonts w:ascii="Arial" w:hAnsi="Arial" w:cs="Arial"/>
+        </w:rPr>
+        <w:t xml:space="preserve"> </w:t>
+      </w:r>
+      <w:proofErr w:type="spellStart"/>
+      <w:r>
+        <w:rPr>
+          <w:rFonts w:ascii="Arial" w:hAnsi="Arial" w:cs="Arial"/>
+        </w:rPr>
+        <w:t>getting</w:t>
+      </w:r>
+      <w:proofErr w:type="spellEnd"/>
+      <w:r>
+        <w:rPr>
+          <w:rFonts w:ascii="Arial" w:hAnsi="Arial" w:cs="Arial"/>
+        </w:rPr>
+        <w:t xml:space="preserve"> </w:t>
+      </w:r>
+      <w:proofErr w:type="spellStart"/>
+      <w:r>
+        <w:rPr>
+          <w:rFonts w:ascii="Arial" w:hAnsi="Arial" w:cs="Arial"/>
+        </w:rPr>
+        <w:t>started</w:t>
+      </w:r>
+      <w:proofErr w:type="spellEnd"/>
+      <w:r>
+        <w:rPr>
+          <w:rFonts w:ascii="Arial" w:hAnsi="Arial" w:cs="Arial"/>
+        </w:rPr>
+        <w:t xml:space="preserve"> </w:t>
+      </w:r>
+      <w:proofErr w:type="spellStart"/>
+      <w:r>
+        <w:rPr>
+          <w:rFonts w:ascii="Arial" w:hAnsi="Arial" w:cs="Arial"/>
+        </w:rPr>
+        <w:t>with</w:t>
+      </w:r>
+      <w:proofErr w:type="spellEnd"/>
+      <w:r>
+        <w:rPr>
+          <w:rFonts w:ascii="Arial" w:hAnsi="Arial" w:cs="Arial"/>
+        </w:rPr>
+        <w:t xml:space="preserve"> the ESP8266 hardware </w:t>
+      </w:r>
+      <w:proofErr w:type="spellStart"/>
+      <w:r>
+        <w:rPr>
+          <w:rFonts w:ascii="Arial" w:hAnsi="Arial" w:cs="Arial"/>
+        </w:rPr>
+        <w:t>platform</w:t>
+      </w:r>
+      <w:proofErr w:type="spellEnd"/>
+      <w:r>
+        <w:rPr>
+          <w:rFonts w:ascii="Arial" w:hAnsi="Arial" w:cs="Arial"/>
+        </w:rPr>
+        <w:t xml:space="preserve"> </w:t>
+      </w:r>
+      <w:proofErr w:type="spellStart"/>
+      <w:r>
+        <w:rPr>
+          <w:rFonts w:ascii="Arial" w:hAnsi="Arial" w:cs="Arial"/>
+        </w:rPr>
+        <w:t>using</w:t>
+      </w:r>
+      <w:proofErr w:type="spellEnd"/>
+      <w:r>
+        <w:rPr>
+          <w:rFonts w:ascii="Arial" w:hAnsi="Arial" w:cs="Arial"/>
+        </w:rPr>
+        <w:t xml:space="preserve"> the Arduino IDE.</w:t>
       </w:r>
     </w:p>
     <w:p>
@@ -1002,8 +1524,20 @@
           <w:szCs w:val="24"/>
           <w:lang w:val="en"/>
         </w:rPr>
-        <w:t>Home automation, ESP8266, internet of things, smart home, arduino</w:t>
-      </w:r>
+        <w:t xml:space="preserve">Home automation, ESP8266, internet of things, smart home, </w:t>
+      </w:r>
+      <w:proofErr w:type="spellStart"/>
+      <w:r>
+        <w:rPr>
+          <w:rFonts w:ascii="inherit" w:hAnsi="inherit"/>
+          <w:color w:val="222222"/>
+          <w:sz w:val="24"/>
+          <w:szCs w:val="24"/>
+          <w:lang w:val="en"/>
+        </w:rPr>
+        <w:t>arduino</w:t>
+      </w:r>
+      <w:proofErr w:type="spellEnd"/>
       <w:r>
         <w:rPr>
           <w:rFonts w:ascii="inherit" w:hAnsi="inherit"/>
@@ -1103,32 +1637,52 @@
       <w:pPr>
         <w:pStyle w:val="Corpsdetexte-Miage"/>
       </w:pPr>
-      <w:r>
-        <w:t>siège social (pays, ville)</w:t>
+      <w:proofErr w:type="gramStart"/>
+      <w:r>
+        <w:t>siège</w:t>
+      </w:r>
+      <w:proofErr w:type="gramEnd"/>
+      <w:r>
+        <w:t xml:space="preserve"> social (pays, ville)</w:t>
       </w:r>
     </w:p>
     <w:p>
       <w:pPr>
         <w:pStyle w:val="Corpsdetexte-Miage"/>
       </w:pPr>
-      <w:r>
-        <w:t>nombre d'employés</w:t>
+      <w:proofErr w:type="gramStart"/>
+      <w:r>
+        <w:t>nombre</w:t>
+      </w:r>
+      <w:proofErr w:type="gramEnd"/>
+      <w:r>
+        <w:t xml:space="preserve"> d'employés</w:t>
       </w:r>
     </w:p>
     <w:p>
       <w:pPr>
         <w:pStyle w:val="Corpsdetexte-Miage"/>
       </w:pPr>
-      <w:r>
-        <w:t>chiffre affaires annuel</w:t>
+      <w:proofErr w:type="gramStart"/>
+      <w:r>
+        <w:t>chiffre</w:t>
+      </w:r>
+      <w:proofErr w:type="gramEnd"/>
+      <w:r>
+        <w:t xml:space="preserve"> affaires annuel</w:t>
       </w:r>
     </w:p>
     <w:p>
       <w:pPr>
         <w:pStyle w:val="Corpsdetexte-Miage"/>
       </w:pPr>
-      <w:r>
-        <w:t>pays d'implantation</w:t>
+      <w:proofErr w:type="gramStart"/>
+      <w:r>
+        <w:t>pays</w:t>
+      </w:r>
+      <w:proofErr w:type="gramEnd"/>
+      <w:r>
+        <w:t xml:space="preserve"> d'implantation</w:t>
       </w:r>
     </w:p>
     <w:p>
@@ -1206,8 +1760,13 @@
         <w:pStyle w:val="Corpsdetexte-Miage"/>
       </w:pPr>
       <w:r>
-        <w:t>/projet existant, etc./</w:t>
-      </w:r>
+        <w:t>/projet existant, etc</w:t>
+      </w:r>
+      <w:proofErr w:type="gramStart"/>
+      <w:r>
+        <w:t>./</w:t>
+      </w:r>
+      <w:proofErr w:type="gramEnd"/>
     </w:p>
     <w:p>
       <w:pPr>
@@ -1643,15 +2202,7 @@
           <w:sz w:val="28"/>
           <w:szCs w:val="28"/>
         </w:rPr>
-        <w:t xml:space="preserve">DEROULEMENT DU </w:t>
-      </w:r>
-      <w:r>
-        <w:rPr>
-          <w:rFonts w:asciiTheme="minorHAnsi" w:hAnsiTheme="minorHAnsi" w:cs="Arial"/>
-          <w:sz w:val="28"/>
-          <w:szCs w:val="28"/>
-        </w:rPr>
-        <w:t>PROJET</w:t>
+        <w:t>DEROULEMENT DU PROJET</w:t>
       </w:r>
     </w:p>
     <w:p>
@@ -1706,6 +2257,7 @@
           <w:lang w:eastAsia="ja-JP"/>
         </w:rPr>
       </w:pPr>
+      <w:proofErr w:type="gramStart"/>
       <w:r>
         <w:rPr>
           <w:rFonts w:asciiTheme="minorHAnsi" w:hAnsiTheme="minorHAnsi" w:cs="ArialMT"/>
@@ -1715,6 +2267,7 @@
         </w:rPr>
         <w:t>déroulement</w:t>
       </w:r>
+      <w:proofErr w:type="gramEnd"/>
       <w:r>
         <w:rPr>
           <w:rFonts w:asciiTheme="minorHAnsi" w:hAnsiTheme="minorHAnsi" w:cs="ArialMT"/>
@@ -1803,7 +2356,25 @@
           <w:szCs w:val="28"/>
           <w:lang w:eastAsia="ja-JP"/>
         </w:rPr>
-        <w:t xml:space="preserve">Ensuite le projet c’est déroulé selon le planning suivant : </w:t>
+        <w:t xml:space="preserve">Ensuite le projet </w:t>
+      </w:r>
+      <w:r>
+        <w:rPr>
+          <w:rFonts w:asciiTheme="minorHAnsi" w:hAnsiTheme="minorHAnsi" w:cs="ArialMT"/>
+          <w:sz w:val="28"/>
+          <w:szCs w:val="28"/>
+          <w:lang w:eastAsia="ja-JP"/>
+        </w:rPr>
+        <w:t>s’est</w:t>
+      </w:r>
+      <w:r>
+        <w:rPr>
+          <w:rFonts w:asciiTheme="minorHAnsi" w:hAnsiTheme="minorHAnsi" w:cs="ArialMT"/>
+          <w:sz w:val="28"/>
+          <w:szCs w:val="28"/>
+          <w:lang w:eastAsia="ja-JP"/>
+        </w:rPr>
+        <w:t xml:space="preserve"> déroulé selon le planning suivant : </w:t>
       </w:r>
     </w:p>
     <w:p>
@@ -2225,6 +2796,486 @@
           <w:lang w:eastAsia="ja-JP"/>
         </w:rPr>
       </w:pPr>
+      <w:r>
+        <w:rPr>
+          <w:rFonts w:asciiTheme="minorHAnsi" w:hAnsiTheme="minorHAnsi" w:cs="ArialMT"/>
+          <w:b/>
+          <w:sz w:val="28"/>
+          <w:szCs w:val="28"/>
+          <w:lang w:eastAsia="ja-JP"/>
+        </w:rPr>
+        <w:t>Déploiement du programme</w:t>
+      </w:r>
+    </w:p>
+    <w:p>
+      <w:pPr>
+        <w:autoSpaceDE w:val="0"/>
+        <w:autoSpaceDN w:val="0"/>
+        <w:adjustRightInd w:val="0"/>
+        <w:ind w:left="360"/>
+        <w:rPr>
+          <w:rFonts w:asciiTheme="minorHAnsi" w:hAnsiTheme="minorHAnsi" w:cs="ArialMT"/>
+          <w:sz w:val="28"/>
+          <w:szCs w:val="28"/>
+          <w:lang w:eastAsia="ja-JP"/>
+        </w:rPr>
+      </w:pPr>
+      <w:r>
+        <w:rPr>
+          <w:rFonts w:asciiTheme="minorHAnsi" w:hAnsiTheme="minorHAnsi" w:cs="ArialMT"/>
+          <w:sz w:val="28"/>
+          <w:szCs w:val="28"/>
+          <w:lang w:eastAsia="ja-JP"/>
+        </w:rPr>
+        <w:t xml:space="preserve">La mise en œuvre du </w:t>
+      </w:r>
+      <w:proofErr w:type="spellStart"/>
+      <w:r>
+        <w:rPr>
+          <w:rFonts w:asciiTheme="minorHAnsi" w:hAnsiTheme="minorHAnsi" w:cs="ArialMT"/>
+          <w:sz w:val="28"/>
+          <w:szCs w:val="28"/>
+          <w:lang w:eastAsia="ja-JP"/>
+        </w:rPr>
+        <w:t>prgramme</w:t>
+      </w:r>
+      <w:proofErr w:type="spellEnd"/>
+      <w:r>
+        <w:rPr>
+          <w:rFonts w:asciiTheme="minorHAnsi" w:hAnsiTheme="minorHAnsi" w:cs="ArialMT"/>
+          <w:sz w:val="28"/>
+          <w:szCs w:val="28"/>
+          <w:lang w:eastAsia="ja-JP"/>
+        </w:rPr>
+        <w:t xml:space="preserve"> s’est effectuée suivant trois étapes : </w:t>
+      </w:r>
+    </w:p>
+    <w:p>
+      <w:pPr>
+        <w:pStyle w:val="Paragraphedeliste"/>
+        <w:numPr>
+          <w:ilvl w:val="0"/>
+          <w:numId w:val="10"/>
+        </w:numPr>
+        <w:autoSpaceDE w:val="0"/>
+        <w:autoSpaceDN w:val="0"/>
+        <w:adjustRightInd w:val="0"/>
+        <w:rPr>
+          <w:rFonts w:asciiTheme="minorHAnsi" w:hAnsiTheme="minorHAnsi" w:cs="ArialMT"/>
+          <w:b/>
+          <w:sz w:val="28"/>
+          <w:szCs w:val="28"/>
+          <w:lang w:eastAsia="ja-JP"/>
+        </w:rPr>
+      </w:pPr>
+      <w:r>
+        <w:rPr>
+          <w:rFonts w:asciiTheme="minorHAnsi" w:hAnsiTheme="minorHAnsi" w:cs="ArialMT"/>
+          <w:b/>
+          <w:sz w:val="28"/>
+          <w:szCs w:val="28"/>
+          <w:lang w:eastAsia="ja-JP"/>
+        </w:rPr>
+        <w:t>Service WIFI</w:t>
+      </w:r>
+    </w:p>
+    <w:p>
+      <w:pPr>
+        <w:autoSpaceDE w:val="0"/>
+        <w:autoSpaceDN w:val="0"/>
+        <w:adjustRightInd w:val="0"/>
+        <w:rPr>
+          <w:rFonts w:asciiTheme="minorHAnsi" w:hAnsiTheme="minorHAnsi" w:cs="ArialMT"/>
+          <w:sz w:val="28"/>
+          <w:szCs w:val="28"/>
+          <w:lang w:eastAsia="ja-JP"/>
+        </w:rPr>
+      </w:pPr>
+      <w:r>
+        <w:rPr>
+          <w:rFonts w:asciiTheme="minorHAnsi" w:hAnsiTheme="minorHAnsi" w:cs="ArialMT"/>
+          <w:sz w:val="28"/>
+          <w:szCs w:val="28"/>
+          <w:lang w:eastAsia="ja-JP"/>
+        </w:rPr>
+        <w:t xml:space="preserve">            Cette étape consistait </w:t>
+      </w:r>
+      <w:r>
+        <w:rPr>
+          <w:rFonts w:asciiTheme="minorHAnsi" w:hAnsiTheme="minorHAnsi" w:cs="ArialMT"/>
+          <w:sz w:val="28"/>
+          <w:szCs w:val="28"/>
+          <w:lang w:eastAsia="ja-JP"/>
+        </w:rPr>
+        <w:t>à</w:t>
+      </w:r>
+      <w:r>
+        <w:rPr>
+          <w:rFonts w:asciiTheme="minorHAnsi" w:hAnsiTheme="minorHAnsi" w:cs="ArialMT"/>
+          <w:sz w:val="28"/>
+          <w:szCs w:val="28"/>
+          <w:lang w:eastAsia="ja-JP"/>
+        </w:rPr>
+        <w:t xml:space="preserve"> </w:t>
+      </w:r>
+      <w:r>
+        <w:rPr>
+          <w:rFonts w:asciiTheme="minorHAnsi" w:hAnsiTheme="minorHAnsi" w:cs="ArialMT"/>
+          <w:sz w:val="28"/>
+          <w:szCs w:val="28"/>
+          <w:lang w:eastAsia="ja-JP"/>
+        </w:rPr>
+        <w:t>crée</w:t>
+      </w:r>
+      <w:r>
+        <w:rPr>
+          <w:rFonts w:asciiTheme="minorHAnsi" w:hAnsiTheme="minorHAnsi" w:cs="ArialMT"/>
+          <w:sz w:val="28"/>
+          <w:szCs w:val="28"/>
+          <w:lang w:eastAsia="ja-JP"/>
+        </w:rPr>
+        <w:t xml:space="preserve"> un programme</w:t>
+      </w:r>
+      <w:r>
+        <w:rPr>
+          <w:rFonts w:asciiTheme="minorHAnsi" w:hAnsiTheme="minorHAnsi" w:cs="ArialMT"/>
+          <w:sz w:val="28"/>
+          <w:szCs w:val="28"/>
+          <w:lang w:eastAsia="ja-JP"/>
+        </w:rPr>
+        <w:t xml:space="preserve"> </w:t>
+      </w:r>
+      <w:r>
+        <w:rPr>
+          <w:rFonts w:asciiTheme="minorHAnsi" w:hAnsiTheme="minorHAnsi" w:cs="ArialMT"/>
+          <w:sz w:val="28"/>
+          <w:szCs w:val="28"/>
+          <w:lang w:eastAsia="ja-JP"/>
+        </w:rPr>
+        <w:t>(serveur)</w:t>
+      </w:r>
+      <w:r>
+        <w:rPr>
+          <w:rFonts w:asciiTheme="minorHAnsi" w:hAnsiTheme="minorHAnsi" w:cs="ArialMT"/>
+          <w:sz w:val="28"/>
+          <w:szCs w:val="28"/>
+          <w:lang w:eastAsia="ja-JP"/>
+        </w:rPr>
+        <w:t xml:space="preserve"> permettant la mise en place d’un </w:t>
+      </w:r>
+      <w:r>
+        <w:rPr>
+          <w:rFonts w:asciiTheme="minorHAnsi" w:hAnsiTheme="minorHAnsi" w:cs="ArialMT"/>
+          <w:sz w:val="28"/>
+          <w:szCs w:val="28"/>
+          <w:lang w:eastAsia="ja-JP"/>
+        </w:rPr>
+        <w:t>réseau</w:t>
+      </w:r>
+      <w:r>
+        <w:rPr>
+          <w:rFonts w:asciiTheme="minorHAnsi" w:hAnsiTheme="minorHAnsi" w:cs="ArialMT"/>
+          <w:sz w:val="28"/>
+          <w:szCs w:val="28"/>
+          <w:lang w:eastAsia="ja-JP"/>
+        </w:rPr>
+        <w:t xml:space="preserve"> WIFI </w:t>
+      </w:r>
+      <w:r>
+        <w:rPr>
+          <w:rFonts w:asciiTheme="minorHAnsi" w:hAnsiTheme="minorHAnsi" w:cs="ArialMT"/>
+          <w:sz w:val="28"/>
+          <w:szCs w:val="28"/>
+          <w:lang w:eastAsia="ja-JP"/>
+        </w:rPr>
+        <w:t xml:space="preserve">qui va permettre au NodeMCU de recevoir les requêtes HTTP du client pour </w:t>
+      </w:r>
+      <w:r>
+        <w:rPr>
+          <w:rFonts w:asciiTheme="minorHAnsi" w:hAnsiTheme="minorHAnsi" w:cs="ArialMT"/>
+          <w:sz w:val="28"/>
+          <w:szCs w:val="28"/>
+          <w:lang w:eastAsia="ja-JP"/>
+        </w:rPr>
+        <w:t>les traitées sous forme d’</w:t>
+      </w:r>
+      <w:r>
+        <w:rPr>
+          <w:rFonts w:asciiTheme="minorHAnsi" w:hAnsiTheme="minorHAnsi" w:cs="ArialMT"/>
+          <w:sz w:val="28"/>
+          <w:szCs w:val="28"/>
+          <w:lang w:eastAsia="ja-JP"/>
+        </w:rPr>
+        <w:t>instruction</w:t>
+      </w:r>
+      <w:r>
+        <w:rPr>
+          <w:rFonts w:asciiTheme="minorHAnsi" w:hAnsiTheme="minorHAnsi" w:cs="ArialMT"/>
+          <w:sz w:val="28"/>
+          <w:szCs w:val="28"/>
+          <w:lang w:eastAsia="ja-JP"/>
+        </w:rPr>
+        <w:t xml:space="preserve"> </w:t>
+      </w:r>
+      <w:r>
+        <w:rPr>
+          <w:rFonts w:asciiTheme="minorHAnsi" w:hAnsiTheme="minorHAnsi" w:cs="ArialMT"/>
+          <w:sz w:val="28"/>
+          <w:szCs w:val="28"/>
+          <w:lang w:eastAsia="ja-JP"/>
+        </w:rPr>
+        <w:t>à</w:t>
+      </w:r>
+      <w:r>
+        <w:rPr>
+          <w:rFonts w:asciiTheme="minorHAnsi" w:hAnsiTheme="minorHAnsi" w:cs="ArialMT"/>
+          <w:sz w:val="28"/>
+          <w:szCs w:val="28"/>
+          <w:lang w:eastAsia="ja-JP"/>
+        </w:rPr>
+        <w:t xml:space="preserve"> faire et d’envoyer au client une page web avec laquelle il pourra interagir avec le NodeMCU.</w:t>
+      </w:r>
+    </w:p>
+    <w:p>
+      <w:pPr>
+        <w:pStyle w:val="Paragraphedeliste"/>
+        <w:numPr>
+          <w:ilvl w:val="0"/>
+          <w:numId w:val="10"/>
+        </w:numPr>
+        <w:autoSpaceDE w:val="0"/>
+        <w:autoSpaceDN w:val="0"/>
+        <w:adjustRightInd w:val="0"/>
+        <w:rPr>
+          <w:rFonts w:asciiTheme="minorHAnsi" w:hAnsiTheme="minorHAnsi" w:cs="ArialMT"/>
+          <w:b/>
+          <w:sz w:val="28"/>
+          <w:szCs w:val="28"/>
+          <w:lang w:eastAsia="ja-JP"/>
+        </w:rPr>
+      </w:pPr>
+      <w:r>
+        <w:rPr>
+          <w:rFonts w:asciiTheme="minorHAnsi" w:hAnsiTheme="minorHAnsi" w:cs="ArialMT"/>
+          <w:b/>
+          <w:sz w:val="28"/>
+          <w:szCs w:val="28"/>
+          <w:lang w:eastAsia="ja-JP"/>
+        </w:rPr>
+        <w:t>Commande moteur DC</w:t>
+      </w:r>
+    </w:p>
+    <w:p>
+      <w:pPr>
+        <w:autoSpaceDE w:val="0"/>
+        <w:autoSpaceDN w:val="0"/>
+        <w:adjustRightInd w:val="0"/>
+        <w:rPr>
+          <w:rFonts w:asciiTheme="minorHAnsi" w:hAnsiTheme="minorHAnsi" w:cs="ArialMT"/>
+          <w:sz w:val="28"/>
+          <w:szCs w:val="28"/>
+          <w:lang w:eastAsia="ja-JP"/>
+        </w:rPr>
+      </w:pPr>
+      <w:r>
+        <w:rPr>
+          <w:rFonts w:asciiTheme="minorHAnsi" w:hAnsiTheme="minorHAnsi" w:cs="ArialMT"/>
+          <w:b/>
+          <w:sz w:val="28"/>
+          <w:szCs w:val="28"/>
+          <w:lang w:eastAsia="ja-JP"/>
+        </w:rPr>
+        <w:t xml:space="preserve">         </w:t>
+      </w:r>
+      <w:r>
+        <w:rPr>
+          <w:rFonts w:asciiTheme="minorHAnsi" w:hAnsiTheme="minorHAnsi" w:cs="ArialMT"/>
+          <w:b/>
+          <w:sz w:val="28"/>
+          <w:szCs w:val="28"/>
+          <w:lang w:eastAsia="ja-JP"/>
+        </w:rPr>
+        <w:tab/>
+      </w:r>
+      <w:r>
+        <w:rPr>
+          <w:rFonts w:asciiTheme="minorHAnsi" w:hAnsiTheme="minorHAnsi" w:cs="ArialMT"/>
+          <w:sz w:val="28"/>
+          <w:szCs w:val="28"/>
+          <w:lang w:eastAsia="ja-JP"/>
+        </w:rPr>
+        <w:t>Après la mise en place de la connexion WIFI il était temps de mettre en place un programme qui permet à la carte de commander le moteur indépendamment du service WIFI. Ce programme nous a permis d’observer le comportement du moteur DC pour mieux pouvoir le programmer.</w:t>
+      </w:r>
+    </w:p>
+    <w:p>
+      <w:pPr>
+        <w:autoSpaceDE w:val="0"/>
+        <w:autoSpaceDN w:val="0"/>
+        <w:adjustRightInd w:val="0"/>
+        <w:rPr>
+          <w:rFonts w:asciiTheme="minorHAnsi" w:hAnsiTheme="minorHAnsi" w:cs="ArialMT"/>
+          <w:sz w:val="28"/>
+          <w:szCs w:val="28"/>
+          <w:lang w:eastAsia="ja-JP"/>
+        </w:rPr>
+      </w:pPr>
+    </w:p>
+    <w:p>
+      <w:pPr>
+        <w:autoSpaceDE w:val="0"/>
+        <w:autoSpaceDN w:val="0"/>
+        <w:adjustRightInd w:val="0"/>
+        <w:ind w:left="360"/>
+        <w:rPr>
+          <w:rFonts w:asciiTheme="minorHAnsi" w:hAnsiTheme="minorHAnsi" w:cs="ArialMT"/>
+          <w:b/>
+          <w:sz w:val="28"/>
+          <w:szCs w:val="28"/>
+          <w:lang w:eastAsia="ja-JP"/>
+        </w:rPr>
+      </w:pPr>
+      <w:r>
+        <w:rPr>
+          <w:rFonts w:asciiTheme="minorHAnsi" w:hAnsiTheme="minorHAnsi" w:cs="ArialMT"/>
+          <w:b/>
+          <w:sz w:val="28"/>
+          <w:szCs w:val="28"/>
+          <w:lang w:eastAsia="ja-JP"/>
+        </w:rPr>
+        <w:t xml:space="preserve"> </w:t>
+      </w:r>
+    </w:p>
+    <w:p>
+      <w:pPr>
+        <w:autoSpaceDE w:val="0"/>
+        <w:autoSpaceDN w:val="0"/>
+        <w:adjustRightInd w:val="0"/>
+        <w:ind w:left="360"/>
+        <w:rPr>
+          <w:rFonts w:asciiTheme="minorHAnsi" w:hAnsiTheme="minorHAnsi" w:cs="ArialMT"/>
+          <w:b/>
+          <w:sz w:val="28"/>
+          <w:szCs w:val="28"/>
+          <w:lang w:eastAsia="ja-JP"/>
+        </w:rPr>
+      </w:pPr>
+    </w:p>
+    <w:p>
+      <w:pPr>
+        <w:pStyle w:val="Paragraphedeliste"/>
+        <w:numPr>
+          <w:ilvl w:val="0"/>
+          <w:numId w:val="10"/>
+        </w:numPr>
+        <w:autoSpaceDE w:val="0"/>
+        <w:autoSpaceDN w:val="0"/>
+        <w:adjustRightInd w:val="0"/>
+        <w:rPr>
+          <w:rFonts w:asciiTheme="minorHAnsi" w:hAnsiTheme="minorHAnsi" w:cs="ArialMT"/>
+          <w:b/>
+          <w:sz w:val="28"/>
+          <w:szCs w:val="28"/>
+          <w:lang w:eastAsia="ja-JP"/>
+        </w:rPr>
+      </w:pPr>
+      <w:r>
+        <w:rPr>
+          <w:rFonts w:asciiTheme="minorHAnsi" w:hAnsiTheme="minorHAnsi" w:cs="ArialMT"/>
+          <w:b/>
+          <w:sz w:val="28"/>
+          <w:szCs w:val="28"/>
+          <w:lang w:eastAsia="ja-JP"/>
+        </w:rPr>
+        <w:lastRenderedPageBreak/>
+        <w:t>Fusion des deux programmes</w:t>
+      </w:r>
+    </w:p>
+    <w:p>
+      <w:pPr>
+        <w:autoSpaceDE w:val="0"/>
+        <w:autoSpaceDN w:val="0"/>
+        <w:adjustRightInd w:val="0"/>
+        <w:rPr>
+          <w:rFonts w:asciiTheme="minorHAnsi" w:hAnsiTheme="minorHAnsi" w:cs="ArialMT"/>
+          <w:sz w:val="28"/>
+          <w:szCs w:val="28"/>
+          <w:lang w:eastAsia="ja-JP"/>
+        </w:rPr>
+      </w:pPr>
+      <w:r>
+        <w:rPr>
+          <w:rFonts w:asciiTheme="minorHAnsi" w:hAnsiTheme="minorHAnsi" w:cs="ArialMT"/>
+          <w:sz w:val="28"/>
+          <w:szCs w:val="28"/>
+          <w:lang w:eastAsia="ja-JP"/>
+        </w:rPr>
+        <w:t xml:space="preserve">Apres </w:t>
+      </w:r>
+      <w:r>
+        <w:rPr>
+          <w:rFonts w:asciiTheme="minorHAnsi" w:hAnsiTheme="minorHAnsi" w:cs="ArialMT"/>
+          <w:sz w:val="28"/>
+          <w:szCs w:val="28"/>
+          <w:lang w:eastAsia="ja-JP"/>
+        </w:rPr>
+        <w:t>avoir</w:t>
+      </w:r>
+      <w:r>
+        <w:rPr>
+          <w:rFonts w:asciiTheme="minorHAnsi" w:hAnsiTheme="minorHAnsi" w:cs="ArialMT"/>
+          <w:b/>
+          <w:sz w:val="28"/>
+          <w:szCs w:val="28"/>
+          <w:lang w:eastAsia="ja-JP"/>
+        </w:rPr>
+        <w:t xml:space="preserve"> </w:t>
+      </w:r>
+      <w:r>
+        <w:rPr>
+          <w:rFonts w:asciiTheme="minorHAnsi" w:hAnsiTheme="minorHAnsi" w:cs="ArialMT"/>
+          <w:sz w:val="28"/>
+          <w:szCs w:val="28"/>
+          <w:lang w:eastAsia="ja-JP"/>
+        </w:rPr>
+        <w:t xml:space="preserve">finalisé les deux étapes précédentes et s’assurer que tout marche indépendamment, </w:t>
+      </w:r>
+      <w:r>
+        <w:rPr>
+          <w:rFonts w:asciiTheme="minorHAnsi" w:hAnsiTheme="minorHAnsi" w:cs="ArialMT"/>
+          <w:b/>
+          <w:sz w:val="28"/>
+          <w:szCs w:val="28"/>
+          <w:lang w:eastAsia="ja-JP"/>
+        </w:rPr>
+        <w:t xml:space="preserve"> </w:t>
+      </w:r>
+      <w:r>
+        <w:rPr>
+          <w:rFonts w:asciiTheme="minorHAnsi" w:hAnsiTheme="minorHAnsi" w:cs="ArialMT"/>
+          <w:sz w:val="28"/>
+          <w:szCs w:val="28"/>
+          <w:lang w:eastAsia="ja-JP"/>
+        </w:rPr>
+        <w:t>c</w:t>
+      </w:r>
+      <w:r>
+        <w:rPr>
+          <w:rFonts w:asciiTheme="minorHAnsi" w:hAnsiTheme="minorHAnsi" w:cs="ArialMT"/>
+          <w:sz w:val="28"/>
+          <w:szCs w:val="28"/>
+          <w:lang w:eastAsia="ja-JP"/>
+        </w:rPr>
+        <w:t xml:space="preserve">ette étape consistait à mettre en place  le programme principal pour que le moteur réponde aux instructions qui viennent de l’utilisateur sous forme de requêtes http </w:t>
+      </w:r>
+      <w:r>
+        <w:rPr>
+          <w:rFonts w:asciiTheme="minorHAnsi" w:hAnsiTheme="minorHAnsi" w:cs="ArialMT"/>
+          <w:sz w:val="28"/>
+          <w:szCs w:val="28"/>
+          <w:lang w:eastAsia="ja-JP"/>
+        </w:rPr>
+        <w:t>via une page web.</w:t>
+      </w:r>
       <w:bookmarkStart w:id="0" w:name="_GoBack"/>
       <w:bookmarkEnd w:id="0"/>
     </w:p>
@@ -2384,7 +3435,27 @@
         <w:sz w:val="20"/>
         <w:szCs w:val="20"/>
       </w:rPr>
-      <w:t xml:space="preserve"> Miage </w:t>
+      <w:t xml:space="preserve"> </w:t>
+    </w:r>
+    <w:proofErr w:type="spellStart"/>
+    <w:r>
+      <w:rPr>
+        <w:rFonts w:ascii="Arial" w:hAnsi="Arial" w:cs="Arial"/>
+        <w:i/>
+        <w:sz w:val="20"/>
+        <w:szCs w:val="20"/>
+      </w:rPr>
+      <w:t>Miage</w:t>
+    </w:r>
+    <w:proofErr w:type="spellEnd"/>
+    <w:r>
+      <w:rPr>
+        <w:rFonts w:ascii="Arial" w:hAnsi="Arial" w:cs="Arial"/>
+        <w:i/>
+        <w:sz w:val="20"/>
+        <w:szCs w:val="20"/>
+      </w:rPr>
+      <w:t xml:space="preserve"> </w:t>
     </w:r>
     <w:r>
       <w:rPr>
@@ -2448,7 +3519,7 @@
         <w:sz w:val="20"/>
         <w:szCs w:val="20"/>
       </w:rPr>
-      <w:t>3</w:t>
+      <w:t>5</w:t>
     </w:r>
     <w:r>
       <w:rPr>
@@ -2503,7 +3574,7 @@
         <w:sz w:val="20"/>
         <w:szCs w:val="20"/>
       </w:rPr>
-      <w:t>4</w:t>
+      <w:t>5</w:t>
     </w:r>
     <w:r>
       <w:rPr>
@@ -3090,7 +4161,7 @@
   <w:abstractNum w:abstractNumId="5">
     <w:nsid w:val="3FE45A4A"/>
     <w:multiLevelType w:val="hybridMultilevel"/>
-    <w:tmpl w:val="0714D962"/>
+    <w:tmpl w:val="423C4B00"/>
     <w:lvl w:ilvl="0" w:tplc="0409000F">
       <w:start w:val="1"/>
       <w:numFmt w:val="decimal"/>
@@ -3263,6 +4334,119 @@
     </w:lvl>
   </w:abstractNum>
   <w:abstractNum w:abstractNumId="7">
+    <w:nsid w:val="46AB4A70"/>
+    <w:multiLevelType w:val="hybridMultilevel"/>
+    <w:tmpl w:val="D5DE1E74"/>
+    <w:lvl w:ilvl="0" w:tplc="04090005">
+      <w:start w:val="1"/>
+      <w:numFmt w:val="bullet"/>
+      <w:lvlText w:val=""/>
+      <w:lvlJc w:val="left"/>
+      <w:pPr>
+        <w:ind w:left="1425" w:hanging="360"/>
+      </w:pPr>
+      <w:rPr>
+        <w:rFonts w:ascii="Wingdings" w:hAnsi="Wingdings" w:hint="default"/>
+      </w:rPr>
+    </w:lvl>
+    <w:lvl w:ilvl="1" w:tplc="04090003" w:tentative="1">
+      <w:start w:val="1"/>
+      <w:numFmt w:val="bullet"/>
+      <w:lvlText w:val="o"/>
+      <w:lvlJc w:val="left"/>
+      <w:pPr>
+        <w:ind w:left="2145" w:hanging="360"/>
+      </w:pPr>
+      <w:rPr>
+        <w:rFonts w:ascii="Courier New" w:hAnsi="Courier New" w:cs="Courier New" w:hint="default"/>
+      </w:rPr>
+    </w:lvl>
+    <w:lvl w:ilvl="2" w:tplc="04090005" w:tentative="1">
+      <w:start w:val="1"/>
+      <w:numFmt w:val="bullet"/>
+      <w:lvlText w:val=""/>
+      <w:lvlJc w:val="left"/>
+      <w:pPr>
+        <w:ind w:left="2865" w:hanging="360"/>
+      </w:pPr>
+      <w:rPr>
+        <w:rFonts w:ascii="Wingdings" w:hAnsi="Wingdings" w:hint="default"/>
+      </w:rPr>
+    </w:lvl>
+    <w:lvl w:ilvl="3" w:tplc="04090001" w:tentative="1">
+      <w:start w:val="1"/>
+      <w:numFmt w:val="bullet"/>
+      <w:lvlText w:val=""/>
+      <w:lvlJc w:val="left"/>
+      <w:pPr>
+        <w:ind w:left="3585" w:hanging="360"/>
+      </w:pPr>
+      <w:rPr>
+        <w:rFonts w:ascii="Symbol" w:hAnsi="Symbol" w:hint="default"/>
+      </w:rPr>
+    </w:lvl>
+    <w:lvl w:ilvl="4" w:tplc="04090003" w:tentative="1">
+      <w:start w:val="1"/>
+      <w:numFmt w:val="bullet"/>
+      <w:lvlText w:val="o"/>
+      <w:lvlJc w:val="left"/>
+      <w:pPr>
+        <w:ind w:left="4305" w:hanging="360"/>
+      </w:pPr>
+      <w:rPr>
+        <w:rFonts w:ascii="Courier New" w:hAnsi="Courier New" w:cs="Courier New" w:hint="default"/>
+      </w:rPr>
+    </w:lvl>
+    <w:lvl w:ilvl="5" w:tplc="04090005" w:tentative="1">
+      <w:start w:val="1"/>
+      <w:numFmt w:val="bullet"/>
+      <w:lvlText w:val=""/>
+      <w:lvlJc w:val="left"/>
+      <w:pPr>
+        <w:ind w:left="5025" w:hanging="360"/>
+      </w:pPr>
+      <w:rPr>
+        <w:rFonts w:ascii="Wingdings" w:hAnsi="Wingdings" w:hint="default"/>
+      </w:rPr>
+    </w:lvl>
+    <w:lvl w:ilvl="6" w:tplc="04090001" w:tentative="1">
+      <w:start w:val="1"/>
+      <w:numFmt w:val="bullet"/>
+      <w:lvlText w:val=""/>
+      <w:lvlJc w:val="left"/>
+      <w:pPr>
+        <w:ind w:left="5745" w:hanging="360"/>
+      </w:pPr>
+      <w:rPr>
+        <w:rFonts w:ascii="Symbol" w:hAnsi="Symbol" w:hint="default"/>
+      </w:rPr>
+    </w:lvl>
+    <w:lvl w:ilvl="7" w:tplc="04090003" w:tentative="1">
+      <w:start w:val="1"/>
+      <w:numFmt w:val="bullet"/>
+      <w:lvlText w:val="o"/>
+      <w:lvlJc w:val="left"/>
+      <w:pPr>
+        <w:ind w:left="6465" w:hanging="360"/>
+      </w:pPr>
+      <w:rPr>
+        <w:rFonts w:ascii="Courier New" w:hAnsi="Courier New" w:cs="Courier New" w:hint="default"/>
+      </w:rPr>
+    </w:lvl>
+    <w:lvl w:ilvl="8" w:tplc="04090005" w:tentative="1">
+      <w:start w:val="1"/>
+      <w:numFmt w:val="bullet"/>
+      <w:lvlText w:val=""/>
+      <w:lvlJc w:val="left"/>
+      <w:pPr>
+        <w:ind w:left="7185" w:hanging="360"/>
+      </w:pPr>
+      <w:rPr>
+        <w:rFonts w:ascii="Wingdings" w:hAnsi="Wingdings" w:hint="default"/>
+      </w:rPr>
+    </w:lvl>
+  </w:abstractNum>
+  <w:abstractNum w:abstractNumId="8">
     <w:nsid w:val="4B552E5D"/>
     <w:multiLevelType w:val="multilevel"/>
     <w:tmpl w:val="00000000"/>
@@ -3375,7 +4559,7 @@
       </w:pPr>
     </w:lvl>
   </w:abstractNum>
-  <w:abstractNum w:abstractNumId="8">
+  <w:abstractNum w:abstractNumId="9">
     <w:nsid w:val="79015BE5"/>
     <w:multiLevelType w:val="hybridMultilevel"/>
     <w:tmpl w:val="61B25B52"/>
@@ -3483,10 +4667,13 @@
     <w:abstractNumId w:val="5"/>
   </w:num>
   <w:num w:numId="8">
-    <w:abstractNumId w:val="8"/>
+    <w:abstractNumId w:val="9"/>
   </w:num>
   <w:num w:numId="9">
     <w:abstractNumId w:val="2"/>
+  </w:num>
+  <w:num w:numId="10">
+    <w:abstractNumId w:val="7"/>
   </w:num>
 </w:numbering>
 </file>
@@ -3993,6 +5180,7 @@
   <w:style w:type="character" w:default="1" w:styleId="Policepardfaut">
     <w:name w:val="Default Paragraph Font"/>
     <w:uiPriority w:val="1"/>
+    <w:semiHidden/>
     <w:unhideWhenUsed/>
   </w:style>
   <w:style w:type="table" w:default="1" w:styleId="TableauNormal">
@@ -4858,7 +6046,7 @@
 </file>
 
 <file path=customXml/itemProps1.xml><?xml version="1.0" encoding="utf-8"?>
-<ds:datastoreItem xmlns:ds="http://schemas.openxmlformats.org/officeDocument/2006/customXml" ds:itemID="{8A2CE7ED-B9AD-406D-8E59-9A923B51C330}">
+<ds:datastoreItem xmlns:ds="http://schemas.openxmlformats.org/officeDocument/2006/customXml" ds:itemID="{438ABE09-2A5E-4483-AE35-6EB04C664546}">
   <ds:schemaRefs>
     <ds:schemaRef ds:uri="http://schemas.openxmlformats.org/officeDocument/2006/bibliography"/>
   </ds:schemaRefs>

</xml_diff>

<commit_message>
rapport stage en cours
</commit_message>
<xml_diff>
--- a/rapport/rapport L3 Miage.docx
+++ b/rapport/rapport L3 Miage.docx
@@ -658,20 +658,19 @@
     <w:p>
       <w:pPr>
         <w:spacing w:line="480" w:lineRule="auto"/>
-        <w:ind w:right="-76"/>
-        <w:rPr>
-          <w:rFonts w:ascii="Arial" w:hAnsi="Arial" w:cs="Arial"/>
-        </w:rPr>
-      </w:pPr>
-      <w:r>
-        <w:rPr>
-          <w:rFonts w:ascii="Arial" w:hAnsi="Arial" w:cs="Arial"/>
+        <w:rPr>
+          <w:rFonts w:asciiTheme="minorHAnsi" w:hAnsiTheme="minorHAnsi" w:cs="Arial"/>
+        </w:rPr>
+      </w:pPr>
+      <w:r>
+        <w:rPr>
+          <w:rFonts w:asciiTheme="minorHAnsi" w:hAnsiTheme="minorHAnsi" w:cs="Arial"/>
         </w:rPr>
         <w:t>Né au milieu des années 1980, le développement de la domotique est, entre autre, la conséquence de la miniaturisation des systèmes électroniques et informatiques</w:t>
       </w:r>
       <w:r>
         <w:rPr>
-          <w:rFonts w:ascii="Arial" w:hAnsi="Arial" w:cs="Arial"/>
+          <w:rFonts w:asciiTheme="minorHAnsi" w:hAnsiTheme="minorHAnsi" w:cs="Arial"/>
         </w:rPr>
         <w:t>.</w:t>
       </w:r>
@@ -679,20 +678,19 @@
     <w:p>
       <w:pPr>
         <w:spacing w:line="480" w:lineRule="auto"/>
-        <w:ind w:right="-76"/>
-        <w:rPr>
-          <w:rFonts w:ascii="Arial" w:hAnsi="Arial" w:cs="Arial"/>
-        </w:rPr>
-      </w:pPr>
-      <w:r>
-        <w:rPr>
-          <w:rFonts w:ascii="Arial" w:hAnsi="Arial" w:cs="Arial"/>
+        <w:rPr>
+          <w:rFonts w:asciiTheme="minorHAnsi" w:hAnsiTheme="minorHAnsi" w:cs="Arial"/>
+        </w:rPr>
+      </w:pPr>
+      <w:r>
+        <w:rPr>
+          <w:rFonts w:asciiTheme="minorHAnsi" w:hAnsiTheme="minorHAnsi" w:cs="Arial"/>
         </w:rPr>
         <w:t xml:space="preserve">Le stage réalisé au </w:t>
       </w:r>
       <w:r>
         <w:rPr>
-          <w:rFonts w:ascii="Arial" w:hAnsi="Arial" w:cs="Arial"/>
+          <w:rFonts w:asciiTheme="minorHAnsi" w:hAnsiTheme="minorHAnsi" w:cs="Arial"/>
           <w:b/>
           <w:bCs/>
         </w:rPr>
@@ -700,125 +698,125 @@
       </w:r>
       <w:r>
         <w:rPr>
-          <w:rFonts w:ascii="Arial" w:hAnsi="Arial" w:cs="Arial"/>
+          <w:rFonts w:asciiTheme="minorHAnsi" w:hAnsiTheme="minorHAnsi" w:cs="Arial"/>
         </w:rPr>
         <w:t xml:space="preserve">a justement pour but le développement </w:t>
       </w:r>
       <w:r>
         <w:rPr>
-          <w:rFonts w:ascii="Arial" w:hAnsi="Arial" w:cs="Arial"/>
+          <w:rFonts w:asciiTheme="minorHAnsi" w:hAnsiTheme="minorHAnsi" w:cs="Arial"/>
         </w:rPr>
         <w:t>de services et d’appareils dans le cadre de l’internet des objets et de la maison intelligente</w:t>
       </w:r>
       <w:r>
         <w:rPr>
-          <w:rFonts w:ascii="Arial" w:hAnsi="Arial" w:cs="Arial"/>
+          <w:rFonts w:asciiTheme="minorHAnsi" w:hAnsiTheme="minorHAnsi" w:cs="Arial"/>
         </w:rPr>
         <w:t xml:space="preserve">. Ces services devront </w:t>
       </w:r>
       <w:r>
         <w:rPr>
-          <w:rFonts w:ascii="Arial" w:hAnsi="Arial" w:cs="Arial"/>
+          <w:rFonts w:asciiTheme="minorHAnsi" w:hAnsiTheme="minorHAnsi" w:cs="Arial"/>
         </w:rPr>
         <w:t>être</w:t>
       </w:r>
       <w:r>
         <w:rPr>
-          <w:rFonts w:ascii="Arial" w:hAnsi="Arial" w:cs="Arial"/>
+          <w:rFonts w:asciiTheme="minorHAnsi" w:hAnsiTheme="minorHAnsi" w:cs="Arial"/>
         </w:rPr>
         <w:t xml:space="preserve"> </w:t>
       </w:r>
       <w:r>
         <w:rPr>
-          <w:rFonts w:ascii="Arial" w:hAnsi="Arial" w:cs="Arial"/>
+          <w:rFonts w:asciiTheme="minorHAnsi" w:hAnsiTheme="minorHAnsi" w:cs="Arial"/>
         </w:rPr>
         <w:t>intégrés</w:t>
       </w:r>
       <w:r>
         <w:rPr>
-          <w:rFonts w:ascii="Arial" w:hAnsi="Arial" w:cs="Arial"/>
+          <w:rFonts w:asciiTheme="minorHAnsi" w:hAnsiTheme="minorHAnsi" w:cs="Arial"/>
         </w:rPr>
         <w:t xml:space="preserve"> </w:t>
       </w:r>
       <w:r>
         <w:rPr>
-          <w:rFonts w:ascii="Arial" w:hAnsi="Arial" w:cs="Arial"/>
+          <w:rFonts w:asciiTheme="minorHAnsi" w:hAnsiTheme="minorHAnsi" w:cs="Arial"/>
         </w:rPr>
         <w:t>à</w:t>
       </w:r>
       <w:r>
         <w:rPr>
-          <w:rFonts w:ascii="Arial" w:hAnsi="Arial" w:cs="Arial"/>
+          <w:rFonts w:asciiTheme="minorHAnsi" w:hAnsiTheme="minorHAnsi" w:cs="Arial"/>
         </w:rPr>
         <w:t xml:space="preserve"> une plateforme de domotique qui est  </w:t>
       </w:r>
       <w:proofErr w:type="spellStart"/>
       <w:r>
         <w:rPr>
-          <w:rFonts w:ascii="Arial" w:hAnsi="Arial" w:cs="Arial"/>
+          <w:rFonts w:asciiTheme="minorHAnsi" w:hAnsiTheme="minorHAnsi" w:cs="Arial"/>
         </w:rPr>
         <w:t>openhab</w:t>
       </w:r>
       <w:proofErr w:type="spellEnd"/>
       <w:r>
         <w:rPr>
-          <w:rFonts w:ascii="Arial" w:hAnsi="Arial" w:cs="Arial"/>
+          <w:rFonts w:asciiTheme="minorHAnsi" w:hAnsiTheme="minorHAnsi" w:cs="Arial"/>
         </w:rPr>
         <w:t>.</w:t>
       </w:r>
       <w:r>
         <w:rPr>
-          <w:rFonts w:ascii="Arial" w:hAnsi="Arial" w:cs="Arial"/>
+          <w:rFonts w:asciiTheme="minorHAnsi" w:hAnsiTheme="minorHAnsi" w:cs="Arial"/>
         </w:rPr>
         <w:t xml:space="preserve"> Ce</w:t>
       </w:r>
       <w:r>
         <w:rPr>
-          <w:rFonts w:ascii="Arial" w:hAnsi="Arial" w:cs="Arial"/>
+          <w:rFonts w:asciiTheme="minorHAnsi" w:hAnsiTheme="minorHAnsi" w:cs="Arial"/>
         </w:rPr>
         <w:t xml:space="preserve"> qui </w:t>
       </w:r>
       <w:r>
         <w:rPr>
-          <w:rFonts w:ascii="Arial" w:hAnsi="Arial" w:cs="Arial"/>
+          <w:rFonts w:asciiTheme="minorHAnsi" w:hAnsiTheme="minorHAnsi" w:cs="Arial"/>
         </w:rPr>
         <w:t>nécessite</w:t>
       </w:r>
       <w:r>
         <w:rPr>
-          <w:rFonts w:ascii="Arial" w:hAnsi="Arial" w:cs="Arial"/>
+          <w:rFonts w:asciiTheme="minorHAnsi" w:hAnsiTheme="minorHAnsi" w:cs="Arial"/>
         </w:rPr>
         <w:t xml:space="preserve"> la prise en main la plateforme </w:t>
       </w:r>
       <w:r>
         <w:rPr>
-          <w:rFonts w:ascii="Arial" w:hAnsi="Arial" w:cs="Arial"/>
+          <w:rFonts w:asciiTheme="minorHAnsi" w:hAnsiTheme="minorHAnsi" w:cs="Arial"/>
         </w:rPr>
         <w:t>matérielle</w:t>
       </w:r>
       <w:r>
         <w:rPr>
-          <w:rFonts w:ascii="Arial" w:hAnsi="Arial" w:cs="Arial"/>
+          <w:rFonts w:asciiTheme="minorHAnsi" w:hAnsiTheme="minorHAnsi" w:cs="Arial"/>
         </w:rPr>
         <w:t xml:space="preserve"> ESP8266</w:t>
       </w:r>
       <w:r>
         <w:rPr>
-          <w:rFonts w:ascii="Arial" w:hAnsi="Arial" w:cs="Arial"/>
+          <w:rFonts w:asciiTheme="minorHAnsi" w:hAnsiTheme="minorHAnsi" w:cs="Arial"/>
         </w:rPr>
         <w:t xml:space="preserve"> en utilisant l’IDE </w:t>
       </w:r>
       <w:proofErr w:type="spellStart"/>
       <w:r>
         <w:rPr>
-          <w:rFonts w:ascii="Arial" w:hAnsi="Arial" w:cs="Arial"/>
+          <w:rFonts w:asciiTheme="minorHAnsi" w:hAnsiTheme="minorHAnsi" w:cs="Arial"/>
         </w:rPr>
         <w:t>arduino</w:t>
       </w:r>
       <w:proofErr w:type="spellEnd"/>
       <w:r>
         <w:rPr>
-          <w:rFonts w:ascii="Arial" w:hAnsi="Arial" w:cs="Arial"/>
+          <w:rFonts w:asciiTheme="minorHAnsi" w:hAnsiTheme="minorHAnsi" w:cs="Arial"/>
         </w:rPr>
         <w:t>.</w:t>
       </w:r>
@@ -984,566 +982,716 @@
     </w:p>
     <w:p>
       <w:pPr>
-        <w:spacing w:line="480" w:lineRule="auto"/>
-        <w:ind w:right="-76"/>
-        <w:rPr>
-          <w:rFonts w:ascii="Arial" w:hAnsi="Arial" w:cs="Arial"/>
+        <w:rPr>
+          <w:rFonts w:asciiTheme="minorHAnsi" w:hAnsiTheme="minorHAnsi"/>
           <w:b/>
           <w:color w:val="FF0000"/>
-        </w:rPr>
-      </w:pPr>
-      <w:r>
-        <w:rPr>
-          <w:rFonts w:ascii="Arial" w:hAnsi="Arial" w:cs="Arial"/>
+          <w:sz w:val="28"/>
+          <w:szCs w:val="28"/>
+        </w:rPr>
+      </w:pPr>
+      <w:r>
+        <w:rPr>
+          <w:rFonts w:asciiTheme="minorHAnsi" w:hAnsiTheme="minorHAnsi"/>
           <w:b/>
           <w:color w:val="FF0000"/>
+          <w:sz w:val="28"/>
+          <w:szCs w:val="28"/>
         </w:rPr>
         <w:t>Abstract</w:t>
       </w:r>
     </w:p>
     <w:p>
       <w:pPr>
-        <w:spacing w:line="480" w:lineRule="auto"/>
-        <w:ind w:right="-76"/>
-        <w:rPr>
-          <w:rFonts w:ascii="Arial" w:hAnsi="Arial" w:cs="Arial"/>
-        </w:rPr>
-      </w:pPr>
-      <w:r>
-        <w:rPr>
-          <w:rFonts w:ascii="Arial" w:hAnsi="Arial" w:cs="Arial"/>
+        <w:rPr>
+          <w:rFonts w:asciiTheme="minorHAnsi" w:hAnsiTheme="minorHAnsi"/>
+          <w:sz w:val="28"/>
+          <w:szCs w:val="28"/>
+        </w:rPr>
+      </w:pPr>
+      <w:r>
+        <w:rPr>
+          <w:rFonts w:asciiTheme="minorHAnsi" w:hAnsiTheme="minorHAnsi"/>
+          <w:sz w:val="28"/>
+          <w:szCs w:val="28"/>
         </w:rPr>
         <w:t xml:space="preserve">Born in the mid-1980s, the </w:t>
       </w:r>
       <w:proofErr w:type="spellStart"/>
       <w:r>
         <w:rPr>
-          <w:rFonts w:ascii="Arial" w:hAnsi="Arial" w:cs="Arial"/>
+          <w:rFonts w:asciiTheme="minorHAnsi" w:hAnsiTheme="minorHAnsi"/>
+          <w:sz w:val="28"/>
+          <w:szCs w:val="28"/>
         </w:rPr>
         <w:t>development</w:t>
       </w:r>
       <w:proofErr w:type="spellEnd"/>
       <w:r>
         <w:rPr>
-          <w:rFonts w:ascii="Arial" w:hAnsi="Arial" w:cs="Arial"/>
+          <w:rFonts w:asciiTheme="minorHAnsi" w:hAnsiTheme="minorHAnsi"/>
+          <w:sz w:val="28"/>
+          <w:szCs w:val="28"/>
         </w:rPr>
         <w:t xml:space="preserve"> of home automation </w:t>
       </w:r>
       <w:proofErr w:type="spellStart"/>
       <w:r>
         <w:rPr>
-          <w:rFonts w:ascii="Arial" w:hAnsi="Arial" w:cs="Arial"/>
+          <w:rFonts w:asciiTheme="minorHAnsi" w:hAnsiTheme="minorHAnsi"/>
+          <w:sz w:val="28"/>
+          <w:szCs w:val="28"/>
         </w:rPr>
         <w:t>is</w:t>
       </w:r>
       <w:proofErr w:type="spellEnd"/>
       <w:r>
         <w:rPr>
-          <w:rFonts w:ascii="Arial" w:hAnsi="Arial" w:cs="Arial"/>
+          <w:rFonts w:asciiTheme="minorHAnsi" w:hAnsiTheme="minorHAnsi"/>
+          <w:sz w:val="28"/>
+          <w:szCs w:val="28"/>
         </w:rPr>
         <w:t xml:space="preserve">, </w:t>
       </w:r>
       <w:proofErr w:type="spellStart"/>
       <w:r>
         <w:rPr>
-          <w:rFonts w:ascii="Arial" w:hAnsi="Arial" w:cs="Arial"/>
+          <w:rFonts w:asciiTheme="minorHAnsi" w:hAnsiTheme="minorHAnsi"/>
+          <w:sz w:val="28"/>
+          <w:szCs w:val="28"/>
         </w:rPr>
         <w:t>among</w:t>
       </w:r>
       <w:proofErr w:type="spellEnd"/>
       <w:r>
         <w:rPr>
-          <w:rFonts w:ascii="Arial" w:hAnsi="Arial" w:cs="Arial"/>
+          <w:rFonts w:asciiTheme="minorHAnsi" w:hAnsiTheme="minorHAnsi"/>
+          <w:sz w:val="28"/>
+          <w:szCs w:val="28"/>
         </w:rPr>
         <w:t xml:space="preserve"> </w:t>
       </w:r>
       <w:proofErr w:type="spellStart"/>
       <w:r>
         <w:rPr>
-          <w:rFonts w:ascii="Arial" w:hAnsi="Arial" w:cs="Arial"/>
+          <w:rFonts w:asciiTheme="minorHAnsi" w:hAnsiTheme="minorHAnsi"/>
+          <w:sz w:val="28"/>
+          <w:szCs w:val="28"/>
         </w:rPr>
         <w:t>other</w:t>
       </w:r>
       <w:proofErr w:type="spellEnd"/>
       <w:r>
         <w:rPr>
-          <w:rFonts w:ascii="Arial" w:hAnsi="Arial" w:cs="Arial"/>
+          <w:rFonts w:asciiTheme="minorHAnsi" w:hAnsiTheme="minorHAnsi"/>
+          <w:sz w:val="28"/>
+          <w:szCs w:val="28"/>
         </w:rPr>
         <w:t xml:space="preserve"> </w:t>
       </w:r>
       <w:proofErr w:type="spellStart"/>
       <w:r>
         <w:rPr>
-          <w:rFonts w:ascii="Arial" w:hAnsi="Arial" w:cs="Arial"/>
+          <w:rFonts w:asciiTheme="minorHAnsi" w:hAnsiTheme="minorHAnsi"/>
+          <w:sz w:val="28"/>
+          <w:szCs w:val="28"/>
         </w:rPr>
         <w:t>things</w:t>
       </w:r>
       <w:proofErr w:type="spellEnd"/>
       <w:r>
         <w:rPr>
-          <w:rFonts w:ascii="Arial" w:hAnsi="Arial" w:cs="Arial"/>
+          <w:rFonts w:asciiTheme="minorHAnsi" w:hAnsiTheme="minorHAnsi"/>
+          <w:sz w:val="28"/>
+          <w:szCs w:val="28"/>
         </w:rPr>
         <w:t xml:space="preserve">, the </w:t>
       </w:r>
       <w:proofErr w:type="spellStart"/>
       <w:r>
         <w:rPr>
-          <w:rFonts w:ascii="Arial" w:hAnsi="Arial" w:cs="Arial"/>
+          <w:rFonts w:asciiTheme="minorHAnsi" w:hAnsiTheme="minorHAnsi"/>
+          <w:sz w:val="28"/>
+          <w:szCs w:val="28"/>
         </w:rPr>
         <w:t>consequence</w:t>
       </w:r>
       <w:proofErr w:type="spellEnd"/>
       <w:r>
         <w:rPr>
-          <w:rFonts w:ascii="Arial" w:hAnsi="Arial" w:cs="Arial"/>
+          <w:rFonts w:asciiTheme="minorHAnsi" w:hAnsiTheme="minorHAnsi"/>
+          <w:sz w:val="28"/>
+          <w:szCs w:val="28"/>
         </w:rPr>
         <w:t xml:space="preserve"> of the </w:t>
       </w:r>
       <w:proofErr w:type="spellStart"/>
       <w:r>
         <w:rPr>
-          <w:rFonts w:ascii="Arial" w:hAnsi="Arial" w:cs="Arial"/>
+          <w:rFonts w:asciiTheme="minorHAnsi" w:hAnsiTheme="minorHAnsi"/>
+          <w:sz w:val="28"/>
+          <w:szCs w:val="28"/>
         </w:rPr>
         <w:t>miniaturization</w:t>
       </w:r>
       <w:proofErr w:type="spellEnd"/>
       <w:r>
         <w:rPr>
-          <w:rFonts w:ascii="Arial" w:hAnsi="Arial" w:cs="Arial"/>
+          <w:rFonts w:asciiTheme="minorHAnsi" w:hAnsiTheme="minorHAnsi"/>
+          <w:sz w:val="28"/>
+          <w:szCs w:val="28"/>
         </w:rPr>
         <w:t xml:space="preserve"> of </w:t>
       </w:r>
       <w:proofErr w:type="spellStart"/>
       <w:r>
         <w:rPr>
-          <w:rFonts w:ascii="Arial" w:hAnsi="Arial" w:cs="Arial"/>
+          <w:rFonts w:asciiTheme="minorHAnsi" w:hAnsiTheme="minorHAnsi"/>
+          <w:sz w:val="28"/>
+          <w:szCs w:val="28"/>
         </w:rPr>
         <w:t>electronic</w:t>
       </w:r>
       <w:proofErr w:type="spellEnd"/>
       <w:r>
         <w:rPr>
-          <w:rFonts w:ascii="Arial" w:hAnsi="Arial" w:cs="Arial"/>
+          <w:rFonts w:asciiTheme="minorHAnsi" w:hAnsiTheme="minorHAnsi"/>
+          <w:sz w:val="28"/>
+          <w:szCs w:val="28"/>
         </w:rPr>
         <w:t xml:space="preserve"> and computer </w:t>
       </w:r>
       <w:proofErr w:type="spellStart"/>
       <w:r>
         <w:rPr>
-          <w:rFonts w:ascii="Arial" w:hAnsi="Arial" w:cs="Arial"/>
+          <w:rFonts w:asciiTheme="minorHAnsi" w:hAnsiTheme="minorHAnsi"/>
+          <w:sz w:val="28"/>
+          <w:szCs w:val="28"/>
         </w:rPr>
         <w:t>systems</w:t>
       </w:r>
       <w:proofErr w:type="spellEnd"/>
       <w:r>
         <w:rPr>
-          <w:rFonts w:ascii="Arial" w:hAnsi="Arial" w:cs="Arial"/>
+          <w:rFonts w:asciiTheme="minorHAnsi" w:hAnsiTheme="minorHAnsi"/>
+          <w:sz w:val="28"/>
+          <w:szCs w:val="28"/>
         </w:rPr>
         <w:t>.</w:t>
       </w:r>
     </w:p>
     <w:p>
       <w:pPr>
-        <w:spacing w:line="480" w:lineRule="auto"/>
-        <w:ind w:right="-76"/>
-        <w:rPr>
-          <w:rFonts w:ascii="Arial" w:hAnsi="Arial" w:cs="Arial"/>
-        </w:rPr>
-      </w:pPr>
-      <w:r>
-        <w:rPr>
-          <w:rFonts w:ascii="Arial" w:hAnsi="Arial" w:cs="Arial"/>
+        <w:rPr>
+          <w:rFonts w:asciiTheme="minorHAnsi" w:hAnsiTheme="minorHAnsi"/>
+          <w:sz w:val="28"/>
+          <w:szCs w:val="28"/>
+        </w:rPr>
+      </w:pPr>
+      <w:r>
+        <w:rPr>
+          <w:rFonts w:asciiTheme="minorHAnsi" w:hAnsiTheme="minorHAnsi"/>
+          <w:sz w:val="28"/>
+          <w:szCs w:val="28"/>
         </w:rPr>
         <w:t xml:space="preserve">The </w:t>
       </w:r>
       <w:proofErr w:type="spellStart"/>
       <w:r>
         <w:rPr>
-          <w:rFonts w:ascii="Arial" w:hAnsi="Arial" w:cs="Arial"/>
+          <w:rFonts w:asciiTheme="minorHAnsi" w:hAnsiTheme="minorHAnsi"/>
+          <w:sz w:val="28"/>
+          <w:szCs w:val="28"/>
         </w:rPr>
         <w:t>internship</w:t>
       </w:r>
       <w:proofErr w:type="spellEnd"/>
       <w:r>
         <w:rPr>
-          <w:rFonts w:ascii="Arial" w:hAnsi="Arial" w:cs="Arial"/>
+          <w:rFonts w:asciiTheme="minorHAnsi" w:hAnsiTheme="minorHAnsi"/>
+          <w:sz w:val="28"/>
+          <w:szCs w:val="28"/>
         </w:rPr>
         <w:t xml:space="preserve"> </w:t>
       </w:r>
       <w:proofErr w:type="spellStart"/>
       <w:r>
         <w:rPr>
-          <w:rFonts w:ascii="Arial" w:hAnsi="Arial" w:cs="Arial"/>
+          <w:rFonts w:asciiTheme="minorHAnsi" w:hAnsiTheme="minorHAnsi"/>
+          <w:sz w:val="28"/>
+          <w:szCs w:val="28"/>
         </w:rPr>
         <w:t>at</w:t>
       </w:r>
       <w:proofErr w:type="spellEnd"/>
       <w:r>
         <w:rPr>
-          <w:rFonts w:ascii="Arial" w:hAnsi="Arial" w:cs="Arial"/>
+          <w:rFonts w:asciiTheme="minorHAnsi" w:hAnsiTheme="minorHAnsi"/>
+          <w:sz w:val="28"/>
+          <w:szCs w:val="28"/>
         </w:rPr>
         <w:t xml:space="preserve"> the TIMC / IMAG </w:t>
       </w:r>
       <w:proofErr w:type="spellStart"/>
       <w:r>
         <w:rPr>
-          <w:rFonts w:ascii="Arial" w:hAnsi="Arial" w:cs="Arial"/>
+          <w:rFonts w:asciiTheme="minorHAnsi" w:hAnsiTheme="minorHAnsi"/>
+          <w:sz w:val="28"/>
+          <w:szCs w:val="28"/>
         </w:rPr>
         <w:t>Laboratory</w:t>
       </w:r>
       <w:proofErr w:type="spellEnd"/>
       <w:r>
         <w:rPr>
-          <w:rFonts w:ascii="Arial" w:hAnsi="Arial" w:cs="Arial"/>
+          <w:rFonts w:asciiTheme="minorHAnsi" w:hAnsiTheme="minorHAnsi"/>
+          <w:sz w:val="28"/>
+          <w:szCs w:val="28"/>
         </w:rPr>
         <w:t xml:space="preserve"> </w:t>
       </w:r>
       <w:proofErr w:type="spellStart"/>
       <w:r>
         <w:rPr>
-          <w:rFonts w:ascii="Arial" w:hAnsi="Arial" w:cs="Arial"/>
+          <w:rFonts w:asciiTheme="minorHAnsi" w:hAnsiTheme="minorHAnsi"/>
+          <w:sz w:val="28"/>
+          <w:szCs w:val="28"/>
         </w:rPr>
         <w:t>aims</w:t>
       </w:r>
       <w:proofErr w:type="spellEnd"/>
       <w:r>
         <w:rPr>
-          <w:rFonts w:ascii="Arial" w:hAnsi="Arial" w:cs="Arial"/>
+          <w:rFonts w:asciiTheme="minorHAnsi" w:hAnsiTheme="minorHAnsi"/>
+          <w:sz w:val="28"/>
+          <w:szCs w:val="28"/>
         </w:rPr>
         <w:t xml:space="preserve"> to </w:t>
       </w:r>
       <w:proofErr w:type="spellStart"/>
       <w:r>
         <w:rPr>
-          <w:rFonts w:ascii="Arial" w:hAnsi="Arial" w:cs="Arial"/>
+          <w:rFonts w:asciiTheme="minorHAnsi" w:hAnsiTheme="minorHAnsi"/>
+          <w:sz w:val="28"/>
+          <w:szCs w:val="28"/>
         </w:rPr>
         <w:t>develop</w:t>
       </w:r>
       <w:proofErr w:type="spellEnd"/>
       <w:r>
         <w:rPr>
-          <w:rFonts w:ascii="Arial" w:hAnsi="Arial" w:cs="Arial"/>
+          <w:rFonts w:asciiTheme="minorHAnsi" w:hAnsiTheme="minorHAnsi"/>
+          <w:sz w:val="28"/>
+          <w:szCs w:val="28"/>
         </w:rPr>
         <w:t xml:space="preserve"> services and </w:t>
       </w:r>
       <w:proofErr w:type="spellStart"/>
       <w:r>
         <w:rPr>
-          <w:rFonts w:ascii="Arial" w:hAnsi="Arial" w:cs="Arial"/>
+          <w:rFonts w:asciiTheme="minorHAnsi" w:hAnsiTheme="minorHAnsi"/>
+          <w:sz w:val="28"/>
+          <w:szCs w:val="28"/>
         </w:rPr>
         <w:t>devices</w:t>
       </w:r>
       <w:proofErr w:type="spellEnd"/>
       <w:r>
         <w:rPr>
-          <w:rFonts w:ascii="Arial" w:hAnsi="Arial" w:cs="Arial"/>
+          <w:rFonts w:asciiTheme="minorHAnsi" w:hAnsiTheme="minorHAnsi"/>
+          <w:sz w:val="28"/>
+          <w:szCs w:val="28"/>
         </w:rPr>
         <w:t xml:space="preserve"> in the </w:t>
       </w:r>
       <w:proofErr w:type="spellStart"/>
       <w:r>
         <w:rPr>
-          <w:rFonts w:ascii="Arial" w:hAnsi="Arial" w:cs="Arial"/>
+          <w:rFonts w:asciiTheme="minorHAnsi" w:hAnsiTheme="minorHAnsi"/>
+          <w:sz w:val="28"/>
+          <w:szCs w:val="28"/>
         </w:rPr>
         <w:t>context</w:t>
       </w:r>
       <w:proofErr w:type="spellEnd"/>
       <w:r>
         <w:rPr>
-          <w:rFonts w:ascii="Arial" w:hAnsi="Arial" w:cs="Arial"/>
+          <w:rFonts w:asciiTheme="minorHAnsi" w:hAnsiTheme="minorHAnsi"/>
+          <w:sz w:val="28"/>
+          <w:szCs w:val="28"/>
         </w:rPr>
         <w:t xml:space="preserve"> of the Internet of </w:t>
       </w:r>
       <w:proofErr w:type="spellStart"/>
       <w:r>
         <w:rPr>
-          <w:rFonts w:ascii="Arial" w:hAnsi="Arial" w:cs="Arial"/>
+          <w:rFonts w:asciiTheme="minorHAnsi" w:hAnsiTheme="minorHAnsi"/>
+          <w:sz w:val="28"/>
+          <w:szCs w:val="28"/>
         </w:rPr>
         <w:t>Things</w:t>
       </w:r>
       <w:proofErr w:type="spellEnd"/>
       <w:r>
         <w:rPr>
-          <w:rFonts w:ascii="Arial" w:hAnsi="Arial" w:cs="Arial"/>
+          <w:rFonts w:asciiTheme="minorHAnsi" w:hAnsiTheme="minorHAnsi"/>
+          <w:sz w:val="28"/>
+          <w:szCs w:val="28"/>
         </w:rPr>
         <w:t xml:space="preserve"> and the smart home. </w:t>
       </w:r>
       <w:proofErr w:type="spellStart"/>
       <w:r>
         <w:rPr>
-          <w:rFonts w:ascii="Arial" w:hAnsi="Arial" w:cs="Arial"/>
+          <w:rFonts w:asciiTheme="minorHAnsi" w:hAnsiTheme="minorHAnsi"/>
+          <w:sz w:val="28"/>
+          <w:szCs w:val="28"/>
         </w:rPr>
         <w:t>These</w:t>
       </w:r>
       <w:proofErr w:type="spellEnd"/>
       <w:r>
         <w:rPr>
-          <w:rFonts w:ascii="Arial" w:hAnsi="Arial" w:cs="Arial"/>
+          <w:rFonts w:asciiTheme="minorHAnsi" w:hAnsiTheme="minorHAnsi"/>
+          <w:sz w:val="28"/>
+          <w:szCs w:val="28"/>
         </w:rPr>
         <w:t xml:space="preserve"> services </w:t>
       </w:r>
       <w:proofErr w:type="spellStart"/>
       <w:r>
         <w:rPr>
-          <w:rFonts w:ascii="Arial" w:hAnsi="Arial" w:cs="Arial"/>
+          <w:rFonts w:asciiTheme="minorHAnsi" w:hAnsiTheme="minorHAnsi"/>
+          <w:sz w:val="28"/>
+          <w:szCs w:val="28"/>
         </w:rPr>
         <w:t>will</w:t>
       </w:r>
       <w:proofErr w:type="spellEnd"/>
       <w:r>
         <w:rPr>
-          <w:rFonts w:ascii="Arial" w:hAnsi="Arial" w:cs="Arial"/>
+          <w:rFonts w:asciiTheme="minorHAnsi" w:hAnsiTheme="minorHAnsi"/>
+          <w:sz w:val="28"/>
+          <w:szCs w:val="28"/>
         </w:rPr>
         <w:t xml:space="preserve"> have to </w:t>
       </w:r>
       <w:proofErr w:type="spellStart"/>
       <w:r>
         <w:rPr>
-          <w:rFonts w:ascii="Arial" w:hAnsi="Arial" w:cs="Arial"/>
+          <w:rFonts w:asciiTheme="minorHAnsi" w:hAnsiTheme="minorHAnsi"/>
+          <w:sz w:val="28"/>
+          <w:szCs w:val="28"/>
         </w:rPr>
         <w:t>be</w:t>
       </w:r>
       <w:proofErr w:type="spellEnd"/>
       <w:r>
         <w:rPr>
-          <w:rFonts w:ascii="Arial" w:hAnsi="Arial" w:cs="Arial"/>
+          <w:rFonts w:asciiTheme="minorHAnsi" w:hAnsiTheme="minorHAnsi"/>
+          <w:sz w:val="28"/>
+          <w:szCs w:val="28"/>
         </w:rPr>
         <w:t xml:space="preserve"> </w:t>
       </w:r>
       <w:proofErr w:type="spellStart"/>
       <w:r>
         <w:rPr>
-          <w:rFonts w:ascii="Arial" w:hAnsi="Arial" w:cs="Arial"/>
+          <w:rFonts w:asciiTheme="minorHAnsi" w:hAnsiTheme="minorHAnsi"/>
+          <w:sz w:val="28"/>
+          <w:szCs w:val="28"/>
         </w:rPr>
         <w:t>integrated</w:t>
       </w:r>
       <w:proofErr w:type="spellEnd"/>
       <w:r>
         <w:rPr>
-          <w:rFonts w:ascii="Arial" w:hAnsi="Arial" w:cs="Arial"/>
+          <w:rFonts w:asciiTheme="minorHAnsi" w:hAnsiTheme="minorHAnsi"/>
+          <w:sz w:val="28"/>
+          <w:szCs w:val="28"/>
         </w:rPr>
         <w:t xml:space="preserve"> </w:t>
       </w:r>
       <w:proofErr w:type="spellStart"/>
       <w:r>
         <w:rPr>
-          <w:rFonts w:ascii="Arial" w:hAnsi="Arial" w:cs="Arial"/>
+          <w:rFonts w:asciiTheme="minorHAnsi" w:hAnsiTheme="minorHAnsi"/>
+          <w:sz w:val="28"/>
+          <w:szCs w:val="28"/>
         </w:rPr>
         <w:t>into</w:t>
       </w:r>
       <w:proofErr w:type="spellEnd"/>
       <w:r>
         <w:rPr>
-          <w:rFonts w:ascii="Arial" w:hAnsi="Arial" w:cs="Arial"/>
+          <w:rFonts w:asciiTheme="minorHAnsi" w:hAnsiTheme="minorHAnsi"/>
+          <w:sz w:val="28"/>
+          <w:szCs w:val="28"/>
         </w:rPr>
         <w:t xml:space="preserve"> </w:t>
       </w:r>
       <w:proofErr w:type="gramStart"/>
       <w:r>
         <w:rPr>
-          <w:rFonts w:ascii="Arial" w:hAnsi="Arial" w:cs="Arial"/>
+          <w:rFonts w:asciiTheme="minorHAnsi" w:hAnsiTheme="minorHAnsi"/>
+          <w:sz w:val="28"/>
+          <w:szCs w:val="28"/>
         </w:rPr>
         <w:t>a</w:t>
       </w:r>
       <w:proofErr w:type="gramEnd"/>
       <w:r>
         <w:rPr>
-          <w:rFonts w:ascii="Arial" w:hAnsi="Arial" w:cs="Arial"/>
+          <w:rFonts w:asciiTheme="minorHAnsi" w:hAnsiTheme="minorHAnsi"/>
+          <w:sz w:val="28"/>
+          <w:szCs w:val="28"/>
         </w:rPr>
         <w:t xml:space="preserve"> home automation </w:t>
       </w:r>
       <w:proofErr w:type="spellStart"/>
       <w:r>
         <w:rPr>
-          <w:rFonts w:ascii="Arial" w:hAnsi="Arial" w:cs="Arial"/>
+          <w:rFonts w:asciiTheme="minorHAnsi" w:hAnsiTheme="minorHAnsi"/>
+          <w:sz w:val="28"/>
+          <w:szCs w:val="28"/>
         </w:rPr>
         <w:t>platform</w:t>
       </w:r>
       <w:proofErr w:type="spellEnd"/>
       <w:r>
         <w:rPr>
-          <w:rFonts w:ascii="Arial" w:hAnsi="Arial" w:cs="Arial"/>
+          <w:rFonts w:asciiTheme="minorHAnsi" w:hAnsiTheme="minorHAnsi"/>
+          <w:sz w:val="28"/>
+          <w:szCs w:val="28"/>
         </w:rPr>
         <w:t xml:space="preserve"> </w:t>
       </w:r>
       <w:proofErr w:type="spellStart"/>
       <w:r>
         <w:rPr>
-          <w:rFonts w:ascii="Arial" w:hAnsi="Arial" w:cs="Arial"/>
+          <w:rFonts w:asciiTheme="minorHAnsi" w:hAnsiTheme="minorHAnsi"/>
+          <w:sz w:val="28"/>
+          <w:szCs w:val="28"/>
         </w:rPr>
         <w:t>that</w:t>
       </w:r>
       <w:proofErr w:type="spellEnd"/>
       <w:r>
         <w:rPr>
-          <w:rFonts w:ascii="Arial" w:hAnsi="Arial" w:cs="Arial"/>
+          <w:rFonts w:asciiTheme="minorHAnsi" w:hAnsiTheme="minorHAnsi"/>
+          <w:sz w:val="28"/>
+          <w:szCs w:val="28"/>
         </w:rPr>
         <w:t xml:space="preserve"> </w:t>
       </w:r>
       <w:proofErr w:type="spellStart"/>
       <w:r>
         <w:rPr>
-          <w:rFonts w:ascii="Arial" w:hAnsi="Arial" w:cs="Arial"/>
+          <w:rFonts w:asciiTheme="minorHAnsi" w:hAnsiTheme="minorHAnsi"/>
+          <w:sz w:val="28"/>
+          <w:szCs w:val="28"/>
         </w:rPr>
         <w:t>is</w:t>
       </w:r>
       <w:proofErr w:type="spellEnd"/>
       <w:r>
         <w:rPr>
-          <w:rFonts w:ascii="Arial" w:hAnsi="Arial" w:cs="Arial"/>
+          <w:rFonts w:asciiTheme="minorHAnsi" w:hAnsiTheme="minorHAnsi"/>
+          <w:sz w:val="28"/>
+          <w:szCs w:val="28"/>
         </w:rPr>
         <w:t xml:space="preserve"> </w:t>
       </w:r>
       <w:proofErr w:type="spellStart"/>
       <w:r>
         <w:rPr>
-          <w:rFonts w:ascii="Arial" w:hAnsi="Arial" w:cs="Arial"/>
+          <w:rFonts w:asciiTheme="minorHAnsi" w:hAnsiTheme="minorHAnsi"/>
+          <w:sz w:val="28"/>
+          <w:szCs w:val="28"/>
         </w:rPr>
         <w:t>openhab</w:t>
       </w:r>
       <w:proofErr w:type="spellEnd"/>
       <w:r>
         <w:rPr>
-          <w:rFonts w:ascii="Arial" w:hAnsi="Arial" w:cs="Arial"/>
+          <w:rFonts w:asciiTheme="minorHAnsi" w:hAnsiTheme="minorHAnsi"/>
+          <w:sz w:val="28"/>
+          <w:szCs w:val="28"/>
         </w:rPr>
         <w:t xml:space="preserve">. This </w:t>
       </w:r>
       <w:proofErr w:type="spellStart"/>
       <w:r>
         <w:rPr>
-          <w:rFonts w:ascii="Arial" w:hAnsi="Arial" w:cs="Arial"/>
+          <w:rFonts w:asciiTheme="minorHAnsi" w:hAnsiTheme="minorHAnsi"/>
+          <w:sz w:val="28"/>
+          <w:szCs w:val="28"/>
         </w:rPr>
         <w:t>requires</w:t>
       </w:r>
       <w:proofErr w:type="spellEnd"/>
       <w:r>
         <w:rPr>
-          <w:rFonts w:ascii="Arial" w:hAnsi="Arial" w:cs="Arial"/>
+          <w:rFonts w:asciiTheme="minorHAnsi" w:hAnsiTheme="minorHAnsi"/>
+          <w:sz w:val="28"/>
+          <w:szCs w:val="28"/>
         </w:rPr>
         <w:t xml:space="preserve"> </w:t>
       </w:r>
       <w:proofErr w:type="spellStart"/>
       <w:r>
         <w:rPr>
-          <w:rFonts w:ascii="Arial" w:hAnsi="Arial" w:cs="Arial"/>
+          <w:rFonts w:asciiTheme="minorHAnsi" w:hAnsiTheme="minorHAnsi"/>
+          <w:sz w:val="28"/>
+          <w:szCs w:val="28"/>
         </w:rPr>
         <w:t>getting</w:t>
       </w:r>
       <w:proofErr w:type="spellEnd"/>
       <w:r>
         <w:rPr>
-          <w:rFonts w:ascii="Arial" w:hAnsi="Arial" w:cs="Arial"/>
+          <w:rFonts w:asciiTheme="minorHAnsi" w:hAnsiTheme="minorHAnsi"/>
+          <w:sz w:val="28"/>
+          <w:szCs w:val="28"/>
         </w:rPr>
         <w:t xml:space="preserve"> </w:t>
       </w:r>
       <w:proofErr w:type="spellStart"/>
       <w:r>
         <w:rPr>
-          <w:rFonts w:ascii="Arial" w:hAnsi="Arial" w:cs="Arial"/>
+          <w:rFonts w:asciiTheme="minorHAnsi" w:hAnsiTheme="minorHAnsi"/>
+          <w:sz w:val="28"/>
+          <w:szCs w:val="28"/>
         </w:rPr>
         <w:t>started</w:t>
       </w:r>
       <w:proofErr w:type="spellEnd"/>
       <w:r>
         <w:rPr>
-          <w:rFonts w:ascii="Arial" w:hAnsi="Arial" w:cs="Arial"/>
+          <w:rFonts w:asciiTheme="minorHAnsi" w:hAnsiTheme="minorHAnsi"/>
+          <w:sz w:val="28"/>
+          <w:szCs w:val="28"/>
         </w:rPr>
         <w:t xml:space="preserve"> </w:t>
       </w:r>
       <w:proofErr w:type="spellStart"/>
       <w:r>
         <w:rPr>
-          <w:rFonts w:ascii="Arial" w:hAnsi="Arial" w:cs="Arial"/>
+          <w:rFonts w:asciiTheme="minorHAnsi" w:hAnsiTheme="minorHAnsi"/>
+          <w:sz w:val="28"/>
+          <w:szCs w:val="28"/>
         </w:rPr>
         <w:t>with</w:t>
       </w:r>
       <w:proofErr w:type="spellEnd"/>
       <w:r>
         <w:rPr>
-          <w:rFonts w:ascii="Arial" w:hAnsi="Arial" w:cs="Arial"/>
+          <w:rFonts w:asciiTheme="minorHAnsi" w:hAnsiTheme="minorHAnsi"/>
+          <w:sz w:val="28"/>
+          <w:szCs w:val="28"/>
         </w:rPr>
         <w:t xml:space="preserve"> the ESP8266 hardware </w:t>
       </w:r>
       <w:proofErr w:type="spellStart"/>
       <w:r>
         <w:rPr>
-          <w:rFonts w:ascii="Arial" w:hAnsi="Arial" w:cs="Arial"/>
+          <w:rFonts w:asciiTheme="minorHAnsi" w:hAnsiTheme="minorHAnsi"/>
+          <w:sz w:val="28"/>
+          <w:szCs w:val="28"/>
         </w:rPr>
         <w:t>platform</w:t>
       </w:r>
       <w:proofErr w:type="spellEnd"/>
       <w:r>
         <w:rPr>
-          <w:rFonts w:ascii="Arial" w:hAnsi="Arial" w:cs="Arial"/>
+          <w:rFonts w:asciiTheme="minorHAnsi" w:hAnsiTheme="minorHAnsi"/>
+          <w:sz w:val="28"/>
+          <w:szCs w:val="28"/>
         </w:rPr>
         <w:t xml:space="preserve"> </w:t>
       </w:r>
       <w:proofErr w:type="spellStart"/>
       <w:r>
         <w:rPr>
-          <w:rFonts w:ascii="Arial" w:hAnsi="Arial" w:cs="Arial"/>
+          <w:rFonts w:asciiTheme="minorHAnsi" w:hAnsiTheme="minorHAnsi"/>
+          <w:sz w:val="28"/>
+          <w:szCs w:val="28"/>
         </w:rPr>
         <w:t>using</w:t>
       </w:r>
       <w:proofErr w:type="spellEnd"/>
       <w:r>
         <w:rPr>
-          <w:rFonts w:ascii="Arial" w:hAnsi="Arial" w:cs="Arial"/>
+          <w:rFonts w:asciiTheme="minorHAnsi" w:hAnsiTheme="minorHAnsi"/>
+          <w:sz w:val="28"/>
+          <w:szCs w:val="28"/>
         </w:rPr>
         <w:t xml:space="preserve"> the </w:t>
       </w:r>
       <w:proofErr w:type="spellStart"/>
       <w:r>
         <w:rPr>
-          <w:rFonts w:ascii="Arial" w:hAnsi="Arial" w:cs="Arial"/>
+          <w:rFonts w:asciiTheme="minorHAnsi" w:hAnsiTheme="minorHAnsi"/>
+          <w:sz w:val="28"/>
+          <w:szCs w:val="28"/>
         </w:rPr>
         <w:t>Arduino</w:t>
       </w:r>
       <w:proofErr w:type="spellEnd"/>
       <w:r>
         <w:rPr>
-          <w:rFonts w:ascii="Arial" w:hAnsi="Arial" w:cs="Arial"/>
+          <w:rFonts w:asciiTheme="minorHAnsi" w:hAnsiTheme="minorHAnsi"/>
+          <w:sz w:val="28"/>
+          <w:szCs w:val="28"/>
         </w:rPr>
         <w:t xml:space="preserve"> IDE.</w:t>
       </w:r>
     </w:p>
     <w:p>
       <w:pPr>
-        <w:spacing w:line="480" w:lineRule="auto"/>
-        <w:ind w:right="-76"/>
-        <w:rPr>
-          <w:rFonts w:ascii="Arial" w:hAnsi="Arial" w:cs="Arial"/>
+        <w:rPr>
+          <w:rFonts w:asciiTheme="minorHAnsi" w:hAnsiTheme="minorHAnsi"/>
+          <w:sz w:val="28"/>
+          <w:szCs w:val="28"/>
+        </w:rPr>
+      </w:pPr>
+    </w:p>
+    <w:p>
+      <w:pPr>
+        <w:rPr>
+          <w:rFonts w:asciiTheme="minorHAnsi" w:hAnsiTheme="minorHAnsi"/>
           <w:b/>
           <w:color w:val="FF0000"/>
-        </w:rPr>
-      </w:pPr>
-      <w:r>
-        <w:rPr>
-          <w:rFonts w:ascii="Arial" w:hAnsi="Arial" w:cs="Arial"/>
+          <w:sz w:val="28"/>
+          <w:szCs w:val="28"/>
+        </w:rPr>
+      </w:pPr>
+      <w:r>
+        <w:rPr>
+          <w:rFonts w:asciiTheme="minorHAnsi" w:hAnsiTheme="minorHAnsi"/>
           <w:b/>
           <w:color w:val="FF0000"/>
+          <w:sz w:val="28"/>
+          <w:szCs w:val="28"/>
         </w:rPr>
         <w:t>Keywords</w:t>
       </w:r>
     </w:p>
     <w:p>
       <w:pPr>
-        <w:pStyle w:val="PrformatHTML"/>
-        <w:shd w:val="clear" w:color="auto" w:fill="F8F9FA"/>
-        <w:spacing w:line="360" w:lineRule="atLeast"/>
-        <w:rPr>
-          <w:rFonts w:ascii="inherit" w:hAnsi="inherit"/>
+        <w:rPr>
+          <w:rFonts w:asciiTheme="minorHAnsi" w:hAnsiTheme="minorHAnsi"/>
           <w:color w:val="222222"/>
-          <w:sz w:val="24"/>
-          <w:szCs w:val="24"/>
-        </w:rPr>
-      </w:pPr>
-      <w:r>
-        <w:rPr>
-          <w:rFonts w:ascii="inherit" w:hAnsi="inherit"/>
+          <w:sz w:val="28"/>
+          <w:szCs w:val="28"/>
+        </w:rPr>
+      </w:pPr>
+      <w:r>
+        <w:rPr>
+          <w:rFonts w:asciiTheme="minorHAnsi" w:hAnsiTheme="minorHAnsi"/>
           <w:color w:val="222222"/>
-          <w:sz w:val="24"/>
-          <w:szCs w:val="24"/>
+          <w:sz w:val="28"/>
+          <w:szCs w:val="28"/>
           <w:lang w:val="en"/>
         </w:rPr>
         <w:t xml:space="preserve">Home automation, ESP8266, internet of things, smart home, </w:t>
@@ -1551,10 +1699,10 @@
       <w:proofErr w:type="spellStart"/>
       <w:r>
         <w:rPr>
-          <w:rFonts w:ascii="inherit" w:hAnsi="inherit"/>
+          <w:rFonts w:asciiTheme="minorHAnsi" w:hAnsiTheme="minorHAnsi"/>
           <w:color w:val="222222"/>
-          <w:sz w:val="24"/>
-          <w:szCs w:val="24"/>
+          <w:sz w:val="28"/>
+          <w:szCs w:val="28"/>
           <w:lang w:val="en"/>
         </w:rPr>
         <w:t>arduino</w:t>
@@ -1562,10 +1710,10 @@
       <w:proofErr w:type="spellEnd"/>
       <w:r>
         <w:rPr>
-          <w:rFonts w:ascii="inherit" w:hAnsi="inherit"/>
+          <w:rFonts w:asciiTheme="minorHAnsi" w:hAnsiTheme="minorHAnsi"/>
           <w:color w:val="222222"/>
-          <w:sz w:val="24"/>
-          <w:szCs w:val="24"/>
+          <w:sz w:val="28"/>
+          <w:szCs w:val="28"/>
           <w:lang w:val="en"/>
         </w:rPr>
         <w:t>.</w:t>
@@ -2506,16 +2654,7 @@
           <w:szCs w:val="28"/>
           <w:lang w:val="en-US" w:eastAsia="ja-JP"/>
         </w:rPr>
-        <w:t xml:space="preserve"> à</w:t>
-      </w:r>
-      <w:r>
-        <w:rPr>
-          <w:rFonts w:asciiTheme="minorHAnsi" w:hAnsiTheme="minorHAnsi" w:cs="Arial"/>
-          <w:sz w:val="28"/>
-          <w:szCs w:val="28"/>
-          <w:lang w:val="en-US" w:eastAsia="ja-JP"/>
-        </w:rPr>
-        <w:t xml:space="preserve"> Saint-Martin </w:t>
+        <w:t xml:space="preserve"> à Saint-Martin </w:t>
       </w:r>
       <w:proofErr w:type="spellStart"/>
       <w:r>
@@ -2648,16 +2787,7 @@
           <w:sz w:val="28"/>
           <w:szCs w:val="28"/>
         </w:rPr>
-        <w:t xml:space="preserve"> </w:t>
-      </w:r>
-      <w:r>
-        <w:rPr>
-          <w:rFonts w:asciiTheme="minorHAnsi" w:hAnsiTheme="minorHAnsi" w:cs="Arial"/>
-          <w:b/>
-          <w:sz w:val="28"/>
-          <w:szCs w:val="28"/>
-        </w:rPr>
-        <w:t>d’informations :</w:t>
+        <w:t xml:space="preserve"> d’informations :</w:t>
       </w:r>
     </w:p>
     <w:p>
@@ -2692,79 +2822,7 @@
           <w:szCs w:val="28"/>
           <w:lang w:eastAsia="ja-JP"/>
         </w:rPr>
-        <w:t>Il est composé des é</w:t>
-      </w:r>
-      <w:r>
-        <w:rPr>
-          <w:rFonts w:asciiTheme="minorHAnsi" w:hAnsiTheme="minorHAnsi" w:cs="ArialMT"/>
-          <w:sz w:val="28"/>
-          <w:szCs w:val="28"/>
-          <w:lang w:eastAsia="ja-JP"/>
-        </w:rPr>
-        <w:t xml:space="preserve">quipes ADELE, CTRL-A, </w:t>
-      </w:r>
-      <w:r>
-        <w:rPr>
-          <w:rFonts w:asciiTheme="minorHAnsi" w:hAnsiTheme="minorHAnsi" w:cs="ArialMT"/>
-          <w:sz w:val="28"/>
-          <w:szCs w:val="28"/>
-          <w:lang w:eastAsia="ja-JP"/>
-        </w:rPr>
-        <w:t>SIGMA et</w:t>
-      </w:r>
-      <w:r>
-        <w:rPr>
-          <w:rFonts w:asciiTheme="minorHAnsi" w:hAnsiTheme="minorHAnsi" w:cs="ArialMT"/>
-          <w:sz w:val="28"/>
-          <w:szCs w:val="28"/>
-          <w:lang w:eastAsia="ja-JP"/>
-        </w:rPr>
-        <w:t xml:space="preserve"> VASCO. L'objectif de l'axe est </w:t>
-      </w:r>
-      <w:r>
-        <w:rPr>
-          <w:rFonts w:asciiTheme="minorHAnsi" w:hAnsiTheme="minorHAnsi" w:cs="ArialMT"/>
-          <w:sz w:val="28"/>
-          <w:szCs w:val="28"/>
-          <w:lang w:eastAsia="ja-JP"/>
-        </w:rPr>
-        <w:t>d'amé</w:t>
-      </w:r>
-      <w:r>
-        <w:rPr>
-          <w:rFonts w:asciiTheme="minorHAnsi" w:hAnsiTheme="minorHAnsi" w:cs="ArialMT"/>
-          <w:sz w:val="28"/>
-          <w:szCs w:val="28"/>
-          <w:lang w:eastAsia="ja-JP"/>
-        </w:rPr>
-        <w:t xml:space="preserve">liorer l'ensemble des phases du </w:t>
-      </w:r>
-      <w:r>
-        <w:rPr>
-          <w:rFonts w:asciiTheme="minorHAnsi" w:hAnsiTheme="minorHAnsi" w:cs="ArialMT"/>
-          <w:sz w:val="28"/>
-          <w:szCs w:val="28"/>
-          <w:lang w:eastAsia="ja-JP"/>
-        </w:rPr>
-        <w:t>dé</w:t>
-      </w:r>
-      <w:r>
-        <w:rPr>
-          <w:rFonts w:asciiTheme="minorHAnsi" w:hAnsiTheme="minorHAnsi" w:cs="ArialMT"/>
-          <w:sz w:val="28"/>
-          <w:szCs w:val="28"/>
-          <w:lang w:eastAsia="ja-JP"/>
-        </w:rPr>
-        <w:t xml:space="preserve">veloppement </w:t>
-      </w:r>
-      <w:r>
-        <w:rPr>
-          <w:rFonts w:asciiTheme="minorHAnsi" w:hAnsiTheme="minorHAnsi" w:cs="ArialMT"/>
-          <w:sz w:val="28"/>
-          <w:szCs w:val="28"/>
-          <w:lang w:eastAsia="ja-JP"/>
-        </w:rPr>
-        <w:t>l</w:t>
+        <w:t>Il est composé des équipes ADELE, CTRL-A, SIGMA et VASCO. L'objectif de l'axe est d'améliorer l'ensemble des phases du développement l</w:t>
       </w:r>
       <w:r>
         <w:rPr>
@@ -2782,43 +2840,7 @@
           <w:szCs w:val="28"/>
           <w:lang w:eastAsia="ja-JP"/>
         </w:rPr>
-        <w:t>leur qualité et leurs capacité</w:t>
-      </w:r>
-      <w:r>
-        <w:rPr>
-          <w:rFonts w:asciiTheme="minorHAnsi" w:hAnsiTheme="minorHAnsi" w:cs="ArialMT"/>
-          <w:sz w:val="28"/>
-          <w:szCs w:val="28"/>
-          <w:lang w:eastAsia="ja-JP"/>
-        </w:rPr>
-        <w:t xml:space="preserve">s dont celle </w:t>
-      </w:r>
-      <w:r>
-        <w:rPr>
-          <w:rFonts w:asciiTheme="minorHAnsi" w:hAnsiTheme="minorHAnsi" w:cs="ArialMT"/>
-          <w:sz w:val="28"/>
-          <w:szCs w:val="28"/>
-          <w:lang w:eastAsia="ja-JP"/>
-        </w:rPr>
-        <w:t>d’é</w:t>
-      </w:r>
-      <w:r>
-        <w:rPr>
-          <w:rFonts w:asciiTheme="minorHAnsi" w:hAnsiTheme="minorHAnsi" w:cs="ArialMT"/>
-          <w:sz w:val="28"/>
-          <w:szCs w:val="28"/>
-          <w:lang w:eastAsia="ja-JP"/>
-        </w:rPr>
-        <w:t xml:space="preserve">voluer (informatique </w:t>
-      </w:r>
-      <w:r>
-        <w:rPr>
-          <w:rFonts w:asciiTheme="minorHAnsi" w:hAnsiTheme="minorHAnsi" w:cs="ArialMT"/>
-          <w:sz w:val="28"/>
-          <w:szCs w:val="28"/>
-          <w:lang w:eastAsia="ja-JP"/>
-        </w:rPr>
-        <w:t>autonomique).</w:t>
+        <w:t>leur qualité et leurs capacités dont celle d’évoluer (informatique autonomique).</w:t>
       </w:r>
     </w:p>
     <w:p>
@@ -2861,27 +2883,7 @@
           <w:lang w:eastAsia="ja-JP"/>
         </w:rPr>
         <w:lastRenderedPageBreak/>
-        <w:t>Méthodes formelles, Modèles et</w:t>
-      </w:r>
-      <w:r>
-        <w:rPr>
-          <w:rFonts w:asciiTheme="minorHAnsi" w:hAnsiTheme="minorHAnsi" w:cs="ArialMT"/>
-          <w:b/>
-          <w:sz w:val="28"/>
-          <w:szCs w:val="28"/>
-          <w:lang w:eastAsia="ja-JP"/>
-        </w:rPr>
-        <w:t xml:space="preserve"> </w:t>
-      </w:r>
-      <w:r>
-        <w:rPr>
-          <w:rFonts w:asciiTheme="minorHAnsi" w:hAnsiTheme="minorHAnsi" w:cs="ArialMT"/>
-          <w:b/>
-          <w:sz w:val="28"/>
-          <w:szCs w:val="28"/>
-          <w:lang w:eastAsia="ja-JP"/>
-        </w:rPr>
-        <w:t>Langages :</w:t>
+        <w:t>Méthodes formelles, Modèles et Langages :</w:t>
       </w:r>
     </w:p>
     <w:p>
@@ -2903,43 +2905,7 @@
           <w:szCs w:val="28"/>
           <w:lang w:eastAsia="ja-JP"/>
         </w:rPr>
-        <w:t>Il est constitué des é</w:t>
-      </w:r>
-      <w:r>
-        <w:rPr>
-          <w:rFonts w:asciiTheme="minorHAnsi" w:hAnsiTheme="minorHAnsi" w:cs="ArialMT"/>
-          <w:sz w:val="28"/>
-          <w:szCs w:val="28"/>
-          <w:lang w:eastAsia="ja-JP"/>
-        </w:rPr>
-        <w:t xml:space="preserve">quipes CAPP, CONVECS, </w:t>
-      </w:r>
-      <w:r>
-        <w:rPr>
-          <w:rFonts w:asciiTheme="minorHAnsi" w:hAnsiTheme="minorHAnsi" w:cs="ArialMT"/>
-          <w:sz w:val="28"/>
-          <w:szCs w:val="28"/>
-          <w:lang w:eastAsia="ja-JP"/>
-        </w:rPr>
-        <w:t>SPADES et TYREX. Ces équipes é</w:t>
-      </w:r>
-      <w:r>
-        <w:rPr>
-          <w:rFonts w:asciiTheme="minorHAnsi" w:hAnsiTheme="minorHAnsi" w:cs="ArialMT"/>
-          <w:sz w:val="28"/>
-          <w:szCs w:val="28"/>
-          <w:lang w:eastAsia="ja-JP"/>
-        </w:rPr>
-        <w:t xml:space="preserve">tudient les </w:t>
-      </w:r>
-      <w:r>
-        <w:rPr>
-          <w:rFonts w:asciiTheme="minorHAnsi" w:hAnsiTheme="minorHAnsi" w:cs="ArialMT"/>
-          <w:sz w:val="28"/>
-          <w:szCs w:val="28"/>
-          <w:lang w:eastAsia="ja-JP"/>
-        </w:rPr>
-        <w:t>concepts, fo</w:t>
+        <w:t>Il est constitué des équipes CAPP, CONVECS, SPADES et TYREX. Ces équipes étudient les concepts, fo</w:t>
       </w:r>
       <w:r>
         <w:rPr>
@@ -2957,25 +2923,7 @@
           <w:szCs w:val="28"/>
           <w:lang w:eastAsia="ja-JP"/>
         </w:rPr>
-        <w:t xml:space="preserve">permettant </w:t>
-      </w:r>
-      <w:r>
-        <w:rPr>
-          <w:rFonts w:asciiTheme="minorHAnsi" w:hAnsiTheme="minorHAnsi" w:cs="ArialMT"/>
-          <w:sz w:val="28"/>
-          <w:szCs w:val="28"/>
-          <w:lang w:eastAsia="ja-JP"/>
-        </w:rPr>
-        <w:t xml:space="preserve">la description, l'analyse et le </w:t>
-      </w:r>
-      <w:r>
-        <w:rPr>
-          <w:rFonts w:asciiTheme="minorHAnsi" w:hAnsiTheme="minorHAnsi" w:cs="ArialMT"/>
-          <w:sz w:val="28"/>
-          <w:szCs w:val="28"/>
-          <w:lang w:eastAsia="ja-JP"/>
-        </w:rPr>
-        <w:t>raisonnement sur des systèmes complexes.</w:t>
+        <w:t>permettant la description, l'analyse et le raisonnement sur des systèmes complexes.</w:t>
       </w:r>
     </w:p>
     <w:p>
@@ -3135,27 +3083,7 @@
           <w:szCs w:val="28"/>
           <w:lang w:eastAsia="ja-JP"/>
         </w:rPr>
-        <w:t>Systèmes Répartis, Calcul Parallèle et</w:t>
-      </w:r>
-      <w:r>
-        <w:rPr>
-          <w:rFonts w:asciiTheme="minorHAnsi" w:hAnsiTheme="minorHAnsi" w:cs="ArialMT"/>
-          <w:b/>
-          <w:sz w:val="28"/>
-          <w:szCs w:val="28"/>
-          <w:lang w:eastAsia="ja-JP"/>
-        </w:rPr>
-        <w:t xml:space="preserve"> </w:t>
-      </w:r>
-      <w:r>
-        <w:rPr>
-          <w:rFonts w:asciiTheme="minorHAnsi" w:hAnsiTheme="minorHAnsi" w:cs="ArialMT"/>
-          <w:b/>
-          <w:sz w:val="28"/>
-          <w:szCs w:val="28"/>
-          <w:lang w:eastAsia="ja-JP"/>
-        </w:rPr>
-        <w:t>Réseaux :</w:t>
+        <w:t>Systèmes Répartis, Calcul Parallèle et Réseaux :</w:t>
       </w:r>
     </w:p>
     <w:p>
@@ -3282,25 +3210,7 @@
           <w:szCs w:val="28"/>
           <w:lang w:eastAsia="ja-JP"/>
         </w:rPr>
-        <w:t xml:space="preserve">réelles permettant la mise en </w:t>
-      </w:r>
-      <w:r>
-        <w:rPr>
-          <w:rFonts w:asciiTheme="minorHAnsi" w:hAnsiTheme="minorHAnsi" w:cs="ArialMT"/>
-          <w:sz w:val="28"/>
-          <w:szCs w:val="28"/>
-          <w:lang w:eastAsia="ja-JP"/>
-        </w:rPr>
-        <w:t>œuvre</w:t>
-      </w:r>
-      <w:r>
-        <w:rPr>
-          <w:rFonts w:asciiTheme="minorHAnsi" w:hAnsiTheme="minorHAnsi" w:cs="ArialMT"/>
-          <w:sz w:val="28"/>
-          <w:szCs w:val="28"/>
-          <w:lang w:eastAsia="ja-JP"/>
-        </w:rPr>
-        <w:t xml:space="preserve"> de</w:t>
+        <w:t>réelles permettant la mise en œuvre de</w:t>
       </w:r>
     </w:p>
     <w:p>
@@ -3395,17 +3305,7 @@
           <w:szCs w:val="28"/>
           <w:lang w:eastAsia="ja-JP"/>
         </w:rPr>
-        <w:t xml:space="preserve">Connaissances à Grande </w:t>
-      </w:r>
-      <w:r>
-        <w:rPr>
-          <w:rFonts w:asciiTheme="minorHAnsi" w:hAnsiTheme="minorHAnsi" w:cs="ArialMT"/>
-          <w:b/>
-          <w:sz w:val="28"/>
-          <w:szCs w:val="28"/>
-          <w:lang w:eastAsia="ja-JP"/>
-        </w:rPr>
-        <w:t>Échelle :</w:t>
+        <w:t>Connaissances à Grande Échelle :</w:t>
       </w:r>
     </w:p>
     <w:p>
@@ -3450,16 +3350,7 @@
           <w:szCs w:val="28"/>
           <w:lang w:eastAsia="ja-JP"/>
         </w:rPr>
-        <w:t>concernen</w:t>
-      </w:r>
-      <w:r>
-        <w:rPr>
-          <w:rFonts w:asciiTheme="minorHAnsi" w:hAnsiTheme="minorHAnsi" w:cs="ArialMT"/>
-          <w:sz w:val="28"/>
-          <w:szCs w:val="28"/>
-          <w:lang w:eastAsia="ja-JP"/>
-        </w:rPr>
-        <w:t>t</w:t>
+        <w:t>concernent</w:t>
       </w:r>
       <w:proofErr w:type="gramEnd"/>
       <w:r>
@@ -3469,25 +3360,16 @@
           <w:szCs w:val="28"/>
           <w:lang w:eastAsia="ja-JP"/>
         </w:rPr>
-        <w:t xml:space="preserve"> notamment le  traitement de la </w:t>
-      </w:r>
-      <w:r>
-        <w:rPr>
-          <w:rFonts w:asciiTheme="minorHAnsi" w:hAnsiTheme="minorHAnsi" w:cs="ArialMT"/>
-          <w:sz w:val="28"/>
-          <w:szCs w:val="28"/>
-          <w:lang w:eastAsia="ja-JP"/>
-        </w:rPr>
-        <w:t>langue naturelle,</w:t>
-      </w:r>
-      <w:r>
-        <w:rPr>
-          <w:rFonts w:asciiTheme="minorHAnsi" w:hAnsiTheme="minorHAnsi" w:cs="ArialMT"/>
-          <w:sz w:val="28"/>
-          <w:szCs w:val="28"/>
-          <w:lang w:eastAsia="ja-JP"/>
-        </w:rPr>
-        <w:t xml:space="preserve"> </w:t>
+        <w:t xml:space="preserve"> notamment le </w:t>
+      </w:r>
+      <w:r>
+        <w:rPr>
+          <w:rFonts w:asciiTheme="minorHAnsi" w:hAnsiTheme="minorHAnsi" w:cs="ArialMT"/>
+          <w:sz w:val="28"/>
+          <w:szCs w:val="28"/>
+          <w:lang w:eastAsia="ja-JP"/>
+        </w:rPr>
+        <w:t xml:space="preserve">traitement de la langue naturelle, </w:t>
       </w:r>
       <w:r>
         <w:rPr>
@@ -3716,37 +3598,21 @@
         <w:adjustRightInd w:val="0"/>
         <w:rPr>
           <w:rFonts w:asciiTheme="minorHAnsi" w:hAnsiTheme="minorHAnsi" w:cs="ArialMT"/>
-          <w:sz w:val="28"/>
-          <w:szCs w:val="28"/>
-          <w:lang w:eastAsia="ja-JP"/>
-        </w:rPr>
-      </w:pPr>
-      <w:r>
-        <w:rPr>
-          <w:rFonts w:asciiTheme="minorHAnsi" w:hAnsiTheme="minorHAnsi" w:cs="ArialMT"/>
-          <w:sz w:val="28"/>
-          <w:szCs w:val="28"/>
-          <w:lang w:eastAsia="ja-JP"/>
-        </w:rPr>
-        <w:t>Présentation du service</w:t>
-      </w:r>
-      <w:r>
-        <w:rPr>
-          <w:rFonts w:asciiTheme="minorHAnsi" w:hAnsiTheme="minorHAnsi" w:cs="ArialMT"/>
-          <w:sz w:val="28"/>
-          <w:szCs w:val="28"/>
-          <w:lang w:eastAsia="ja-JP"/>
-        </w:rPr>
-        <w:t xml:space="preserve"> </w:t>
-      </w:r>
-      <w:r>
-        <w:rPr>
-          <w:rFonts w:asciiTheme="minorHAnsi" w:hAnsiTheme="minorHAnsi" w:cs="ArialMT"/>
-          <w:sz w:val="28"/>
-          <w:szCs w:val="28"/>
-          <w:lang w:eastAsia="ja-JP"/>
-        </w:rPr>
-        <w:t>d’accueil</w:t>
+          <w:b/>
+          <w:sz w:val="28"/>
+          <w:szCs w:val="28"/>
+          <w:lang w:eastAsia="ja-JP"/>
+        </w:rPr>
+      </w:pPr>
+      <w:r>
+        <w:rPr>
+          <w:rFonts w:asciiTheme="minorHAnsi" w:hAnsiTheme="minorHAnsi" w:cs="ArialMT"/>
+          <w:b/>
+          <w:sz w:val="28"/>
+          <w:szCs w:val="28"/>
+          <w:lang w:eastAsia="ja-JP"/>
+        </w:rPr>
+        <w:t>Présentation du service d’accueil</w:t>
       </w:r>
     </w:p>
     <w:p>
@@ -3966,6 +3832,7 @@
         </w:rPr>
         <w:t xml:space="preserve"> </w:t>
       </w:r>
+      <w:proofErr w:type="spellStart"/>
       <w:r>
         <w:rPr>
           <w:rFonts w:asciiTheme="minorHAnsi" w:hAnsiTheme="minorHAnsi" w:cs="ArialMT"/>
@@ -3973,7 +3840,17 @@
           <w:szCs w:val="28"/>
           <w:lang w:val="en-US" w:eastAsia="ja-JP"/>
         </w:rPr>
-        <w:t>Alexandre DEMEURE - Ma</w:t>
+        <w:t>Alexandre</w:t>
+      </w:r>
+      <w:proofErr w:type="spellEnd"/>
+      <w:r>
+        <w:rPr>
+          <w:rFonts w:asciiTheme="minorHAnsi" w:hAnsiTheme="minorHAnsi" w:cs="ArialMT"/>
+          <w:sz w:val="28"/>
+          <w:szCs w:val="28"/>
+          <w:lang w:val="en-US" w:eastAsia="ja-JP"/>
+        </w:rPr>
+        <w:t xml:space="preserve"> DEMEURE - Ma</w:t>
       </w:r>
       <w:r>
         <w:rPr>
@@ -4091,6 +3968,7 @@
         </w:numPr>
         <w:rPr>
           <w:rFonts w:asciiTheme="minorHAnsi" w:hAnsiTheme="minorHAnsi" w:cs="Arial"/>
+          <w:b/>
           <w:sz w:val="28"/>
           <w:szCs w:val="28"/>
         </w:rPr>
@@ -4098,6 +3976,7 @@
       <w:r>
         <w:rPr>
           <w:rFonts w:asciiTheme="minorHAnsi" w:hAnsiTheme="minorHAnsi" w:cs="Arial"/>
+          <w:b/>
           <w:sz w:val="28"/>
           <w:szCs w:val="28"/>
         </w:rPr>
@@ -4858,27 +4737,7 @@
           <w:szCs w:val="28"/>
           <w:lang w:eastAsia="ja-JP"/>
         </w:rPr>
-        <w:t xml:space="preserve">qui va permettre au </w:t>
-      </w:r>
-      <w:proofErr w:type="spellStart"/>
-      <w:r>
-        <w:rPr>
-          <w:rFonts w:asciiTheme="minorHAnsi" w:hAnsiTheme="minorHAnsi" w:cs="ArialMT"/>
-          <w:sz w:val="28"/>
-          <w:szCs w:val="28"/>
-          <w:lang w:eastAsia="ja-JP"/>
-        </w:rPr>
-        <w:t>NodeMCU</w:t>
-      </w:r>
-      <w:proofErr w:type="spellEnd"/>
-      <w:r>
-        <w:rPr>
-          <w:rFonts w:asciiTheme="minorHAnsi" w:hAnsiTheme="minorHAnsi" w:cs="ArialMT"/>
-          <w:sz w:val="28"/>
-          <w:szCs w:val="28"/>
-          <w:lang w:eastAsia="ja-JP"/>
-        </w:rPr>
-        <w:t xml:space="preserve"> de recevoir les requêtes HTTP du client pour </w:t>
+        <w:t xml:space="preserve">qui va permettre au NodeMCU de recevoir les requêtes HTTP du client pour </w:t>
       </w:r>
       <w:r>
         <w:rPr>
@@ -4923,27 +4782,7 @@
           <w:szCs w:val="28"/>
           <w:lang w:eastAsia="ja-JP"/>
         </w:rPr>
-        <w:t xml:space="preserve"> faire et d’envoyer au client une page web avec laquelle il pourra interagir avec le </w:t>
-      </w:r>
-      <w:proofErr w:type="spellStart"/>
-      <w:r>
-        <w:rPr>
-          <w:rFonts w:asciiTheme="minorHAnsi" w:hAnsiTheme="minorHAnsi" w:cs="ArialMT"/>
-          <w:sz w:val="28"/>
-          <w:szCs w:val="28"/>
-          <w:lang w:eastAsia="ja-JP"/>
-        </w:rPr>
-        <w:t>NodeMCU</w:t>
-      </w:r>
-      <w:proofErr w:type="spellEnd"/>
-      <w:r>
-        <w:rPr>
-          <w:rFonts w:asciiTheme="minorHAnsi" w:hAnsiTheme="minorHAnsi" w:cs="ArialMT"/>
-          <w:sz w:val="28"/>
-          <w:szCs w:val="28"/>
-          <w:lang w:eastAsia="ja-JP"/>
-        </w:rPr>
-        <w:t>.</w:t>
+        <w:t xml:space="preserve"> faire et d’envoyer au client une page web avec laquelle il pourra interagir avec le NodeMCU.</w:t>
       </w:r>
     </w:p>
     <w:p>
@@ -5684,14 +5523,16 @@
         <w:adjustRightInd w:val="0"/>
         <w:rPr>
           <w:rFonts w:asciiTheme="minorHAnsi" w:hAnsiTheme="minorHAnsi" w:cs="ArialMT"/>
-          <w:sz w:val="28"/>
-          <w:szCs w:val="28"/>
-          <w:lang w:eastAsia="ja-JP"/>
-        </w:rPr>
-      </w:pPr>
-      <w:r>
-        <w:rPr>
-          <w:rFonts w:asciiTheme="minorHAnsi" w:hAnsiTheme="minorHAnsi" w:cs="ArialMT"/>
+          <w:b/>
+          <w:sz w:val="28"/>
+          <w:szCs w:val="28"/>
+          <w:lang w:eastAsia="ja-JP"/>
+        </w:rPr>
+      </w:pPr>
+      <w:r>
+        <w:rPr>
+          <w:rFonts w:asciiTheme="minorHAnsi" w:hAnsiTheme="minorHAnsi" w:cs="ArialMT"/>
+          <w:b/>
           <w:sz w:val="28"/>
           <w:szCs w:val="28"/>
           <w:lang w:eastAsia="ja-JP"/>
@@ -5737,6 +5578,7 @@
       <w:r>
         <w:rPr>
           <w:rFonts w:asciiTheme="minorHAnsi" w:hAnsiTheme="minorHAnsi"/>
+          <w:b/>
           <w:sz w:val="28"/>
           <w:szCs w:val="28"/>
         </w:rPr>
@@ -5753,17 +5595,17 @@
     </w:p>
     <w:p>
       <w:pPr>
+        <w:pStyle w:val="Paragraphedeliste"/>
         <w:autoSpaceDE w:val="0"/>
         <w:autoSpaceDN w:val="0"/>
         <w:adjustRightInd w:val="0"/>
-        <w:rPr>
-          <w:rFonts w:asciiTheme="minorHAnsi" w:hAnsiTheme="minorHAnsi"/>
-          <w:sz w:val="28"/>
-          <w:szCs w:val="28"/>
-        </w:rPr>
-      </w:pPr>
-      <w:bookmarkStart w:id="0" w:name="_GoBack"/>
-      <w:bookmarkEnd w:id="0"/>
+        <w:ind w:left="1440"/>
+        <w:rPr>
+          <w:rFonts w:asciiTheme="minorHAnsi" w:hAnsiTheme="minorHAnsi"/>
+          <w:sz w:val="28"/>
+          <w:szCs w:val="28"/>
+        </w:rPr>
+      </w:pPr>
     </w:p>
     <w:p>
       <w:pPr>
@@ -5771,12 +5613,491 @@
         <w:autoSpaceDN w:val="0"/>
         <w:adjustRightInd w:val="0"/>
         <w:rPr>
-          <w:rFonts w:asciiTheme="minorHAnsi" w:hAnsiTheme="minorHAnsi" w:cs="ArialMT"/>
-          <w:sz w:val="28"/>
-          <w:szCs w:val="28"/>
-          <w:lang w:eastAsia="ja-JP"/>
-        </w:rPr>
-      </w:pPr>
+          <w:rFonts w:asciiTheme="minorHAnsi" w:hAnsiTheme="minorHAnsi"/>
+          <w:sz w:val="28"/>
+          <w:szCs w:val="28"/>
+        </w:rPr>
+      </w:pPr>
+      <w:r>
+        <w:rPr>
+          <w:rFonts w:asciiTheme="minorHAnsi" w:hAnsiTheme="minorHAnsi"/>
+          <w:sz w:val="28"/>
+          <w:szCs w:val="28"/>
+        </w:rPr>
+        <w:t>A la fin de ce stage comme je l’ai annoncé tout au début, le laboratoire pourra bénéficier </w:t>
+      </w:r>
+      <w:r>
+        <w:rPr>
+          <w:rFonts w:asciiTheme="minorHAnsi" w:hAnsiTheme="minorHAnsi"/>
+          <w:sz w:val="28"/>
+          <w:szCs w:val="28"/>
+        </w:rPr>
+        <w:t xml:space="preserve">d’un programme conçu pour être intégré dans des </w:t>
+      </w:r>
+      <w:r>
+        <w:rPr>
+          <w:rFonts w:asciiTheme="minorHAnsi" w:hAnsiTheme="minorHAnsi"/>
+          <w:sz w:val="28"/>
+          <w:szCs w:val="28"/>
+        </w:rPr>
+        <w:t>envir</w:t>
+      </w:r>
+      <w:r>
+        <w:rPr>
+          <w:rFonts w:asciiTheme="minorHAnsi" w:hAnsiTheme="minorHAnsi"/>
+          <w:sz w:val="28"/>
+          <w:szCs w:val="28"/>
+        </w:rPr>
+        <w:t xml:space="preserve">onnements intelligents qui sont des </w:t>
+      </w:r>
+      <w:r>
+        <w:rPr>
+          <w:rFonts w:asciiTheme="minorHAnsi" w:hAnsiTheme="minorHAnsi"/>
+          <w:sz w:val="28"/>
+          <w:szCs w:val="28"/>
+        </w:rPr>
+        <w:t>environnements dans lesquels des détecteurs et actionneurs ont été intégrés, pour réagir à des évènements et s'adapter aux personnes présentes.</w:t>
+      </w:r>
+      <w:r>
+        <w:rPr>
+          <w:rFonts w:asciiTheme="minorHAnsi" w:hAnsiTheme="minorHAnsi"/>
+          <w:sz w:val="28"/>
+          <w:szCs w:val="28"/>
+        </w:rPr>
+        <w:t xml:space="preserve">  Dans notre il s’agit :</w:t>
+      </w:r>
+    </w:p>
+    <w:p>
+      <w:pPr>
+        <w:pStyle w:val="Paragraphedeliste"/>
+        <w:numPr>
+          <w:ilvl w:val="0"/>
+          <w:numId w:val="20"/>
+        </w:numPr>
+        <w:autoSpaceDE w:val="0"/>
+        <w:autoSpaceDN w:val="0"/>
+        <w:adjustRightInd w:val="0"/>
+        <w:rPr>
+          <w:rFonts w:asciiTheme="minorHAnsi" w:hAnsiTheme="minorHAnsi"/>
+          <w:sz w:val="28"/>
+          <w:szCs w:val="28"/>
+        </w:rPr>
+      </w:pPr>
+      <w:r>
+        <w:rPr>
+          <w:rFonts w:asciiTheme="minorHAnsi" w:hAnsiTheme="minorHAnsi"/>
+          <w:sz w:val="28"/>
+          <w:szCs w:val="28"/>
+        </w:rPr>
+        <w:t>NodeMCU</w:t>
+      </w:r>
+    </w:p>
+    <w:p>
+      <w:pPr>
+        <w:autoSpaceDE w:val="0"/>
+        <w:autoSpaceDN w:val="0"/>
+        <w:adjustRightInd w:val="0"/>
+        <w:rPr>
+          <w:rFonts w:asciiTheme="minorHAnsi" w:hAnsiTheme="minorHAnsi"/>
+          <w:sz w:val="28"/>
+          <w:szCs w:val="28"/>
+        </w:rPr>
+      </w:pPr>
+      <w:r>
+        <w:rPr>
+          <w:rFonts w:asciiTheme="minorHAnsi" w:hAnsiTheme="minorHAnsi"/>
+          <w:sz w:val="28"/>
+          <w:szCs w:val="28"/>
+        </w:rPr>
+        <w:t>Le laboratoire disposera d’</w:t>
+      </w:r>
+      <w:r>
+        <w:rPr>
+          <w:rFonts w:asciiTheme="minorHAnsi" w:hAnsiTheme="minorHAnsi"/>
+          <w:sz w:val="28"/>
+          <w:szCs w:val="28"/>
+        </w:rPr>
+        <w:t>un serveur programmé pour recevoir</w:t>
+      </w:r>
+      <w:r>
+        <w:rPr>
+          <w:rFonts w:asciiTheme="minorHAnsi" w:hAnsiTheme="minorHAnsi"/>
+          <w:sz w:val="28"/>
+          <w:szCs w:val="28"/>
+        </w:rPr>
+        <w:t xml:space="preserve"> des requêtes http et répondre à </w:t>
+      </w:r>
+      <w:r>
+        <w:rPr>
+          <w:rFonts w:asciiTheme="minorHAnsi" w:hAnsiTheme="minorHAnsi"/>
+          <w:sz w:val="28"/>
+          <w:szCs w:val="28"/>
+        </w:rPr>
+        <w:lastRenderedPageBreak/>
+        <w:t xml:space="preserve">celles-ci. </w:t>
+      </w:r>
+      <w:r>
+        <w:rPr>
+          <w:rFonts w:asciiTheme="minorHAnsi" w:hAnsiTheme="minorHAnsi"/>
+          <w:sz w:val="28"/>
+          <w:szCs w:val="28"/>
+        </w:rPr>
+        <w:t>Ce</w:t>
+      </w:r>
+      <w:r>
+        <w:rPr>
+          <w:rFonts w:asciiTheme="minorHAnsi" w:hAnsiTheme="minorHAnsi"/>
+          <w:sz w:val="28"/>
+          <w:szCs w:val="28"/>
+        </w:rPr>
+        <w:t xml:space="preserve"> NodeMCU va aussi </w:t>
+      </w:r>
+      <w:r>
+        <w:rPr>
+          <w:rFonts w:asciiTheme="minorHAnsi" w:hAnsiTheme="minorHAnsi"/>
+          <w:sz w:val="28"/>
+          <w:szCs w:val="28"/>
+        </w:rPr>
+        <w:t xml:space="preserve">va servir de </w:t>
+      </w:r>
+      <w:r>
+        <w:rPr>
+          <w:rFonts w:asciiTheme="minorHAnsi" w:hAnsiTheme="minorHAnsi"/>
+          <w:sz w:val="28"/>
+          <w:szCs w:val="28"/>
+        </w:rPr>
+        <w:t xml:space="preserve"> microcontrôleur</w:t>
+      </w:r>
+      <w:r>
+        <w:rPr>
+          <w:rFonts w:asciiTheme="minorHAnsi" w:hAnsiTheme="minorHAnsi"/>
+          <w:sz w:val="28"/>
+          <w:szCs w:val="28"/>
+        </w:rPr>
+        <w:t xml:space="preserve"> pour le pilotage du moteur DC</w:t>
+      </w:r>
+      <w:r>
+        <w:rPr>
+          <w:rFonts w:asciiTheme="minorHAnsi" w:hAnsiTheme="minorHAnsi"/>
+          <w:sz w:val="28"/>
+          <w:szCs w:val="28"/>
+        </w:rPr>
+        <w:t xml:space="preserve"> dont les principales actions possibles suivant la requête de l’utilisateur sont : </w:t>
+      </w:r>
+    </w:p>
+    <w:p>
+      <w:pPr>
+        <w:pStyle w:val="Paragraphedeliste"/>
+        <w:numPr>
+          <w:ilvl w:val="0"/>
+          <w:numId w:val="10"/>
+        </w:numPr>
+        <w:autoSpaceDE w:val="0"/>
+        <w:autoSpaceDN w:val="0"/>
+        <w:adjustRightInd w:val="0"/>
+        <w:rPr>
+          <w:rFonts w:asciiTheme="minorHAnsi" w:hAnsiTheme="minorHAnsi"/>
+          <w:sz w:val="28"/>
+          <w:szCs w:val="28"/>
+        </w:rPr>
+      </w:pPr>
+      <w:r>
+        <w:rPr>
+          <w:rFonts w:asciiTheme="minorHAnsi" w:hAnsiTheme="minorHAnsi"/>
+          <w:b/>
+          <w:sz w:val="28"/>
+          <w:szCs w:val="28"/>
+        </w:rPr>
+        <w:t>Allumer</w:t>
+      </w:r>
+      <w:r>
+        <w:rPr>
+          <w:rFonts w:asciiTheme="minorHAnsi" w:hAnsiTheme="minorHAnsi"/>
+          <w:sz w:val="28"/>
+          <w:szCs w:val="28"/>
+        </w:rPr>
+        <w:t> : permet à la personne d’allumer le moteur à distance.</w:t>
+      </w:r>
+    </w:p>
+    <w:p>
+      <w:pPr>
+        <w:pStyle w:val="Paragraphedeliste"/>
+        <w:numPr>
+          <w:ilvl w:val="0"/>
+          <w:numId w:val="10"/>
+        </w:numPr>
+        <w:autoSpaceDE w:val="0"/>
+        <w:autoSpaceDN w:val="0"/>
+        <w:adjustRightInd w:val="0"/>
+        <w:rPr>
+          <w:rFonts w:asciiTheme="minorHAnsi" w:hAnsiTheme="minorHAnsi"/>
+          <w:sz w:val="28"/>
+          <w:szCs w:val="28"/>
+        </w:rPr>
+      </w:pPr>
+      <w:r>
+        <w:rPr>
+          <w:rFonts w:asciiTheme="minorHAnsi" w:hAnsiTheme="minorHAnsi"/>
+          <w:b/>
+          <w:sz w:val="28"/>
+          <w:szCs w:val="28"/>
+        </w:rPr>
+        <w:t>Eteindre</w:t>
+      </w:r>
+      <w:r>
+        <w:rPr>
+          <w:rFonts w:asciiTheme="minorHAnsi" w:hAnsiTheme="minorHAnsi"/>
+          <w:sz w:val="28"/>
+          <w:szCs w:val="28"/>
+        </w:rPr>
+        <w:t> : permet à l’utilisateur d’éteindre le moteur à distance.</w:t>
+      </w:r>
+    </w:p>
+    <w:p>
+      <w:pPr>
+        <w:pStyle w:val="Paragraphedeliste"/>
+        <w:numPr>
+          <w:ilvl w:val="0"/>
+          <w:numId w:val="10"/>
+        </w:numPr>
+        <w:autoSpaceDE w:val="0"/>
+        <w:autoSpaceDN w:val="0"/>
+        <w:adjustRightInd w:val="0"/>
+        <w:rPr>
+          <w:rFonts w:asciiTheme="minorHAnsi" w:hAnsiTheme="minorHAnsi"/>
+          <w:sz w:val="28"/>
+          <w:szCs w:val="28"/>
+        </w:rPr>
+      </w:pPr>
+      <w:r>
+        <w:rPr>
+          <w:rFonts w:asciiTheme="minorHAnsi" w:hAnsiTheme="minorHAnsi"/>
+          <w:b/>
+          <w:sz w:val="28"/>
+          <w:szCs w:val="28"/>
+        </w:rPr>
+        <w:t>Avancer</w:t>
+      </w:r>
+      <w:r>
+        <w:rPr>
+          <w:rFonts w:asciiTheme="minorHAnsi" w:hAnsiTheme="minorHAnsi"/>
+          <w:sz w:val="28"/>
+          <w:szCs w:val="28"/>
+        </w:rPr>
+        <w:t> : permet à l’utilisateur de faire marcher le moteur vers de l’avant.</w:t>
+      </w:r>
+    </w:p>
+    <w:p>
+      <w:pPr>
+        <w:pStyle w:val="Paragraphedeliste"/>
+        <w:numPr>
+          <w:ilvl w:val="0"/>
+          <w:numId w:val="10"/>
+        </w:numPr>
+        <w:autoSpaceDE w:val="0"/>
+        <w:autoSpaceDN w:val="0"/>
+        <w:adjustRightInd w:val="0"/>
+        <w:rPr>
+          <w:rFonts w:asciiTheme="minorHAnsi" w:hAnsiTheme="minorHAnsi"/>
+          <w:sz w:val="28"/>
+          <w:szCs w:val="28"/>
+        </w:rPr>
+      </w:pPr>
+      <w:r>
+        <w:rPr>
+          <w:rFonts w:asciiTheme="minorHAnsi" w:hAnsiTheme="minorHAnsi"/>
+          <w:b/>
+          <w:sz w:val="28"/>
+          <w:szCs w:val="28"/>
+        </w:rPr>
+        <w:t>Reculer</w:t>
+      </w:r>
+      <w:r>
+        <w:rPr>
+          <w:rFonts w:asciiTheme="minorHAnsi" w:hAnsiTheme="minorHAnsi"/>
+          <w:sz w:val="28"/>
+          <w:szCs w:val="28"/>
+        </w:rPr>
+        <w:t> : permet à l’utilisateur de faire marche arrière du moteur.</w:t>
+      </w:r>
+    </w:p>
+    <w:p>
+      <w:pPr>
+        <w:pStyle w:val="Paragraphedeliste"/>
+        <w:numPr>
+          <w:ilvl w:val="0"/>
+          <w:numId w:val="10"/>
+        </w:numPr>
+        <w:autoSpaceDE w:val="0"/>
+        <w:autoSpaceDN w:val="0"/>
+        <w:adjustRightInd w:val="0"/>
+        <w:rPr>
+          <w:rFonts w:asciiTheme="minorHAnsi" w:hAnsiTheme="minorHAnsi"/>
+          <w:sz w:val="28"/>
+          <w:szCs w:val="28"/>
+        </w:rPr>
+      </w:pPr>
+      <w:r>
+        <w:rPr>
+          <w:rFonts w:asciiTheme="minorHAnsi" w:hAnsiTheme="minorHAnsi"/>
+          <w:b/>
+          <w:sz w:val="28"/>
+          <w:szCs w:val="28"/>
+        </w:rPr>
+        <w:t>Accélérer </w:t>
+      </w:r>
+      <w:r>
+        <w:rPr>
+          <w:rFonts w:asciiTheme="minorHAnsi" w:hAnsiTheme="minorHAnsi"/>
+          <w:sz w:val="28"/>
+          <w:szCs w:val="28"/>
+        </w:rPr>
+        <w:t>: permet à l’utilisateur d’augmenter la vitesse du moteur.</w:t>
+      </w:r>
+    </w:p>
+    <w:p>
+      <w:pPr>
+        <w:pStyle w:val="Paragraphedeliste"/>
+        <w:numPr>
+          <w:ilvl w:val="0"/>
+          <w:numId w:val="10"/>
+        </w:numPr>
+        <w:autoSpaceDE w:val="0"/>
+        <w:autoSpaceDN w:val="0"/>
+        <w:adjustRightInd w:val="0"/>
+        <w:rPr>
+          <w:rFonts w:asciiTheme="minorHAnsi" w:hAnsiTheme="minorHAnsi"/>
+          <w:sz w:val="28"/>
+          <w:szCs w:val="28"/>
+        </w:rPr>
+      </w:pPr>
+      <w:r>
+        <w:rPr>
+          <w:rFonts w:asciiTheme="minorHAnsi" w:hAnsiTheme="minorHAnsi"/>
+          <w:b/>
+          <w:sz w:val="28"/>
+          <w:szCs w:val="28"/>
+        </w:rPr>
+        <w:t>Décéléré</w:t>
+      </w:r>
+      <w:r>
+        <w:rPr>
+          <w:rFonts w:asciiTheme="minorHAnsi" w:hAnsiTheme="minorHAnsi"/>
+          <w:sz w:val="28"/>
+          <w:szCs w:val="28"/>
+        </w:rPr>
+        <w:t> : permet au moteur de diminuer la vitesse du moteur.</w:t>
+      </w:r>
+    </w:p>
+    <w:p>
+      <w:pPr>
+        <w:autoSpaceDE w:val="0"/>
+        <w:autoSpaceDN w:val="0"/>
+        <w:adjustRightInd w:val="0"/>
+        <w:rPr>
+          <w:rFonts w:asciiTheme="minorHAnsi" w:hAnsiTheme="minorHAnsi"/>
+          <w:sz w:val="28"/>
+          <w:szCs w:val="28"/>
+        </w:rPr>
+      </w:pPr>
+    </w:p>
+    <w:p>
+      <w:pPr>
+        <w:pStyle w:val="Paragraphedeliste"/>
+        <w:numPr>
+          <w:ilvl w:val="0"/>
+          <w:numId w:val="20"/>
+        </w:numPr>
+        <w:autoSpaceDE w:val="0"/>
+        <w:autoSpaceDN w:val="0"/>
+        <w:adjustRightInd w:val="0"/>
+        <w:rPr>
+          <w:rFonts w:asciiTheme="minorHAnsi" w:hAnsiTheme="minorHAnsi"/>
+          <w:sz w:val="28"/>
+          <w:szCs w:val="28"/>
+        </w:rPr>
+      </w:pPr>
+      <w:r>
+        <w:rPr>
+          <w:rFonts w:asciiTheme="minorHAnsi" w:hAnsiTheme="minorHAnsi"/>
+          <w:sz w:val="28"/>
+          <w:szCs w:val="28"/>
+        </w:rPr>
+        <w:t xml:space="preserve">Moteur </w:t>
+      </w:r>
+    </w:p>
+    <w:p>
+      <w:pPr>
+        <w:autoSpaceDE w:val="0"/>
+        <w:autoSpaceDN w:val="0"/>
+        <w:adjustRightInd w:val="0"/>
+        <w:rPr>
+          <w:rFonts w:asciiTheme="minorHAnsi" w:hAnsiTheme="minorHAnsi"/>
+          <w:sz w:val="28"/>
+          <w:szCs w:val="28"/>
+        </w:rPr>
+      </w:pPr>
+      <w:r>
+        <w:rPr>
+          <w:rFonts w:asciiTheme="minorHAnsi" w:hAnsiTheme="minorHAnsi"/>
+          <w:sz w:val="28"/>
+          <w:szCs w:val="28"/>
+        </w:rPr>
+        <w:t xml:space="preserve">Un moteur DC 12V qui est pilotable </w:t>
+      </w:r>
+      <w:r>
+        <w:rPr>
+          <w:rFonts w:asciiTheme="minorHAnsi" w:hAnsiTheme="minorHAnsi"/>
+          <w:sz w:val="28"/>
+          <w:szCs w:val="28"/>
+        </w:rPr>
+        <w:t>à</w:t>
+      </w:r>
+      <w:r>
+        <w:rPr>
+          <w:rFonts w:asciiTheme="minorHAnsi" w:hAnsiTheme="minorHAnsi"/>
+          <w:sz w:val="28"/>
+          <w:szCs w:val="28"/>
+        </w:rPr>
+        <w:t xml:space="preserve"> partir d’un navigateur qui interagit avec le serveur du NodeMCU a travers un réseau WIFI.</w:t>
+      </w:r>
+    </w:p>
+    <w:p>
+      <w:pPr>
+        <w:autoSpaceDE w:val="0"/>
+        <w:autoSpaceDN w:val="0"/>
+        <w:adjustRightInd w:val="0"/>
+        <w:rPr>
+          <w:rFonts w:asciiTheme="minorHAnsi" w:hAnsiTheme="minorHAnsi" w:cs="ArialMT"/>
+          <w:sz w:val="28"/>
+          <w:szCs w:val="28"/>
+          <w:lang w:eastAsia="ja-JP"/>
+        </w:rPr>
+      </w:pPr>
+    </w:p>
+    <w:p>
+      <w:pPr>
+        <w:pStyle w:val="Paragraphedeliste"/>
+        <w:numPr>
+          <w:ilvl w:val="1"/>
+          <w:numId w:val="7"/>
+        </w:numPr>
+        <w:rPr>
+          <w:rFonts w:asciiTheme="minorHAnsi" w:hAnsiTheme="minorHAnsi" w:cs="Arial"/>
+          <w:b/>
+          <w:sz w:val="28"/>
+          <w:szCs w:val="28"/>
+        </w:rPr>
+      </w:pPr>
+      <w:r>
+        <w:rPr>
+          <w:rFonts w:asciiTheme="minorHAnsi" w:hAnsiTheme="minorHAnsi" w:cs="Arial"/>
+          <w:b/>
+          <w:sz w:val="28"/>
+          <w:szCs w:val="28"/>
+        </w:rPr>
+        <w:t>Intérêt du travail pour le stagiaire</w:t>
+      </w:r>
     </w:p>
     <w:p>
       <w:pPr>
@@ -5786,6 +6107,8 @@
           <w:rFonts w:ascii="Arial" w:hAnsi="Arial" w:cs="Arial"/>
         </w:rPr>
       </w:pPr>
+      <w:bookmarkStart w:id="0" w:name="_GoBack"/>
+      <w:bookmarkEnd w:id="0"/>
     </w:p>
     <w:p>
       <w:pPr>
@@ -6009,7 +6332,7 @@
         <w:sz w:val="20"/>
         <w:szCs w:val="20"/>
       </w:rPr>
-      <w:t>6</w:t>
+      <w:t>7</w:t>
     </w:r>
     <w:r>
       <w:rPr>
@@ -6824,6 +7147,119 @@
     </w:lvl>
   </w:abstractNum>
   <w:abstractNum w:abstractNumId="7">
+    <w:nsid w:val="23565CDC"/>
+    <w:multiLevelType w:val="hybridMultilevel"/>
+    <w:tmpl w:val="60007046"/>
+    <w:lvl w:ilvl="0" w:tplc="04090001">
+      <w:start w:val="1"/>
+      <w:numFmt w:val="bullet"/>
+      <w:lvlText w:val=""/>
+      <w:lvlJc w:val="left"/>
+      <w:pPr>
+        <w:ind w:left="780" w:hanging="360"/>
+      </w:pPr>
+      <w:rPr>
+        <w:rFonts w:ascii="Symbol" w:hAnsi="Symbol" w:hint="default"/>
+      </w:rPr>
+    </w:lvl>
+    <w:lvl w:ilvl="1" w:tplc="04090003" w:tentative="1">
+      <w:start w:val="1"/>
+      <w:numFmt w:val="bullet"/>
+      <w:lvlText w:val="o"/>
+      <w:lvlJc w:val="left"/>
+      <w:pPr>
+        <w:ind w:left="1500" w:hanging="360"/>
+      </w:pPr>
+      <w:rPr>
+        <w:rFonts w:ascii="Courier New" w:hAnsi="Courier New" w:cs="Courier New" w:hint="default"/>
+      </w:rPr>
+    </w:lvl>
+    <w:lvl w:ilvl="2" w:tplc="04090005" w:tentative="1">
+      <w:start w:val="1"/>
+      <w:numFmt w:val="bullet"/>
+      <w:lvlText w:val=""/>
+      <w:lvlJc w:val="left"/>
+      <w:pPr>
+        <w:ind w:left="2220" w:hanging="360"/>
+      </w:pPr>
+      <w:rPr>
+        <w:rFonts w:ascii="Wingdings" w:hAnsi="Wingdings" w:hint="default"/>
+      </w:rPr>
+    </w:lvl>
+    <w:lvl w:ilvl="3" w:tplc="04090001" w:tentative="1">
+      <w:start w:val="1"/>
+      <w:numFmt w:val="bullet"/>
+      <w:lvlText w:val=""/>
+      <w:lvlJc w:val="left"/>
+      <w:pPr>
+        <w:ind w:left="2940" w:hanging="360"/>
+      </w:pPr>
+      <w:rPr>
+        <w:rFonts w:ascii="Symbol" w:hAnsi="Symbol" w:hint="default"/>
+      </w:rPr>
+    </w:lvl>
+    <w:lvl w:ilvl="4" w:tplc="04090003" w:tentative="1">
+      <w:start w:val="1"/>
+      <w:numFmt w:val="bullet"/>
+      <w:lvlText w:val="o"/>
+      <w:lvlJc w:val="left"/>
+      <w:pPr>
+        <w:ind w:left="3660" w:hanging="360"/>
+      </w:pPr>
+      <w:rPr>
+        <w:rFonts w:ascii="Courier New" w:hAnsi="Courier New" w:cs="Courier New" w:hint="default"/>
+      </w:rPr>
+    </w:lvl>
+    <w:lvl w:ilvl="5" w:tplc="04090005" w:tentative="1">
+      <w:start w:val="1"/>
+      <w:numFmt w:val="bullet"/>
+      <w:lvlText w:val=""/>
+      <w:lvlJc w:val="left"/>
+      <w:pPr>
+        <w:ind w:left="4380" w:hanging="360"/>
+      </w:pPr>
+      <w:rPr>
+        <w:rFonts w:ascii="Wingdings" w:hAnsi="Wingdings" w:hint="default"/>
+      </w:rPr>
+    </w:lvl>
+    <w:lvl w:ilvl="6" w:tplc="04090001" w:tentative="1">
+      <w:start w:val="1"/>
+      <w:numFmt w:val="bullet"/>
+      <w:lvlText w:val=""/>
+      <w:lvlJc w:val="left"/>
+      <w:pPr>
+        <w:ind w:left="5100" w:hanging="360"/>
+      </w:pPr>
+      <w:rPr>
+        <w:rFonts w:ascii="Symbol" w:hAnsi="Symbol" w:hint="default"/>
+      </w:rPr>
+    </w:lvl>
+    <w:lvl w:ilvl="7" w:tplc="04090003" w:tentative="1">
+      <w:start w:val="1"/>
+      <w:numFmt w:val="bullet"/>
+      <w:lvlText w:val="o"/>
+      <w:lvlJc w:val="left"/>
+      <w:pPr>
+        <w:ind w:left="5820" w:hanging="360"/>
+      </w:pPr>
+      <w:rPr>
+        <w:rFonts w:ascii="Courier New" w:hAnsi="Courier New" w:cs="Courier New" w:hint="default"/>
+      </w:rPr>
+    </w:lvl>
+    <w:lvl w:ilvl="8" w:tplc="04090005" w:tentative="1">
+      <w:start w:val="1"/>
+      <w:numFmt w:val="bullet"/>
+      <w:lvlText w:val=""/>
+      <w:lvlJc w:val="left"/>
+      <w:pPr>
+        <w:ind w:left="6540" w:hanging="360"/>
+      </w:pPr>
+      <w:rPr>
+        <w:rFonts w:ascii="Wingdings" w:hAnsi="Wingdings" w:hint="default"/>
+      </w:rPr>
+    </w:lvl>
+  </w:abstractNum>
+  <w:abstractNum w:abstractNumId="8">
     <w:nsid w:val="24051DE2"/>
     <w:multiLevelType w:val="hybridMultilevel"/>
     <w:tmpl w:val="2CA29DA8"/>
@@ -6912,7 +7348,7 @@
       </w:pPr>
     </w:lvl>
   </w:abstractNum>
-  <w:abstractNum w:abstractNumId="8">
+  <w:abstractNum w:abstractNumId="9">
     <w:nsid w:val="2DE849D6"/>
     <w:multiLevelType w:val="multilevel"/>
     <w:tmpl w:val="A5C60B64"/>
@@ -7025,7 +7461,7 @@
       </w:pPr>
     </w:lvl>
   </w:abstractNum>
-  <w:abstractNum w:abstractNumId="9">
+  <w:abstractNum w:abstractNumId="10">
     <w:nsid w:val="2F6F7A55"/>
     <w:multiLevelType w:val="hybridMultilevel"/>
     <w:tmpl w:val="4A82DA1C"/>
@@ -7114,7 +7550,7 @@
       </w:pPr>
     </w:lvl>
   </w:abstractNum>
-  <w:abstractNum w:abstractNumId="10">
+  <w:abstractNum w:abstractNumId="11">
     <w:nsid w:val="358B437E"/>
     <w:multiLevelType w:val="hybridMultilevel"/>
     <w:tmpl w:val="87F8B4E8"/>
@@ -7200,7 +7636,7 @@
       </w:pPr>
     </w:lvl>
   </w:abstractNum>
-  <w:abstractNum w:abstractNumId="11">
+  <w:abstractNum w:abstractNumId="12">
     <w:nsid w:val="3FE45A4A"/>
     <w:multiLevelType w:val="multilevel"/>
     <w:tmpl w:val="31C0EAA0"/>
@@ -7318,7 +7754,7 @@
       </w:rPr>
     </w:lvl>
   </w:abstractNum>
-  <w:abstractNum w:abstractNumId="12">
+  <w:abstractNum w:abstractNumId="13">
     <w:nsid w:val="44553721"/>
     <w:multiLevelType w:val="multilevel"/>
     <w:tmpl w:val="21229D0E"/>
@@ -7407,10 +7843,10 @@
       </w:pPr>
     </w:lvl>
   </w:abstractNum>
-  <w:abstractNum w:abstractNumId="13">
+  <w:abstractNum w:abstractNumId="14">
     <w:nsid w:val="46AB4A70"/>
     <w:multiLevelType w:val="hybridMultilevel"/>
-    <w:tmpl w:val="D5DE1E74"/>
+    <w:tmpl w:val="99B2F02A"/>
     <w:lvl w:ilvl="0" w:tplc="04090005">
       <w:start w:val="1"/>
       <w:numFmt w:val="bullet"/>
@@ -7423,7 +7859,7 @@
         <w:rFonts w:ascii="Wingdings" w:hAnsi="Wingdings" w:hint="default"/>
       </w:rPr>
     </w:lvl>
-    <w:lvl w:ilvl="1" w:tplc="04090003" w:tentative="1">
+    <w:lvl w:ilvl="1" w:tplc="04090003">
       <w:start w:val="1"/>
       <w:numFmt w:val="bullet"/>
       <w:lvlText w:val="o"/>
@@ -7520,7 +7956,7 @@
       </w:rPr>
     </w:lvl>
   </w:abstractNum>
-  <w:abstractNum w:abstractNumId="14">
+  <w:abstractNum w:abstractNumId="15">
     <w:nsid w:val="4B552E5D"/>
     <w:multiLevelType w:val="multilevel"/>
     <w:tmpl w:val="00000000"/>
@@ -7633,7 +8069,7 @@
       </w:pPr>
     </w:lvl>
   </w:abstractNum>
-  <w:abstractNum w:abstractNumId="15">
+  <w:abstractNum w:abstractNumId="16">
     <w:nsid w:val="50DC4AB9"/>
     <w:multiLevelType w:val="hybridMultilevel"/>
     <w:tmpl w:val="B7D63AE8"/>
@@ -7719,7 +8155,7 @@
       </w:pPr>
     </w:lvl>
   </w:abstractNum>
-  <w:abstractNum w:abstractNumId="16">
+  <w:abstractNum w:abstractNumId="17">
     <w:nsid w:val="7116259D"/>
     <w:multiLevelType w:val="hybridMultilevel"/>
     <w:tmpl w:val="BA8AF1AA"/>
@@ -7808,7 +8244,96 @@
       </w:pPr>
     </w:lvl>
   </w:abstractNum>
-  <w:abstractNum w:abstractNumId="17">
+  <w:abstractNum w:abstractNumId="18">
+    <w:nsid w:val="7599354E"/>
+    <w:multiLevelType w:val="hybridMultilevel"/>
+    <w:tmpl w:val="65E68C72"/>
+    <w:lvl w:ilvl="0" w:tplc="ABB2480C">
+      <w:start w:val="1"/>
+      <w:numFmt w:val="upperLetter"/>
+      <w:lvlText w:val="%1."/>
+      <w:lvlJc w:val="left"/>
+      <w:pPr>
+        <w:ind w:left="1785" w:hanging="360"/>
+      </w:pPr>
+      <w:rPr>
+        <w:rFonts w:hint="default"/>
+      </w:rPr>
+    </w:lvl>
+    <w:lvl w:ilvl="1" w:tplc="04090019" w:tentative="1">
+      <w:start w:val="1"/>
+      <w:numFmt w:val="lowerLetter"/>
+      <w:lvlText w:val="%2."/>
+      <w:lvlJc w:val="left"/>
+      <w:pPr>
+        <w:ind w:left="2505" w:hanging="360"/>
+      </w:pPr>
+    </w:lvl>
+    <w:lvl w:ilvl="2" w:tplc="0409001B" w:tentative="1">
+      <w:start w:val="1"/>
+      <w:numFmt w:val="lowerRoman"/>
+      <w:lvlText w:val="%3."/>
+      <w:lvlJc w:val="right"/>
+      <w:pPr>
+        <w:ind w:left="3225" w:hanging="180"/>
+      </w:pPr>
+    </w:lvl>
+    <w:lvl w:ilvl="3" w:tplc="0409000F" w:tentative="1">
+      <w:start w:val="1"/>
+      <w:numFmt w:val="decimal"/>
+      <w:lvlText w:val="%4."/>
+      <w:lvlJc w:val="left"/>
+      <w:pPr>
+        <w:ind w:left="3945" w:hanging="360"/>
+      </w:pPr>
+    </w:lvl>
+    <w:lvl w:ilvl="4" w:tplc="04090019" w:tentative="1">
+      <w:start w:val="1"/>
+      <w:numFmt w:val="lowerLetter"/>
+      <w:lvlText w:val="%5."/>
+      <w:lvlJc w:val="left"/>
+      <w:pPr>
+        <w:ind w:left="4665" w:hanging="360"/>
+      </w:pPr>
+    </w:lvl>
+    <w:lvl w:ilvl="5" w:tplc="0409001B" w:tentative="1">
+      <w:start w:val="1"/>
+      <w:numFmt w:val="lowerRoman"/>
+      <w:lvlText w:val="%6."/>
+      <w:lvlJc w:val="right"/>
+      <w:pPr>
+        <w:ind w:left="5385" w:hanging="180"/>
+      </w:pPr>
+    </w:lvl>
+    <w:lvl w:ilvl="6" w:tplc="0409000F" w:tentative="1">
+      <w:start w:val="1"/>
+      <w:numFmt w:val="decimal"/>
+      <w:lvlText w:val="%7."/>
+      <w:lvlJc w:val="left"/>
+      <w:pPr>
+        <w:ind w:left="6105" w:hanging="360"/>
+      </w:pPr>
+    </w:lvl>
+    <w:lvl w:ilvl="7" w:tplc="04090019" w:tentative="1">
+      <w:start w:val="1"/>
+      <w:numFmt w:val="lowerLetter"/>
+      <w:lvlText w:val="%8."/>
+      <w:lvlJc w:val="left"/>
+      <w:pPr>
+        <w:ind w:left="6825" w:hanging="360"/>
+      </w:pPr>
+    </w:lvl>
+    <w:lvl w:ilvl="8" w:tplc="0409001B" w:tentative="1">
+      <w:start w:val="1"/>
+      <w:numFmt w:val="lowerRoman"/>
+      <w:lvlText w:val="%9."/>
+      <w:lvlJc w:val="right"/>
+      <w:pPr>
+        <w:ind w:left="7545" w:hanging="180"/>
+      </w:pPr>
+    </w:lvl>
+  </w:abstractNum>
+  <w:abstractNum w:abstractNumId="19">
     <w:nsid w:val="79015BE5"/>
     <w:multiLevelType w:val="hybridMultilevel"/>
     <w:tmpl w:val="61B25B52"/>
@@ -7901,52 +8426,58 @@
     <w:abstractNumId w:val="3"/>
   </w:num>
   <w:num w:numId="3">
-    <w:abstractNumId w:val="8"/>
+    <w:abstractNumId w:val="9"/>
   </w:num>
   <w:num w:numId="4">
     <w:abstractNumId w:val="6"/>
   </w:num>
   <w:num w:numId="5">
-    <w:abstractNumId w:val="12"/>
+    <w:abstractNumId w:val="13"/>
   </w:num>
   <w:num w:numId="6">
     <w:abstractNumId w:val="2"/>
   </w:num>
   <w:num w:numId="7">
-    <w:abstractNumId w:val="11"/>
+    <w:abstractNumId w:val="12"/>
   </w:num>
   <w:num w:numId="8">
-    <w:abstractNumId w:val="17"/>
+    <w:abstractNumId w:val="19"/>
   </w:num>
   <w:num w:numId="9">
     <w:abstractNumId w:val="4"/>
   </w:num>
   <w:num w:numId="10">
-    <w:abstractNumId w:val="13"/>
+    <w:abstractNumId w:val="14"/>
   </w:num>
   <w:num w:numId="11">
     <w:abstractNumId w:val="0"/>
   </w:num>
   <w:num w:numId="12">
-    <w:abstractNumId w:val="9"/>
+    <w:abstractNumId w:val="10"/>
   </w:num>
   <w:num w:numId="13">
-    <w:abstractNumId w:val="10"/>
+    <w:abstractNumId w:val="11"/>
   </w:num>
   <w:num w:numId="14">
-    <w:abstractNumId w:val="15"/>
+    <w:abstractNumId w:val="16"/>
   </w:num>
   <w:num w:numId="15">
     <w:abstractNumId w:val="5"/>
   </w:num>
   <w:num w:numId="16">
-    <w:abstractNumId w:val="16"/>
+    <w:abstractNumId w:val="17"/>
   </w:num>
   <w:num w:numId="17">
     <w:abstractNumId w:val="1"/>
   </w:num>
   <w:num w:numId="18">
+    <w:abstractNumId w:val="8"/>
+  </w:num>
+  <w:num w:numId="19">
     <w:abstractNumId w:val="7"/>
+  </w:num>
+  <w:num w:numId="20">
+    <w:abstractNumId w:val="18"/>
   </w:num>
 </w:numbering>
 </file>
@@ -8454,6 +8985,7 @@
   <w:style w:type="character" w:default="1" w:styleId="Policepardfaut">
     <w:name w:val="Default Paragraph Font"/>
     <w:uiPriority w:val="1"/>
+    <w:semiHidden/>
     <w:unhideWhenUsed/>
   </w:style>
   <w:style w:type="table" w:default="1" w:styleId="TableauNormal">
@@ -9333,7 +9865,7 @@
 </file>
 
 <file path=customXml/itemProps1.xml><?xml version="1.0" encoding="utf-8"?>
-<ds:datastoreItem xmlns:ds="http://schemas.openxmlformats.org/officeDocument/2006/customXml" ds:itemID="{EB6FBFD2-56F4-41DE-81F6-096423FE3C90}">
+<ds:datastoreItem xmlns:ds="http://schemas.openxmlformats.org/officeDocument/2006/customXml" ds:itemID="{1B28505E-0E2A-4580-9E79-12F1A5022942}">
   <ds:schemaRefs>
     <ds:schemaRef ds:uri="http://schemas.openxmlformats.org/officeDocument/2006/bibliography"/>
   </ds:schemaRefs>

</xml_diff>

<commit_message>
modification rapport en cours
</commit_message>
<xml_diff>
--- a/rapport/rapport L3 Miage.docx
+++ b/rapport/rapport L3 Miage.docx
@@ -6,7 +6,6 @@
       <w:r>
         <w:rPr>
           <w:noProof/>
-          <w:lang w:val="en-US" w:eastAsia="en-US"/>
         </w:rPr>
         <w:drawing>
           <wp:anchor distT="0" distB="0" distL="114300" distR="114300" simplePos="0" relativeHeight="251662336" behindDoc="0" locked="0" layoutInCell="1" allowOverlap="1" wp14:anchorId="1D10E75C" wp14:editId="2C88862C">
@@ -75,7 +74,6 @@
         <w:rPr>
           <w:noProof/>
           <w:color w:val="FF6600"/>
-          <w:lang w:val="en-US" w:eastAsia="en-US"/>
         </w:rPr>
         <w:drawing>
           <wp:anchor distT="0" distB="0" distL="114300" distR="114300" simplePos="0" relativeHeight="251661312" behindDoc="1" locked="0" layoutInCell="1" allowOverlap="1" wp14:anchorId="0C8FFFFB" wp14:editId="0B5C0A4B">
@@ -152,7 +150,6 @@
         <w:rPr>
           <w:noProof/>
           <w:color w:val="FF6600"/>
-          <w:lang w:val="en-US" w:eastAsia="en-US"/>
         </w:rPr>
         <mc:AlternateContent>
           <mc:Choice Requires="wps">
@@ -509,6 +506,12 @@
         </w:rPr>
         <w:t>Tuteur Entreprise : FOUARD Céline</w:t>
       </w:r>
+      <w:r>
+        <w:rPr>
+          <w:rFonts w:ascii="Arial" w:hAnsi="Arial" w:cs="Arial"/>
+        </w:rPr>
+        <w:t>(TIMC) et Alexandre Demeure(IHM)</w:t>
+      </w:r>
     </w:p>
     <w:p>
       <w:pPr>
@@ -642,175 +645,174 @@
     </w:p>
     <w:p>
       <w:pPr>
-        <w:spacing w:line="480" w:lineRule="auto"/>
-        <w:ind w:right="-76"/>
-        <w:rPr>
-          <w:rFonts w:ascii="Arial" w:hAnsi="Arial" w:cs="Arial"/>
-        </w:rPr>
-      </w:pPr>
-      <w:r>
-        <w:rPr>
-          <w:rFonts w:ascii="Arial" w:hAnsi="Arial" w:cs="Arial"/>
-        </w:rPr>
-        <w:t>&lt;10 lignes&gt;</w:t>
-      </w:r>
-    </w:p>
-    <w:p>
-      <w:pPr>
-        <w:spacing w:line="480" w:lineRule="auto"/>
-        <w:rPr>
-          <w:rFonts w:asciiTheme="minorHAnsi" w:hAnsiTheme="minorHAnsi" w:cs="Arial"/>
-        </w:rPr>
-      </w:pPr>
-      <w:r>
-        <w:rPr>
-          <w:rFonts w:asciiTheme="minorHAnsi" w:hAnsiTheme="minorHAnsi" w:cs="Arial"/>
+        <w:rPr>
+          <w:rFonts w:asciiTheme="minorHAnsi" w:hAnsiTheme="minorHAnsi"/>
+          <w:sz w:val="28"/>
+          <w:szCs w:val="28"/>
+        </w:rPr>
+      </w:pPr>
+      <w:r>
+        <w:rPr>
+          <w:rFonts w:asciiTheme="minorHAnsi" w:hAnsiTheme="minorHAnsi"/>
+          <w:sz w:val="28"/>
+          <w:szCs w:val="28"/>
         </w:rPr>
         <w:t>Né au milieu des années 1980, le développement de la domotique est, entre autre, la conséquence de la miniaturisation des systèmes électroniques et informatiques</w:t>
       </w:r>
       <w:r>
         <w:rPr>
-          <w:rFonts w:asciiTheme="minorHAnsi" w:hAnsiTheme="minorHAnsi" w:cs="Arial"/>
+          <w:rFonts w:asciiTheme="minorHAnsi" w:hAnsiTheme="minorHAnsi"/>
+          <w:sz w:val="28"/>
+          <w:szCs w:val="28"/>
         </w:rPr>
         <w:t>.</w:t>
       </w:r>
     </w:p>
     <w:p>
       <w:pPr>
-        <w:spacing w:line="480" w:lineRule="auto"/>
-        <w:rPr>
-          <w:rFonts w:asciiTheme="minorHAnsi" w:hAnsiTheme="minorHAnsi" w:cs="Arial"/>
-        </w:rPr>
-      </w:pPr>
-      <w:r>
-        <w:rPr>
-          <w:rFonts w:asciiTheme="minorHAnsi" w:hAnsiTheme="minorHAnsi" w:cs="Arial"/>
+        <w:rPr>
+          <w:rFonts w:asciiTheme="minorHAnsi" w:hAnsiTheme="minorHAnsi"/>
+          <w:sz w:val="28"/>
+          <w:szCs w:val="28"/>
+        </w:rPr>
+      </w:pPr>
+      <w:r>
+        <w:rPr>
+          <w:rFonts w:asciiTheme="minorHAnsi" w:hAnsiTheme="minorHAnsi"/>
+          <w:sz w:val="28"/>
+          <w:szCs w:val="28"/>
         </w:rPr>
         <w:t xml:space="preserve">Le stage réalisé au </w:t>
       </w:r>
       <w:r>
         <w:rPr>
-          <w:rFonts w:asciiTheme="minorHAnsi" w:hAnsiTheme="minorHAnsi" w:cs="Arial"/>
+          <w:rFonts w:asciiTheme="minorHAnsi" w:hAnsiTheme="minorHAnsi"/>
           <w:b/>
           <w:bCs/>
+          <w:sz w:val="28"/>
+          <w:szCs w:val="28"/>
         </w:rPr>
         <w:t xml:space="preserve">Laboratoire TIMC/IMAG </w:t>
       </w:r>
       <w:r>
         <w:rPr>
-          <w:rFonts w:asciiTheme="minorHAnsi" w:hAnsiTheme="minorHAnsi" w:cs="Arial"/>
+          <w:rFonts w:asciiTheme="minorHAnsi" w:hAnsiTheme="minorHAnsi"/>
+          <w:sz w:val="28"/>
+          <w:szCs w:val="28"/>
         </w:rPr>
         <w:t xml:space="preserve">a justement pour but le développement </w:t>
       </w:r>
       <w:r>
         <w:rPr>
-          <w:rFonts w:asciiTheme="minorHAnsi" w:hAnsiTheme="minorHAnsi" w:cs="Arial"/>
+          <w:rFonts w:asciiTheme="minorHAnsi" w:hAnsiTheme="minorHAnsi"/>
+          <w:sz w:val="28"/>
+          <w:szCs w:val="28"/>
         </w:rPr>
         <w:t>de services et d’appareils dans le cadre de l’internet des objets et de la maison intelligente</w:t>
       </w:r>
       <w:r>
         <w:rPr>
-          <w:rFonts w:asciiTheme="minorHAnsi" w:hAnsiTheme="minorHAnsi" w:cs="Arial"/>
-        </w:rPr>
-        <w:t xml:space="preserve">. Ces services devront </w:t>
-      </w:r>
-      <w:r>
-        <w:rPr>
-          <w:rFonts w:asciiTheme="minorHAnsi" w:hAnsiTheme="minorHAnsi" w:cs="Arial"/>
+          <w:rFonts w:asciiTheme="minorHAnsi" w:hAnsiTheme="minorHAnsi"/>
+          <w:sz w:val="28"/>
+          <w:szCs w:val="28"/>
+        </w:rPr>
+        <w:t xml:space="preserve">. Ces </w:t>
+      </w:r>
+      <w:r>
+        <w:rPr>
+          <w:rFonts w:asciiTheme="minorHAnsi" w:hAnsiTheme="minorHAnsi"/>
+          <w:sz w:val="28"/>
+          <w:szCs w:val="28"/>
+        </w:rPr>
+        <w:t xml:space="preserve">appareils </w:t>
+      </w:r>
+      <w:r>
+        <w:rPr>
+          <w:rFonts w:asciiTheme="minorHAnsi" w:hAnsiTheme="minorHAnsi"/>
+          <w:sz w:val="28"/>
+          <w:szCs w:val="28"/>
+        </w:rPr>
+        <w:t xml:space="preserve">services devront </w:t>
+      </w:r>
+      <w:r>
+        <w:rPr>
+          <w:rFonts w:asciiTheme="minorHAnsi" w:hAnsiTheme="minorHAnsi"/>
+          <w:sz w:val="28"/>
+          <w:szCs w:val="28"/>
         </w:rPr>
         <w:t>être</w:t>
       </w:r>
       <w:r>
         <w:rPr>
-          <w:rFonts w:asciiTheme="minorHAnsi" w:hAnsiTheme="minorHAnsi" w:cs="Arial"/>
+          <w:rFonts w:asciiTheme="minorHAnsi" w:hAnsiTheme="minorHAnsi"/>
+          <w:sz w:val="28"/>
+          <w:szCs w:val="28"/>
         </w:rPr>
         <w:t xml:space="preserve"> </w:t>
       </w:r>
       <w:r>
         <w:rPr>
-          <w:rFonts w:asciiTheme="minorHAnsi" w:hAnsiTheme="minorHAnsi" w:cs="Arial"/>
+          <w:rFonts w:asciiTheme="minorHAnsi" w:hAnsiTheme="minorHAnsi"/>
+          <w:sz w:val="28"/>
+          <w:szCs w:val="28"/>
         </w:rPr>
         <w:t>intégrés</w:t>
       </w:r>
       <w:r>
         <w:rPr>
-          <w:rFonts w:asciiTheme="minorHAnsi" w:hAnsiTheme="minorHAnsi" w:cs="Arial"/>
+          <w:rFonts w:asciiTheme="minorHAnsi" w:hAnsiTheme="minorHAnsi"/>
+          <w:sz w:val="28"/>
+          <w:szCs w:val="28"/>
         </w:rPr>
         <w:t xml:space="preserve"> </w:t>
       </w:r>
       <w:r>
         <w:rPr>
-          <w:rFonts w:asciiTheme="minorHAnsi" w:hAnsiTheme="minorHAnsi" w:cs="Arial"/>
+          <w:rFonts w:asciiTheme="minorHAnsi" w:hAnsiTheme="minorHAnsi"/>
+          <w:sz w:val="28"/>
+          <w:szCs w:val="28"/>
         </w:rPr>
         <w:t>à</w:t>
       </w:r>
       <w:r>
         <w:rPr>
-          <w:rFonts w:asciiTheme="minorHAnsi" w:hAnsiTheme="minorHAnsi" w:cs="Arial"/>
-        </w:rPr>
-        <w:t xml:space="preserve"> une plateforme de domotique qui est  </w:t>
-      </w:r>
-      <w:proofErr w:type="spellStart"/>
-      <w:r>
-        <w:rPr>
-          <w:rFonts w:asciiTheme="minorHAnsi" w:hAnsiTheme="minorHAnsi" w:cs="Arial"/>
-        </w:rPr>
-        <w:t>openhab</w:t>
-      </w:r>
-      <w:proofErr w:type="spellEnd"/>
-      <w:r>
-        <w:rPr>
-          <w:rFonts w:asciiTheme="minorHAnsi" w:hAnsiTheme="minorHAnsi" w:cs="Arial"/>
-        </w:rPr>
-        <w:t>.</w:t>
-      </w:r>
-      <w:r>
-        <w:rPr>
-          <w:rFonts w:asciiTheme="minorHAnsi" w:hAnsiTheme="minorHAnsi" w:cs="Arial"/>
-        </w:rPr>
-        <w:t xml:space="preserve"> Ce</w:t>
-      </w:r>
-      <w:r>
-        <w:rPr>
-          <w:rFonts w:asciiTheme="minorHAnsi" w:hAnsiTheme="minorHAnsi" w:cs="Arial"/>
-        </w:rPr>
-        <w:t xml:space="preserve"> qui </w:t>
-      </w:r>
-      <w:r>
-        <w:rPr>
-          <w:rFonts w:asciiTheme="minorHAnsi" w:hAnsiTheme="minorHAnsi" w:cs="Arial"/>
-        </w:rPr>
-        <w:t>nécessite</w:t>
-      </w:r>
-      <w:r>
-        <w:rPr>
-          <w:rFonts w:asciiTheme="minorHAnsi" w:hAnsiTheme="minorHAnsi" w:cs="Arial"/>
-        </w:rPr>
-        <w:t xml:space="preserve"> la prise en main la plateforme </w:t>
-      </w:r>
-      <w:r>
-        <w:rPr>
-          <w:rFonts w:asciiTheme="minorHAnsi" w:hAnsiTheme="minorHAnsi" w:cs="Arial"/>
-        </w:rPr>
-        <w:t>matérielle</w:t>
-      </w:r>
-      <w:r>
-        <w:rPr>
-          <w:rFonts w:asciiTheme="minorHAnsi" w:hAnsiTheme="minorHAnsi" w:cs="Arial"/>
-        </w:rPr>
-        <w:t xml:space="preserve"> ESP8266</w:t>
-      </w:r>
-      <w:r>
-        <w:rPr>
-          <w:rFonts w:asciiTheme="minorHAnsi" w:hAnsiTheme="minorHAnsi" w:cs="Arial"/>
-        </w:rPr>
-        <w:t xml:space="preserve"> en utilisant l’IDE arduino</w:t>
-      </w:r>
-      <w:r>
-        <w:rPr>
-          <w:rFonts w:asciiTheme="minorHAnsi" w:hAnsiTheme="minorHAnsi" w:cs="Arial"/>
-        </w:rPr>
-        <w:t>.</w:t>
+          <w:rFonts w:asciiTheme="minorHAnsi" w:hAnsiTheme="minorHAnsi"/>
+          <w:sz w:val="28"/>
+          <w:szCs w:val="28"/>
+        </w:rPr>
+        <w:t xml:space="preserve"> une plateforme de domotique qui est  openhab.</w:t>
+      </w:r>
+      <w:r>
+        <w:rPr>
+          <w:rFonts w:asciiTheme="minorHAnsi" w:hAnsiTheme="minorHAnsi"/>
+          <w:sz w:val="28"/>
+          <w:szCs w:val="28"/>
+        </w:rPr>
+        <w:t xml:space="preserve"> </w:t>
+      </w:r>
+      <w:r>
+        <w:rPr>
+          <w:rFonts w:asciiTheme="minorHAnsi" w:hAnsiTheme="minorHAnsi"/>
+          <w:sz w:val="28"/>
+          <w:szCs w:val="28"/>
+        </w:rPr>
+        <w:t xml:space="preserve">La conception des appareils est basée sur la plateforme ESP8266, le développement est réalisé via l’IDE </w:t>
+      </w:r>
+      <w:r>
+        <w:rPr>
+          <w:rFonts w:asciiTheme="minorHAnsi" w:hAnsiTheme="minorHAnsi"/>
+          <w:sz w:val="28"/>
+          <w:szCs w:val="28"/>
+        </w:rPr>
+        <w:t>arduino</w:t>
+      </w:r>
+      <w:r>
+        <w:rPr>
+          <w:rFonts w:asciiTheme="minorHAnsi" w:hAnsiTheme="minorHAnsi"/>
+          <w:sz w:val="28"/>
+          <w:szCs w:val="28"/>
+        </w:rPr>
+        <w:t>. L’objectif est d’arriver à piloter des petits moteurs (moteur DC 12V) à distance à travers une interface humain-machine.</w:t>
       </w:r>
     </w:p>
     <w:p>
@@ -853,13 +855,27 @@
         <w:rPr>
           <w:rFonts w:ascii="Arial" w:hAnsi="Arial" w:cs="Arial"/>
         </w:rPr>
-        <w:t>&lt;5 mots-clés</w:t>
+        <w:t>Domotique</w:t>
       </w:r>
       <w:r>
         <w:rPr>
           <w:rFonts w:ascii="Arial" w:hAnsi="Arial" w:cs="Arial"/>
         </w:rPr>
-        <w:t>&gt;</w:t>
+        <w:t xml:space="preserve">, </w:t>
+      </w:r>
+      <w:r>
+        <w:rPr>
+          <w:rFonts w:ascii="Arial" w:hAnsi="Arial" w:cs="Arial"/>
+          <w:lang w:val="en-US"/>
+        </w:rPr>
+        <w:t xml:space="preserve">ESP8266, internet des objets, </w:t>
+      </w:r>
+      <w:r>
+        <w:rPr>
+          <w:rFonts w:ascii="Arial" w:hAnsi="Arial" w:cs="Arial"/>
+          <w:lang w:val="en-US"/>
+        </w:rPr>
+        <w:t>maison intelligente, arduino</w:t>
       </w:r>
     </w:p>
     <w:p>
@@ -870,107 +886,6 @@
           <w:rFonts w:ascii="Arial" w:hAnsi="Arial" w:cs="Arial"/>
         </w:rPr>
       </w:pPr>
-      <w:r>
-        <w:rPr>
-          <w:rFonts w:ascii="Arial" w:hAnsi="Arial" w:cs="Arial"/>
-        </w:rPr>
-        <w:t>Domotique</w:t>
-      </w:r>
-      <w:r>
-        <w:rPr>
-          <w:rFonts w:ascii="Arial" w:hAnsi="Arial" w:cs="Arial"/>
-        </w:rPr>
-        <w:t xml:space="preserve">, </w:t>
-      </w:r>
-      <w:r>
-        <w:rPr>
-          <w:rFonts w:ascii="Arial" w:hAnsi="Arial" w:cs="Arial"/>
-          <w:lang w:val="en-US"/>
-        </w:rPr>
-        <w:t xml:space="preserve">ESP8266, </w:t>
-      </w:r>
-      <w:proofErr w:type="spellStart"/>
-      <w:r>
-        <w:rPr>
-          <w:rFonts w:ascii="Arial" w:hAnsi="Arial" w:cs="Arial"/>
-          <w:lang w:val="en-US"/>
-        </w:rPr>
-        <w:t>l’internet</w:t>
-      </w:r>
-      <w:proofErr w:type="spellEnd"/>
-      <w:r>
-        <w:rPr>
-          <w:rFonts w:ascii="Arial" w:hAnsi="Arial" w:cs="Arial"/>
-          <w:lang w:val="en-US"/>
-        </w:rPr>
-        <w:t xml:space="preserve"> des </w:t>
-      </w:r>
-      <w:proofErr w:type="spellStart"/>
-      <w:r>
-        <w:rPr>
-          <w:rFonts w:ascii="Arial" w:hAnsi="Arial" w:cs="Arial"/>
-          <w:lang w:val="en-US"/>
-        </w:rPr>
-        <w:t>objets</w:t>
-      </w:r>
-      <w:proofErr w:type="spellEnd"/>
-      <w:r>
-        <w:rPr>
-          <w:rFonts w:ascii="Arial" w:hAnsi="Arial" w:cs="Arial"/>
-          <w:lang w:val="en-US"/>
-        </w:rPr>
-        <w:t xml:space="preserve">, la </w:t>
-      </w:r>
-      <w:proofErr w:type="spellStart"/>
-      <w:r>
-        <w:rPr>
-          <w:rFonts w:ascii="Arial" w:hAnsi="Arial" w:cs="Arial"/>
-          <w:lang w:val="en-US"/>
-        </w:rPr>
-        <w:t>maison</w:t>
-      </w:r>
-      <w:proofErr w:type="spellEnd"/>
-      <w:r>
-        <w:rPr>
-          <w:rFonts w:ascii="Arial" w:hAnsi="Arial" w:cs="Arial"/>
-          <w:lang w:val="en-US"/>
-        </w:rPr>
-        <w:t xml:space="preserve"> </w:t>
-      </w:r>
-      <w:proofErr w:type="spellStart"/>
-      <w:r>
-        <w:rPr>
-          <w:rFonts w:ascii="Arial" w:hAnsi="Arial" w:cs="Arial"/>
-          <w:lang w:val="en-US"/>
-        </w:rPr>
-        <w:t>intelligente</w:t>
-      </w:r>
-      <w:proofErr w:type="spellEnd"/>
-      <w:r>
-        <w:rPr>
-          <w:rFonts w:ascii="Arial" w:hAnsi="Arial" w:cs="Arial"/>
-          <w:lang w:val="en-US"/>
-        </w:rPr>
-        <w:t xml:space="preserve">, </w:t>
-      </w:r>
-      <w:proofErr w:type="spellStart"/>
-      <w:r>
-        <w:rPr>
-          <w:rFonts w:ascii="Arial" w:hAnsi="Arial" w:cs="Arial"/>
-          <w:lang w:val="en-US"/>
-        </w:rPr>
-        <w:t>arduino</w:t>
-      </w:r>
-      <w:proofErr w:type="spellEnd"/>
-    </w:p>
-    <w:p>
-      <w:pPr>
-        <w:spacing w:line="480" w:lineRule="auto"/>
-        <w:ind w:right="-76"/>
-        <w:rPr>
-          <w:rFonts w:ascii="Arial" w:hAnsi="Arial" w:cs="Arial"/>
-        </w:rPr>
-      </w:pPr>
     </w:p>
     <w:p>
       <w:pPr>
@@ -999,626 +914,36 @@
           <w:rFonts w:asciiTheme="minorHAnsi" w:hAnsiTheme="minorHAnsi"/>
           <w:sz w:val="28"/>
           <w:szCs w:val="28"/>
-        </w:rPr>
-      </w:pPr>
-      <w:r>
-        <w:rPr>
-          <w:rFonts w:asciiTheme="minorHAnsi" w:hAnsiTheme="minorHAnsi"/>
-          <w:sz w:val="28"/>
-          <w:szCs w:val="28"/>
-        </w:rPr>
-        <w:t xml:space="preserve">Born in the mid-1980s, the </w:t>
-      </w:r>
-      <w:proofErr w:type="spellStart"/>
-      <w:r>
-        <w:rPr>
-          <w:rFonts w:asciiTheme="minorHAnsi" w:hAnsiTheme="minorHAnsi"/>
-          <w:sz w:val="28"/>
-          <w:szCs w:val="28"/>
-        </w:rPr>
-        <w:t>development</w:t>
-      </w:r>
-      <w:proofErr w:type="spellEnd"/>
-      <w:r>
-        <w:rPr>
-          <w:rFonts w:asciiTheme="minorHAnsi" w:hAnsiTheme="minorHAnsi"/>
-          <w:sz w:val="28"/>
-          <w:szCs w:val="28"/>
-        </w:rPr>
-        <w:t xml:space="preserve"> of home automation </w:t>
-      </w:r>
-      <w:proofErr w:type="spellStart"/>
-      <w:r>
-        <w:rPr>
-          <w:rFonts w:asciiTheme="minorHAnsi" w:hAnsiTheme="minorHAnsi"/>
-          <w:sz w:val="28"/>
-          <w:szCs w:val="28"/>
-        </w:rPr>
-        <w:t>is</w:t>
-      </w:r>
-      <w:proofErr w:type="spellEnd"/>
-      <w:r>
-        <w:rPr>
-          <w:rFonts w:asciiTheme="minorHAnsi" w:hAnsiTheme="minorHAnsi"/>
-          <w:sz w:val="28"/>
-          <w:szCs w:val="28"/>
-        </w:rPr>
-        <w:t xml:space="preserve">, </w:t>
-      </w:r>
-      <w:proofErr w:type="spellStart"/>
-      <w:r>
-        <w:rPr>
-          <w:rFonts w:asciiTheme="minorHAnsi" w:hAnsiTheme="minorHAnsi"/>
-          <w:sz w:val="28"/>
-          <w:szCs w:val="28"/>
-        </w:rPr>
-        <w:t>among</w:t>
-      </w:r>
-      <w:proofErr w:type="spellEnd"/>
-      <w:r>
-        <w:rPr>
-          <w:rFonts w:asciiTheme="minorHAnsi" w:hAnsiTheme="minorHAnsi"/>
-          <w:sz w:val="28"/>
-          <w:szCs w:val="28"/>
-        </w:rPr>
-        <w:t xml:space="preserve"> </w:t>
-      </w:r>
-      <w:proofErr w:type="spellStart"/>
-      <w:r>
-        <w:rPr>
-          <w:rFonts w:asciiTheme="minorHAnsi" w:hAnsiTheme="minorHAnsi"/>
-          <w:sz w:val="28"/>
-          <w:szCs w:val="28"/>
-        </w:rPr>
-        <w:t>other</w:t>
-      </w:r>
-      <w:proofErr w:type="spellEnd"/>
-      <w:r>
-        <w:rPr>
-          <w:rFonts w:asciiTheme="minorHAnsi" w:hAnsiTheme="minorHAnsi"/>
-          <w:sz w:val="28"/>
-          <w:szCs w:val="28"/>
-        </w:rPr>
-        <w:t xml:space="preserve"> </w:t>
-      </w:r>
-      <w:proofErr w:type="spellStart"/>
-      <w:r>
-        <w:rPr>
-          <w:rFonts w:asciiTheme="minorHAnsi" w:hAnsiTheme="minorHAnsi"/>
-          <w:sz w:val="28"/>
-          <w:szCs w:val="28"/>
-        </w:rPr>
-        <w:t>things</w:t>
-      </w:r>
-      <w:proofErr w:type="spellEnd"/>
-      <w:r>
-        <w:rPr>
-          <w:rFonts w:asciiTheme="minorHAnsi" w:hAnsiTheme="minorHAnsi"/>
-          <w:sz w:val="28"/>
-          <w:szCs w:val="28"/>
-        </w:rPr>
-        <w:t xml:space="preserve">, the </w:t>
-      </w:r>
-      <w:proofErr w:type="spellStart"/>
-      <w:r>
-        <w:rPr>
-          <w:rFonts w:asciiTheme="minorHAnsi" w:hAnsiTheme="minorHAnsi"/>
-          <w:sz w:val="28"/>
-          <w:szCs w:val="28"/>
-        </w:rPr>
-        <w:t>consequence</w:t>
-      </w:r>
-      <w:proofErr w:type="spellEnd"/>
-      <w:r>
-        <w:rPr>
-          <w:rFonts w:asciiTheme="minorHAnsi" w:hAnsiTheme="minorHAnsi"/>
-          <w:sz w:val="28"/>
-          <w:szCs w:val="28"/>
-        </w:rPr>
-        <w:t xml:space="preserve"> of the </w:t>
-      </w:r>
-      <w:proofErr w:type="spellStart"/>
-      <w:r>
-        <w:rPr>
-          <w:rFonts w:asciiTheme="minorHAnsi" w:hAnsiTheme="minorHAnsi"/>
-          <w:sz w:val="28"/>
-          <w:szCs w:val="28"/>
-        </w:rPr>
-        <w:t>miniaturization</w:t>
-      </w:r>
-      <w:proofErr w:type="spellEnd"/>
-      <w:r>
-        <w:rPr>
-          <w:rFonts w:asciiTheme="minorHAnsi" w:hAnsiTheme="minorHAnsi"/>
-          <w:sz w:val="28"/>
-          <w:szCs w:val="28"/>
-        </w:rPr>
-        <w:t xml:space="preserve"> of </w:t>
-      </w:r>
-      <w:proofErr w:type="spellStart"/>
-      <w:r>
-        <w:rPr>
-          <w:rFonts w:asciiTheme="minorHAnsi" w:hAnsiTheme="minorHAnsi"/>
-          <w:sz w:val="28"/>
-          <w:szCs w:val="28"/>
-        </w:rPr>
-        <w:t>electronic</w:t>
-      </w:r>
-      <w:proofErr w:type="spellEnd"/>
-      <w:r>
-        <w:rPr>
-          <w:rFonts w:asciiTheme="minorHAnsi" w:hAnsiTheme="minorHAnsi"/>
-          <w:sz w:val="28"/>
-          <w:szCs w:val="28"/>
-        </w:rPr>
-        <w:t xml:space="preserve"> and computer </w:t>
-      </w:r>
-      <w:proofErr w:type="spellStart"/>
-      <w:r>
-        <w:rPr>
-          <w:rFonts w:asciiTheme="minorHAnsi" w:hAnsiTheme="minorHAnsi"/>
-          <w:sz w:val="28"/>
-          <w:szCs w:val="28"/>
-        </w:rPr>
-        <w:t>systems</w:t>
-      </w:r>
-      <w:proofErr w:type="spellEnd"/>
-      <w:r>
-        <w:rPr>
-          <w:rFonts w:asciiTheme="minorHAnsi" w:hAnsiTheme="minorHAnsi"/>
-          <w:sz w:val="28"/>
-          <w:szCs w:val="28"/>
-        </w:rPr>
-        <w:t>.</w:t>
-      </w:r>
-    </w:p>
-    <w:p>
-      <w:pPr>
-        <w:rPr>
-          <w:rFonts w:asciiTheme="minorHAnsi" w:hAnsiTheme="minorHAnsi"/>
-          <w:sz w:val="28"/>
-          <w:szCs w:val="28"/>
-        </w:rPr>
-      </w:pPr>
-      <w:r>
-        <w:rPr>
-          <w:rFonts w:asciiTheme="minorHAnsi" w:hAnsiTheme="minorHAnsi"/>
-          <w:sz w:val="28"/>
-          <w:szCs w:val="28"/>
-        </w:rPr>
-        <w:t xml:space="preserve">The </w:t>
-      </w:r>
-      <w:proofErr w:type="spellStart"/>
-      <w:r>
-        <w:rPr>
-          <w:rFonts w:asciiTheme="minorHAnsi" w:hAnsiTheme="minorHAnsi"/>
-          <w:sz w:val="28"/>
-          <w:szCs w:val="28"/>
-        </w:rPr>
-        <w:t>internship</w:t>
-      </w:r>
-      <w:proofErr w:type="spellEnd"/>
-      <w:r>
-        <w:rPr>
-          <w:rFonts w:asciiTheme="minorHAnsi" w:hAnsiTheme="minorHAnsi"/>
-          <w:sz w:val="28"/>
-          <w:szCs w:val="28"/>
-        </w:rPr>
-        <w:t xml:space="preserve"> </w:t>
-      </w:r>
-      <w:proofErr w:type="spellStart"/>
-      <w:r>
-        <w:rPr>
-          <w:rFonts w:asciiTheme="minorHAnsi" w:hAnsiTheme="minorHAnsi"/>
-          <w:sz w:val="28"/>
-          <w:szCs w:val="28"/>
-        </w:rPr>
-        <w:t>at</w:t>
-      </w:r>
-      <w:proofErr w:type="spellEnd"/>
-      <w:r>
-        <w:rPr>
-          <w:rFonts w:asciiTheme="minorHAnsi" w:hAnsiTheme="minorHAnsi"/>
-          <w:sz w:val="28"/>
-          <w:szCs w:val="28"/>
-        </w:rPr>
-        <w:t xml:space="preserve"> the TIMC / IMAG </w:t>
-      </w:r>
-      <w:proofErr w:type="spellStart"/>
-      <w:r>
-        <w:rPr>
-          <w:rFonts w:asciiTheme="minorHAnsi" w:hAnsiTheme="minorHAnsi"/>
-          <w:sz w:val="28"/>
-          <w:szCs w:val="28"/>
-        </w:rPr>
-        <w:t>Laboratory</w:t>
-      </w:r>
-      <w:proofErr w:type="spellEnd"/>
-      <w:r>
-        <w:rPr>
-          <w:rFonts w:asciiTheme="minorHAnsi" w:hAnsiTheme="minorHAnsi"/>
-          <w:sz w:val="28"/>
-          <w:szCs w:val="28"/>
-        </w:rPr>
-        <w:t xml:space="preserve"> </w:t>
-      </w:r>
-      <w:proofErr w:type="spellStart"/>
-      <w:r>
-        <w:rPr>
-          <w:rFonts w:asciiTheme="minorHAnsi" w:hAnsiTheme="minorHAnsi"/>
-          <w:sz w:val="28"/>
-          <w:szCs w:val="28"/>
-        </w:rPr>
-        <w:t>aims</w:t>
-      </w:r>
-      <w:proofErr w:type="spellEnd"/>
-      <w:r>
-        <w:rPr>
-          <w:rFonts w:asciiTheme="minorHAnsi" w:hAnsiTheme="minorHAnsi"/>
-          <w:sz w:val="28"/>
-          <w:szCs w:val="28"/>
-        </w:rPr>
-        <w:t xml:space="preserve"> to </w:t>
-      </w:r>
-      <w:proofErr w:type="spellStart"/>
-      <w:r>
-        <w:rPr>
-          <w:rFonts w:asciiTheme="minorHAnsi" w:hAnsiTheme="minorHAnsi"/>
-          <w:sz w:val="28"/>
-          <w:szCs w:val="28"/>
-        </w:rPr>
-        <w:t>develop</w:t>
-      </w:r>
-      <w:proofErr w:type="spellEnd"/>
-      <w:r>
-        <w:rPr>
-          <w:rFonts w:asciiTheme="minorHAnsi" w:hAnsiTheme="minorHAnsi"/>
-          <w:sz w:val="28"/>
-          <w:szCs w:val="28"/>
-        </w:rPr>
-        <w:t xml:space="preserve"> services and </w:t>
-      </w:r>
-      <w:proofErr w:type="spellStart"/>
-      <w:r>
-        <w:rPr>
-          <w:rFonts w:asciiTheme="minorHAnsi" w:hAnsiTheme="minorHAnsi"/>
-          <w:sz w:val="28"/>
-          <w:szCs w:val="28"/>
-        </w:rPr>
-        <w:t>devices</w:t>
-      </w:r>
-      <w:proofErr w:type="spellEnd"/>
-      <w:r>
-        <w:rPr>
-          <w:rFonts w:asciiTheme="minorHAnsi" w:hAnsiTheme="minorHAnsi"/>
-          <w:sz w:val="28"/>
-          <w:szCs w:val="28"/>
-        </w:rPr>
-        <w:t xml:space="preserve"> in the </w:t>
-      </w:r>
-      <w:proofErr w:type="spellStart"/>
-      <w:r>
-        <w:rPr>
-          <w:rFonts w:asciiTheme="minorHAnsi" w:hAnsiTheme="minorHAnsi"/>
-          <w:sz w:val="28"/>
-          <w:szCs w:val="28"/>
-        </w:rPr>
-        <w:t>context</w:t>
-      </w:r>
-      <w:proofErr w:type="spellEnd"/>
-      <w:r>
-        <w:rPr>
-          <w:rFonts w:asciiTheme="minorHAnsi" w:hAnsiTheme="minorHAnsi"/>
-          <w:sz w:val="28"/>
-          <w:szCs w:val="28"/>
-        </w:rPr>
-        <w:t xml:space="preserve"> of the Internet of </w:t>
-      </w:r>
-      <w:proofErr w:type="spellStart"/>
-      <w:r>
-        <w:rPr>
-          <w:rFonts w:asciiTheme="minorHAnsi" w:hAnsiTheme="minorHAnsi"/>
-          <w:sz w:val="28"/>
-          <w:szCs w:val="28"/>
-        </w:rPr>
-        <w:t>Things</w:t>
-      </w:r>
-      <w:proofErr w:type="spellEnd"/>
-      <w:r>
-        <w:rPr>
-          <w:rFonts w:asciiTheme="minorHAnsi" w:hAnsiTheme="minorHAnsi"/>
-          <w:sz w:val="28"/>
-          <w:szCs w:val="28"/>
-        </w:rPr>
-        <w:t xml:space="preserve"> and the smart home. </w:t>
-      </w:r>
-      <w:proofErr w:type="spellStart"/>
-      <w:r>
-        <w:rPr>
-          <w:rFonts w:asciiTheme="minorHAnsi" w:hAnsiTheme="minorHAnsi"/>
-          <w:sz w:val="28"/>
-          <w:szCs w:val="28"/>
-        </w:rPr>
-        <w:t>These</w:t>
-      </w:r>
-      <w:proofErr w:type="spellEnd"/>
-      <w:r>
-        <w:rPr>
-          <w:rFonts w:asciiTheme="minorHAnsi" w:hAnsiTheme="minorHAnsi"/>
-          <w:sz w:val="28"/>
-          <w:szCs w:val="28"/>
-        </w:rPr>
-        <w:t xml:space="preserve"> services </w:t>
-      </w:r>
-      <w:proofErr w:type="spellStart"/>
-      <w:r>
-        <w:rPr>
-          <w:rFonts w:asciiTheme="minorHAnsi" w:hAnsiTheme="minorHAnsi"/>
-          <w:sz w:val="28"/>
-          <w:szCs w:val="28"/>
-        </w:rPr>
-        <w:t>will</w:t>
-      </w:r>
-      <w:proofErr w:type="spellEnd"/>
-      <w:r>
-        <w:rPr>
-          <w:rFonts w:asciiTheme="minorHAnsi" w:hAnsiTheme="minorHAnsi"/>
-          <w:sz w:val="28"/>
-          <w:szCs w:val="28"/>
-        </w:rPr>
-        <w:t xml:space="preserve"> have to </w:t>
-      </w:r>
-      <w:proofErr w:type="spellStart"/>
-      <w:r>
-        <w:rPr>
-          <w:rFonts w:asciiTheme="minorHAnsi" w:hAnsiTheme="minorHAnsi"/>
-          <w:sz w:val="28"/>
-          <w:szCs w:val="28"/>
-        </w:rPr>
-        <w:t>be</w:t>
-      </w:r>
-      <w:proofErr w:type="spellEnd"/>
-      <w:r>
-        <w:rPr>
-          <w:rFonts w:asciiTheme="minorHAnsi" w:hAnsiTheme="minorHAnsi"/>
-          <w:sz w:val="28"/>
-          <w:szCs w:val="28"/>
-        </w:rPr>
-        <w:t xml:space="preserve"> </w:t>
-      </w:r>
-      <w:proofErr w:type="spellStart"/>
-      <w:r>
-        <w:rPr>
-          <w:rFonts w:asciiTheme="minorHAnsi" w:hAnsiTheme="minorHAnsi"/>
-          <w:sz w:val="28"/>
-          <w:szCs w:val="28"/>
-        </w:rPr>
-        <w:t>integrated</w:t>
-      </w:r>
-      <w:proofErr w:type="spellEnd"/>
-      <w:r>
-        <w:rPr>
-          <w:rFonts w:asciiTheme="minorHAnsi" w:hAnsiTheme="minorHAnsi"/>
-          <w:sz w:val="28"/>
-          <w:szCs w:val="28"/>
-        </w:rPr>
-        <w:t xml:space="preserve"> </w:t>
-      </w:r>
-      <w:proofErr w:type="spellStart"/>
-      <w:r>
-        <w:rPr>
-          <w:rFonts w:asciiTheme="minorHAnsi" w:hAnsiTheme="minorHAnsi"/>
-          <w:sz w:val="28"/>
-          <w:szCs w:val="28"/>
-        </w:rPr>
-        <w:t>into</w:t>
-      </w:r>
-      <w:proofErr w:type="spellEnd"/>
-      <w:r>
-        <w:rPr>
-          <w:rFonts w:asciiTheme="minorHAnsi" w:hAnsiTheme="minorHAnsi"/>
-          <w:sz w:val="28"/>
-          <w:szCs w:val="28"/>
-        </w:rPr>
-        <w:t xml:space="preserve"> </w:t>
-      </w:r>
-      <w:proofErr w:type="gramStart"/>
-      <w:r>
-        <w:rPr>
-          <w:rFonts w:asciiTheme="minorHAnsi" w:hAnsiTheme="minorHAnsi"/>
-          <w:sz w:val="28"/>
-          <w:szCs w:val="28"/>
-        </w:rPr>
-        <w:t>a</w:t>
-      </w:r>
-      <w:proofErr w:type="gramEnd"/>
-      <w:r>
-        <w:rPr>
-          <w:rFonts w:asciiTheme="minorHAnsi" w:hAnsiTheme="minorHAnsi"/>
-          <w:sz w:val="28"/>
-          <w:szCs w:val="28"/>
-        </w:rPr>
-        <w:t xml:space="preserve"> home automation </w:t>
-      </w:r>
-      <w:proofErr w:type="spellStart"/>
-      <w:r>
-        <w:rPr>
-          <w:rFonts w:asciiTheme="minorHAnsi" w:hAnsiTheme="minorHAnsi"/>
-          <w:sz w:val="28"/>
-          <w:szCs w:val="28"/>
-        </w:rPr>
-        <w:t>platform</w:t>
-      </w:r>
-      <w:proofErr w:type="spellEnd"/>
-      <w:r>
-        <w:rPr>
-          <w:rFonts w:asciiTheme="minorHAnsi" w:hAnsiTheme="minorHAnsi"/>
-          <w:sz w:val="28"/>
-          <w:szCs w:val="28"/>
-        </w:rPr>
-        <w:t xml:space="preserve"> </w:t>
-      </w:r>
-      <w:proofErr w:type="spellStart"/>
-      <w:r>
-        <w:rPr>
-          <w:rFonts w:asciiTheme="minorHAnsi" w:hAnsiTheme="minorHAnsi"/>
-          <w:sz w:val="28"/>
-          <w:szCs w:val="28"/>
-        </w:rPr>
-        <w:t>that</w:t>
-      </w:r>
-      <w:proofErr w:type="spellEnd"/>
-      <w:r>
-        <w:rPr>
-          <w:rFonts w:asciiTheme="minorHAnsi" w:hAnsiTheme="minorHAnsi"/>
-          <w:sz w:val="28"/>
-          <w:szCs w:val="28"/>
-        </w:rPr>
-        <w:t xml:space="preserve"> </w:t>
-      </w:r>
-      <w:proofErr w:type="spellStart"/>
-      <w:r>
-        <w:rPr>
-          <w:rFonts w:asciiTheme="minorHAnsi" w:hAnsiTheme="minorHAnsi"/>
-          <w:sz w:val="28"/>
-          <w:szCs w:val="28"/>
-        </w:rPr>
-        <w:t>is</w:t>
-      </w:r>
-      <w:proofErr w:type="spellEnd"/>
-      <w:r>
-        <w:rPr>
-          <w:rFonts w:asciiTheme="minorHAnsi" w:hAnsiTheme="minorHAnsi"/>
-          <w:sz w:val="28"/>
-          <w:szCs w:val="28"/>
-        </w:rPr>
-        <w:t xml:space="preserve"> </w:t>
-      </w:r>
-      <w:proofErr w:type="spellStart"/>
-      <w:r>
-        <w:rPr>
-          <w:rFonts w:asciiTheme="minorHAnsi" w:hAnsiTheme="minorHAnsi"/>
-          <w:sz w:val="28"/>
-          <w:szCs w:val="28"/>
-        </w:rPr>
-        <w:t>openhab</w:t>
-      </w:r>
-      <w:proofErr w:type="spellEnd"/>
-      <w:r>
-        <w:rPr>
-          <w:rFonts w:asciiTheme="minorHAnsi" w:hAnsiTheme="minorHAnsi"/>
-          <w:sz w:val="28"/>
-          <w:szCs w:val="28"/>
-        </w:rPr>
-        <w:t xml:space="preserve">. This </w:t>
-      </w:r>
-      <w:proofErr w:type="spellStart"/>
-      <w:r>
-        <w:rPr>
-          <w:rFonts w:asciiTheme="minorHAnsi" w:hAnsiTheme="minorHAnsi"/>
-          <w:sz w:val="28"/>
-          <w:szCs w:val="28"/>
-        </w:rPr>
-        <w:t>requires</w:t>
-      </w:r>
-      <w:proofErr w:type="spellEnd"/>
-      <w:r>
-        <w:rPr>
-          <w:rFonts w:asciiTheme="minorHAnsi" w:hAnsiTheme="minorHAnsi"/>
-          <w:sz w:val="28"/>
-          <w:szCs w:val="28"/>
-        </w:rPr>
-        <w:t xml:space="preserve"> </w:t>
-      </w:r>
-      <w:proofErr w:type="spellStart"/>
-      <w:r>
-        <w:rPr>
-          <w:rFonts w:asciiTheme="minorHAnsi" w:hAnsiTheme="minorHAnsi"/>
-          <w:sz w:val="28"/>
-          <w:szCs w:val="28"/>
-        </w:rPr>
-        <w:t>getting</w:t>
-      </w:r>
-      <w:proofErr w:type="spellEnd"/>
-      <w:r>
-        <w:rPr>
-          <w:rFonts w:asciiTheme="minorHAnsi" w:hAnsiTheme="minorHAnsi"/>
-          <w:sz w:val="28"/>
-          <w:szCs w:val="28"/>
-        </w:rPr>
-        <w:t xml:space="preserve"> </w:t>
-      </w:r>
-      <w:proofErr w:type="spellStart"/>
-      <w:r>
-        <w:rPr>
-          <w:rFonts w:asciiTheme="minorHAnsi" w:hAnsiTheme="minorHAnsi"/>
-          <w:sz w:val="28"/>
-          <w:szCs w:val="28"/>
-        </w:rPr>
-        <w:t>started</w:t>
-      </w:r>
-      <w:proofErr w:type="spellEnd"/>
-      <w:r>
-        <w:rPr>
-          <w:rFonts w:asciiTheme="minorHAnsi" w:hAnsiTheme="minorHAnsi"/>
-          <w:sz w:val="28"/>
-          <w:szCs w:val="28"/>
-        </w:rPr>
-        <w:t xml:space="preserve"> </w:t>
-      </w:r>
-      <w:proofErr w:type="spellStart"/>
-      <w:r>
-        <w:rPr>
-          <w:rFonts w:asciiTheme="minorHAnsi" w:hAnsiTheme="minorHAnsi"/>
-          <w:sz w:val="28"/>
-          <w:szCs w:val="28"/>
-        </w:rPr>
-        <w:t>with</w:t>
-      </w:r>
-      <w:proofErr w:type="spellEnd"/>
-      <w:r>
-        <w:rPr>
-          <w:rFonts w:asciiTheme="minorHAnsi" w:hAnsiTheme="minorHAnsi"/>
-          <w:sz w:val="28"/>
-          <w:szCs w:val="28"/>
-        </w:rPr>
-        <w:t xml:space="preserve"> the ESP8266 hardware </w:t>
-      </w:r>
-      <w:proofErr w:type="spellStart"/>
-      <w:r>
-        <w:rPr>
-          <w:rFonts w:asciiTheme="minorHAnsi" w:hAnsiTheme="minorHAnsi"/>
-          <w:sz w:val="28"/>
-          <w:szCs w:val="28"/>
-        </w:rPr>
-        <w:t>platform</w:t>
-      </w:r>
-      <w:proofErr w:type="spellEnd"/>
-      <w:r>
-        <w:rPr>
-          <w:rFonts w:asciiTheme="minorHAnsi" w:hAnsiTheme="minorHAnsi"/>
-          <w:sz w:val="28"/>
-          <w:szCs w:val="28"/>
-        </w:rPr>
-        <w:t xml:space="preserve"> </w:t>
-      </w:r>
-      <w:proofErr w:type="spellStart"/>
-      <w:r>
-        <w:rPr>
-          <w:rFonts w:asciiTheme="minorHAnsi" w:hAnsiTheme="minorHAnsi"/>
-          <w:sz w:val="28"/>
-          <w:szCs w:val="28"/>
-        </w:rPr>
-        <w:t>using</w:t>
-      </w:r>
-      <w:proofErr w:type="spellEnd"/>
-      <w:r>
-        <w:rPr>
-          <w:rFonts w:asciiTheme="minorHAnsi" w:hAnsiTheme="minorHAnsi"/>
-          <w:sz w:val="28"/>
-          <w:szCs w:val="28"/>
-        </w:rPr>
-        <w:t xml:space="preserve"> the Arduino IDE.</w:t>
+          <w:lang w:val="en"/>
+        </w:rPr>
+      </w:pPr>
+      <w:r>
+        <w:rPr>
+          <w:rFonts w:asciiTheme="minorHAnsi" w:hAnsiTheme="minorHAnsi"/>
+          <w:sz w:val="28"/>
+          <w:szCs w:val="28"/>
+          <w:lang w:val="en"/>
+        </w:rPr>
+        <w:t>Born in the mid-1980s, the development of home automation is, among other things, the consequence of the miniaturization of electronic and computer systems.</w:t>
+      </w:r>
+    </w:p>
+    <w:p>
+      <w:pPr>
+        <w:rPr>
+          <w:rFonts w:asciiTheme="minorHAnsi" w:hAnsiTheme="minorHAnsi"/>
+          <w:sz w:val="28"/>
+          <w:szCs w:val="28"/>
+          <w:lang w:val="en"/>
+        </w:rPr>
+      </w:pPr>
+      <w:r>
+        <w:rPr>
+          <w:rFonts w:asciiTheme="minorHAnsi" w:hAnsiTheme="minorHAnsi"/>
+          <w:sz w:val="28"/>
+          <w:szCs w:val="28"/>
+          <w:lang w:val="en"/>
+        </w:rPr>
+        <w:t>The internship at the TIMC / IMAG Laboratory aims to develop services and devices in the context of the Internet of Things and the smart home. These devices services will have to be integrated into a home automation platform that is openhab. The device design is based on the ESP8266 platform, the development is done via the arduino IDE. The goal is to manage small motors (DC 12V motor) remotely through a human-machine interface.</w:t>
       </w:r>
     </w:p>
     <w:p>
@@ -1668,29 +993,7 @@
           <w:szCs w:val="28"/>
           <w:lang w:val="en"/>
         </w:rPr>
-        <w:t xml:space="preserve">Home automation, ESP8266, internet of things, smart home, </w:t>
-      </w:r>
-      <w:proofErr w:type="spellStart"/>
-      <w:r>
-        <w:rPr>
-          <w:rFonts w:asciiTheme="minorHAnsi" w:hAnsiTheme="minorHAnsi"/>
-          <w:color w:val="222222"/>
-          <w:sz w:val="28"/>
-          <w:szCs w:val="28"/>
-          <w:lang w:val="en"/>
-        </w:rPr>
-        <w:t>arduino</w:t>
-      </w:r>
-      <w:proofErr w:type="spellEnd"/>
-      <w:r>
-        <w:rPr>
-          <w:rFonts w:asciiTheme="minorHAnsi" w:hAnsiTheme="minorHAnsi"/>
-          <w:color w:val="222222"/>
-          <w:sz w:val="28"/>
-          <w:szCs w:val="28"/>
-          <w:lang w:val="en"/>
-        </w:rPr>
-        <w:t>.</w:t>
+        <w:t>Home automation, ESP8266, internet of things, smart home, arduino.</w:t>
       </w:r>
     </w:p>
     <w:p>
@@ -2548,7 +1851,7 @@
           <w:szCs w:val="28"/>
           <w:lang w:val="en-US" w:eastAsia="ja-JP"/>
         </w:rPr>
-        <w:t xml:space="preserve"> au 700 avenue </w:t>
+        <w:t xml:space="preserve"> au 700 avenue Centrale </w:t>
       </w:r>
       <w:proofErr w:type="spellStart"/>
       <w:r>
@@ -2558,7 +1861,7 @@
           <w:szCs w:val="28"/>
           <w:lang w:val="en-US" w:eastAsia="ja-JP"/>
         </w:rPr>
-        <w:t>Centrale</w:t>
+        <w:t>dans</w:t>
       </w:r>
       <w:proofErr w:type="spellEnd"/>
       <w:r>
@@ -2568,47 +1871,7 @@
           <w:szCs w:val="28"/>
           <w:lang w:val="en-US" w:eastAsia="ja-JP"/>
         </w:rPr>
-        <w:t xml:space="preserve"> </w:t>
-      </w:r>
-      <w:proofErr w:type="spellStart"/>
-      <w:r>
-        <w:rPr>
-          <w:rFonts w:asciiTheme="minorHAnsi" w:hAnsiTheme="minorHAnsi" w:cs="Arial"/>
-          <w:sz w:val="28"/>
-          <w:szCs w:val="28"/>
-          <w:lang w:val="en-US" w:eastAsia="ja-JP"/>
-        </w:rPr>
-        <w:t>dans</w:t>
-      </w:r>
-      <w:proofErr w:type="spellEnd"/>
-      <w:r>
-        <w:rPr>
-          <w:rFonts w:asciiTheme="minorHAnsi" w:hAnsiTheme="minorHAnsi" w:cs="Arial"/>
-          <w:sz w:val="28"/>
-          <w:szCs w:val="28"/>
-          <w:lang w:val="en-US" w:eastAsia="ja-JP"/>
-        </w:rPr>
-        <w:t xml:space="preserve"> le </w:t>
-      </w:r>
-      <w:proofErr w:type="spellStart"/>
-      <w:r>
-        <w:rPr>
-          <w:rFonts w:asciiTheme="minorHAnsi" w:hAnsiTheme="minorHAnsi" w:cs="Arial"/>
-          <w:sz w:val="28"/>
-          <w:szCs w:val="28"/>
-          <w:lang w:val="en-US" w:eastAsia="ja-JP"/>
-        </w:rPr>
-        <w:t>Domaine</w:t>
-      </w:r>
-      <w:proofErr w:type="spellEnd"/>
-      <w:r>
-        <w:rPr>
-          <w:rFonts w:asciiTheme="minorHAnsi" w:hAnsiTheme="minorHAnsi" w:cs="Arial"/>
-          <w:sz w:val="28"/>
-          <w:szCs w:val="28"/>
-          <w:lang w:val="en-US" w:eastAsia="ja-JP"/>
-        </w:rPr>
-        <w:t xml:space="preserve"> </w:t>
+        <w:t xml:space="preserve"> le Domaine </w:t>
       </w:r>
       <w:proofErr w:type="spellStart"/>
       <w:r>
@@ -2856,7 +2119,6 @@
           <w:szCs w:val="28"/>
           <w:lang w:eastAsia="ja-JP"/>
         </w:rPr>
-        <w:lastRenderedPageBreak/>
         <w:t>Méthodes formelles, Modèles et Langages :</w:t>
       </w:r>
     </w:p>
@@ -3623,16 +2885,52 @@
           <w:szCs w:val="28"/>
           <w:lang w:eastAsia="ja-JP"/>
         </w:rPr>
-        <w:t xml:space="preserve">Vu que mon stage </w:t>
-      </w:r>
-      <w:r>
-        <w:rPr>
-          <w:rFonts w:asciiTheme="minorHAnsi" w:hAnsiTheme="minorHAnsi" w:cs="ArialMT"/>
-          <w:sz w:val="28"/>
-          <w:szCs w:val="28"/>
-          <w:lang w:eastAsia="ja-JP"/>
-        </w:rPr>
-        <w:t>s’est déroulé la majorité du temps au laboratoire TIMC/IMAG de ce fait je vais me permettre de faire la présentation de son service d’accueil.</w:t>
+        <w:t>M</w:t>
+      </w:r>
+      <w:r>
+        <w:rPr>
+          <w:rFonts w:asciiTheme="minorHAnsi" w:hAnsiTheme="minorHAnsi" w:cs="ArialMT"/>
+          <w:sz w:val="28"/>
+          <w:szCs w:val="28"/>
+          <w:lang w:eastAsia="ja-JP"/>
+        </w:rPr>
+        <w:t xml:space="preserve">on stage </w:t>
+      </w:r>
+      <w:r>
+        <w:rPr>
+          <w:rFonts w:asciiTheme="minorHAnsi" w:hAnsiTheme="minorHAnsi" w:cs="ArialMT"/>
+          <w:sz w:val="28"/>
+          <w:szCs w:val="28"/>
+          <w:lang w:eastAsia="ja-JP"/>
+        </w:rPr>
+        <w:t>s’étant</w:t>
+      </w:r>
+      <w:r>
+        <w:rPr>
+          <w:rFonts w:asciiTheme="minorHAnsi" w:hAnsiTheme="minorHAnsi" w:cs="ArialMT"/>
+          <w:sz w:val="28"/>
+          <w:szCs w:val="28"/>
+          <w:lang w:eastAsia="ja-JP"/>
+        </w:rPr>
+        <w:t xml:space="preserve"> déroulé la majorité du temps au laboratoire TIMC</w:t>
+      </w:r>
+      <w:r>
+        <w:rPr>
+          <w:rFonts w:asciiTheme="minorHAnsi" w:hAnsiTheme="minorHAnsi" w:cs="ArialMT"/>
+          <w:sz w:val="28"/>
+          <w:szCs w:val="28"/>
+          <w:lang w:eastAsia="ja-JP"/>
+        </w:rPr>
+        <w:t xml:space="preserve"> je présente donc aussi ce laboratoire</w:t>
+      </w:r>
+      <w:r>
+        <w:rPr>
+          <w:rFonts w:asciiTheme="minorHAnsi" w:hAnsiTheme="minorHAnsi" w:cs="ArialMT"/>
+          <w:sz w:val="28"/>
+          <w:szCs w:val="28"/>
+          <w:lang w:eastAsia="ja-JP"/>
+        </w:rPr>
+        <w:t>.</w:t>
       </w:r>
     </w:p>
     <w:p>
@@ -3849,7 +3147,6 @@
           <w:szCs w:val="28"/>
           <w:lang w:eastAsia="ja-JP"/>
         </w:rPr>
-        <w:lastRenderedPageBreak/>
         <w:t>Problématique du projet</w:t>
       </w:r>
       <w:r>
@@ -3872,6 +3169,100 @@
           <w:rFonts w:asciiTheme="minorHAnsi" w:hAnsiTheme="minorHAnsi" w:cs="ArialMT"/>
           <w:sz w:val="28"/>
           <w:szCs w:val="28"/>
+          <w:lang w:eastAsia="ja-JP"/>
+        </w:rPr>
+      </w:pPr>
+      <w:r>
+        <w:rPr>
+          <w:rFonts w:asciiTheme="minorHAnsi" w:hAnsiTheme="minorHAnsi" w:cs="ArialMT"/>
+          <w:sz w:val="28"/>
+          <w:szCs w:val="28"/>
+          <w:lang w:eastAsia="ja-JP"/>
+        </w:rPr>
+        <w:t xml:space="preserve">Dans le cadre de l’internet des objets, l’équipe IIHM cherche à concevoir des plateformes des objets </w:t>
+      </w:r>
+      <w:r>
+        <w:rPr>
+          <w:rFonts w:asciiTheme="minorHAnsi" w:hAnsiTheme="minorHAnsi" w:cs="ArialMT"/>
+          <w:sz w:val="28"/>
+          <w:szCs w:val="28"/>
+          <w:lang w:eastAsia="ja-JP"/>
+        </w:rPr>
+        <w:t>communicants</w:t>
+      </w:r>
+      <w:r>
+        <w:rPr>
+          <w:rFonts w:asciiTheme="minorHAnsi" w:hAnsiTheme="minorHAnsi" w:cs="ArialMT"/>
+          <w:sz w:val="28"/>
+          <w:szCs w:val="28"/>
+          <w:lang w:eastAsia="ja-JP"/>
+        </w:rPr>
+        <w:t xml:space="preserve"> qui puissent facilement s’intégrer aux plateformes existantes comme openHab (</w:t>
+      </w:r>
+      <w:r>
+        <w:rPr>
+          <w:rFonts w:asciiTheme="minorHAnsi" w:hAnsiTheme="minorHAnsi" w:cs="ArialMT"/>
+          <w:sz w:val="28"/>
+          <w:szCs w:val="28"/>
+          <w:lang w:eastAsia="ja-JP"/>
+        </w:rPr>
+        <w:t>https://www.openhab.org/</w:t>
+      </w:r>
+      <w:r>
+        <w:rPr>
+          <w:rFonts w:asciiTheme="minorHAnsi" w:hAnsiTheme="minorHAnsi" w:cs="ArialMT"/>
+          <w:sz w:val="28"/>
+          <w:szCs w:val="28"/>
+          <w:lang w:eastAsia="ja-JP"/>
+        </w:rPr>
+        <w:t>) qui est utilisé entre autre dans la plateforme Amiqual4Home (</w:t>
+      </w:r>
+      <w:r>
+        <w:rPr>
+          <w:rFonts w:asciiTheme="minorHAnsi" w:hAnsiTheme="minorHAnsi" w:cs="ArialMT"/>
+          <w:sz w:val="28"/>
+          <w:szCs w:val="28"/>
+          <w:lang w:eastAsia="ja-JP"/>
+        </w:rPr>
+        <w:t>https://amiqual4home.inria.fr/fr/</w:t>
+      </w:r>
+      <w:r>
+        <w:rPr>
+          <w:rFonts w:asciiTheme="minorHAnsi" w:hAnsiTheme="minorHAnsi" w:cs="ArialMT"/>
+          <w:sz w:val="28"/>
+          <w:szCs w:val="28"/>
+          <w:lang w:eastAsia="ja-JP"/>
+        </w:rPr>
+        <w:t xml:space="preserve">). Mon encadrant m’a demandé d’explorer l’utilisation de la plateforme ESP8266 qui est très usitée par les concepteurs de solutions Do It Yourself (DIY). L’objectif est d’appréhender la faciliter de développement avec </w:t>
+      </w:r>
+      <w:r>
+        <w:rPr>
+          <w:rFonts w:asciiTheme="minorHAnsi" w:hAnsiTheme="minorHAnsi" w:cs="ArialMT"/>
+          <w:sz w:val="28"/>
+          <w:szCs w:val="28"/>
+          <w:lang w:eastAsia="ja-JP"/>
+        </w:rPr>
+        <w:t>cette</w:t>
+      </w:r>
+      <w:r>
+        <w:rPr>
+          <w:rFonts w:asciiTheme="minorHAnsi" w:hAnsiTheme="minorHAnsi" w:cs="ArialMT"/>
+          <w:sz w:val="28"/>
+          <w:szCs w:val="28"/>
+          <w:lang w:eastAsia="ja-JP"/>
+        </w:rPr>
+        <w:t xml:space="preserve"> plateforme, notamment en ce qui concerne son utilisation pour piloter de petit moteurs électriques.</w:t>
+      </w:r>
+    </w:p>
+    <w:p>
+      <w:pPr>
+        <w:autoSpaceDE w:val="0"/>
+        <w:autoSpaceDN w:val="0"/>
+        <w:adjustRightInd w:val="0"/>
+        <w:rPr>
+          <w:rFonts w:asciiTheme="minorHAnsi" w:hAnsiTheme="minorHAnsi" w:cs="ArialMT"/>
+          <w:sz w:val="28"/>
+          <w:szCs w:val="28"/>
           <w:lang w:val="en-US" w:eastAsia="ja-JP"/>
         </w:rPr>
       </w:pPr>
@@ -3882,79 +3273,27 @@
           <w:szCs w:val="28"/>
           <w:lang w:eastAsia="ja-JP"/>
         </w:rPr>
-        <w:t xml:space="preserve">Dans le cadre de l’internet des objets, l’équipe IIHM cherche à concevoir des plateformes des objets </w:t>
-      </w:r>
-      <w:r>
-        <w:rPr>
-          <w:rFonts w:asciiTheme="minorHAnsi" w:hAnsiTheme="minorHAnsi" w:cs="ArialMT"/>
-          <w:sz w:val="28"/>
-          <w:szCs w:val="28"/>
-          <w:lang w:eastAsia="ja-JP"/>
-        </w:rPr>
-        <w:t>communicants</w:t>
-      </w:r>
-      <w:r>
-        <w:rPr>
-          <w:rFonts w:asciiTheme="minorHAnsi" w:hAnsiTheme="minorHAnsi" w:cs="ArialMT"/>
-          <w:sz w:val="28"/>
-          <w:szCs w:val="28"/>
-          <w:lang w:eastAsia="ja-JP"/>
-        </w:rPr>
-        <w:t xml:space="preserve"> qui puissent facilement s’intégrer aux plateformes existantes comme openHab (</w:t>
-      </w:r>
-      <w:r>
-        <w:rPr>
-          <w:rFonts w:asciiTheme="minorHAnsi" w:hAnsiTheme="minorHAnsi" w:cs="ArialMT"/>
-          <w:sz w:val="28"/>
-          <w:szCs w:val="28"/>
-          <w:lang w:eastAsia="ja-JP"/>
-        </w:rPr>
-        <w:t>https://www.openhab.org/</w:t>
-      </w:r>
-      <w:r>
-        <w:rPr>
-          <w:rFonts w:asciiTheme="minorHAnsi" w:hAnsiTheme="minorHAnsi" w:cs="ArialMT"/>
-          <w:sz w:val="28"/>
-          <w:szCs w:val="28"/>
-          <w:lang w:eastAsia="ja-JP"/>
-        </w:rPr>
-        <w:t>) qui est utilisé entre autre dans la plateforme Amiqual4Home (</w:t>
-      </w:r>
-      <w:r>
-        <w:rPr>
-          <w:rFonts w:asciiTheme="minorHAnsi" w:hAnsiTheme="minorHAnsi" w:cs="ArialMT"/>
-          <w:sz w:val="28"/>
-          <w:szCs w:val="28"/>
-          <w:lang w:eastAsia="ja-JP"/>
-        </w:rPr>
-        <w:t>https://amiqual4home.inria.fr/fr/</w:t>
-      </w:r>
-      <w:r>
-        <w:rPr>
-          <w:rFonts w:asciiTheme="minorHAnsi" w:hAnsiTheme="minorHAnsi" w:cs="ArialMT"/>
-          <w:sz w:val="28"/>
-          <w:szCs w:val="28"/>
-          <w:lang w:eastAsia="ja-JP"/>
-        </w:rPr>
-        <w:t xml:space="preserve">). Mon encadrant m’a demandé d’explorer l’utilisation de la plateforme ESP8266 qui est très usitée par les concepteurs de solutions Do It Yourself (DIY). L’objectif est d’appréhender la faciliter de développement avec </w:t>
-      </w:r>
-      <w:r>
-        <w:rPr>
-          <w:rFonts w:asciiTheme="minorHAnsi" w:hAnsiTheme="minorHAnsi" w:cs="ArialMT"/>
-          <w:sz w:val="28"/>
-          <w:szCs w:val="28"/>
-          <w:lang w:eastAsia="ja-JP"/>
-        </w:rPr>
-        <w:t>cette</w:t>
-      </w:r>
-      <w:r>
-        <w:rPr>
-          <w:rFonts w:asciiTheme="minorHAnsi" w:hAnsiTheme="minorHAnsi" w:cs="ArialMT"/>
-          <w:sz w:val="28"/>
-          <w:szCs w:val="28"/>
-          <w:lang w:eastAsia="ja-JP"/>
-        </w:rPr>
-        <w:t xml:space="preserve"> plateforme, notamment en ce qui concerne son utilisation pour piloter de petit moteurs électriques.</w:t>
+        <w:t xml:space="preserve">Cette plateforme pourra ensuite être utilisée pour concevoir des appareils </w:t>
+      </w:r>
+      <w:proofErr w:type="gramStart"/>
+      <w:r>
+        <w:rPr>
+          <w:rFonts w:asciiTheme="minorHAnsi" w:hAnsiTheme="minorHAnsi" w:cs="ArialMT"/>
+          <w:sz w:val="28"/>
+          <w:szCs w:val="28"/>
+          <w:lang w:eastAsia="ja-JP"/>
+        </w:rPr>
+        <w:t>intégrable</w:t>
+      </w:r>
+      <w:proofErr w:type="gramEnd"/>
+      <w:r>
+        <w:rPr>
+          <w:rFonts w:asciiTheme="minorHAnsi" w:hAnsiTheme="minorHAnsi" w:cs="ArialMT"/>
+          <w:sz w:val="28"/>
+          <w:szCs w:val="28"/>
+          <w:lang w:eastAsia="ja-JP"/>
+        </w:rPr>
+        <w:t xml:space="preserve"> dans un habitat dit intelligent. </w:t>
       </w:r>
     </w:p>
     <w:p>
@@ -4072,7 +3411,6 @@
           <w:lang w:eastAsia="ja-JP"/>
         </w:rPr>
       </w:pPr>
-      <w:proofErr w:type="gramStart"/>
       <w:r>
         <w:rPr>
           <w:rFonts w:asciiTheme="minorHAnsi" w:hAnsiTheme="minorHAnsi" w:cs="ArialMT"/>
@@ -4082,7 +3420,6 @@
         </w:rPr>
         <w:t>déroulement</w:t>
       </w:r>
-      <w:proofErr w:type="gramEnd"/>
       <w:r>
         <w:rPr>
           <w:rFonts w:asciiTheme="minorHAnsi" w:hAnsiTheme="minorHAnsi" w:cs="ArialMT"/>
@@ -4171,6 +3508,7 @@
           <w:szCs w:val="28"/>
           <w:lang w:eastAsia="ja-JP"/>
         </w:rPr>
+        <w:lastRenderedPageBreak/>
         <w:t xml:space="preserve">Ensuite le projet </w:t>
       </w:r>
       <w:r>
@@ -4253,71 +3591,110 @@
           <w:szCs w:val="28"/>
           <w:lang w:eastAsia="ja-JP"/>
         </w:rPr>
-        <w:lastRenderedPageBreak/>
-        <w:t>Cette phase consistait à</w:t>
-      </w:r>
-      <w:r>
-        <w:rPr>
-          <w:rFonts w:asciiTheme="minorHAnsi" w:hAnsiTheme="minorHAnsi" w:cs="ArialMT"/>
-          <w:sz w:val="28"/>
-          <w:szCs w:val="28"/>
-          <w:lang w:eastAsia="ja-JP"/>
-        </w:rPr>
-        <w:t xml:space="preserve"> lire profondément le sujet du stage pour avoir une idée global comment procéder et de </w:t>
-      </w:r>
-      <w:r>
-        <w:rPr>
-          <w:rFonts w:asciiTheme="minorHAnsi" w:hAnsiTheme="minorHAnsi" w:cs="ArialMT"/>
-          <w:sz w:val="28"/>
-          <w:szCs w:val="28"/>
-          <w:lang w:eastAsia="ja-JP"/>
-        </w:rPr>
-        <w:t xml:space="preserve"> prendre contact avec toutes</w:t>
-      </w:r>
-      <w:r>
-        <w:rPr>
-          <w:rFonts w:asciiTheme="minorHAnsi" w:hAnsiTheme="minorHAnsi" w:cs="ArialMT"/>
-          <w:sz w:val="28"/>
-          <w:szCs w:val="28"/>
-          <w:lang w:eastAsia="ja-JP"/>
-        </w:rPr>
-        <w:t xml:space="preserve"> les technologies qui seront utiliser durant le projet. </w:t>
-      </w:r>
-      <w:r>
-        <w:rPr>
-          <w:rFonts w:asciiTheme="minorHAnsi" w:hAnsiTheme="minorHAnsi" w:cs="ArialMT"/>
-          <w:sz w:val="28"/>
-          <w:szCs w:val="28"/>
-          <w:lang w:eastAsia="ja-JP"/>
-        </w:rPr>
-        <w:t>Elle nous a</w:t>
-      </w:r>
-      <w:r>
-        <w:rPr>
-          <w:rFonts w:asciiTheme="minorHAnsi" w:hAnsiTheme="minorHAnsi" w:cs="ArialMT"/>
-          <w:sz w:val="28"/>
-          <w:szCs w:val="28"/>
-          <w:lang w:eastAsia="ja-JP"/>
-        </w:rPr>
-        <w:t xml:space="preserve"> permis de </w:t>
-      </w:r>
-      <w:r>
-        <w:rPr>
-          <w:rFonts w:asciiTheme="minorHAnsi" w:hAnsiTheme="minorHAnsi" w:cs="ArialMT"/>
-          <w:sz w:val="28"/>
-          <w:szCs w:val="28"/>
-          <w:lang w:eastAsia="ja-JP"/>
-        </w:rPr>
-        <w:t xml:space="preserve">faire réflexion sur le choix de moteur à utiliser et sa compatibilité avec la carte </w:t>
-      </w:r>
-      <w:r>
-        <w:rPr>
-          <w:rFonts w:asciiTheme="minorHAnsi" w:hAnsiTheme="minorHAnsi" w:cs="ArialMT"/>
-          <w:sz w:val="28"/>
-          <w:szCs w:val="28"/>
-          <w:lang w:eastAsia="ja-JP"/>
-        </w:rPr>
-        <w:t>à utiliser pour le contrôle du moteur.</w:t>
+        <w:t xml:space="preserve">Apres avoir pris connaissances de toute les modalités du stage je me suis rendu au </w:t>
+      </w:r>
+      <w:r>
+        <w:rPr>
+          <w:rFonts w:asciiTheme="minorHAnsi" w:hAnsiTheme="minorHAnsi" w:cs="ArialMT"/>
+          <w:sz w:val="28"/>
+          <w:szCs w:val="28"/>
+          <w:lang w:eastAsia="ja-JP"/>
+        </w:rPr>
+        <w:t xml:space="preserve">FabMSTIC </w:t>
+      </w:r>
+      <w:r>
+        <w:rPr>
+          <w:rFonts w:asciiTheme="minorHAnsi" w:hAnsiTheme="minorHAnsi" w:cs="ArialMT"/>
+          <w:sz w:val="28"/>
+          <w:szCs w:val="28"/>
+          <w:lang w:eastAsia="ja-JP"/>
+        </w:rPr>
+        <w:t xml:space="preserve">qui </w:t>
+      </w:r>
+      <w:r>
+        <w:rPr>
+          <w:rFonts w:asciiTheme="minorHAnsi" w:hAnsiTheme="minorHAnsi" w:cs="ArialMT"/>
+          <w:sz w:val="28"/>
+          <w:szCs w:val="28"/>
+          <w:lang w:eastAsia="ja-JP"/>
+        </w:rPr>
+        <w:t>est un fablab universitaire</w:t>
+      </w:r>
+      <w:r>
+        <w:rPr>
+          <w:rFonts w:asciiTheme="minorHAnsi" w:hAnsiTheme="minorHAnsi" w:cs="ArialMT"/>
+          <w:sz w:val="28"/>
+          <w:szCs w:val="28"/>
+          <w:lang w:eastAsia="ja-JP"/>
+        </w:rPr>
+        <w:t xml:space="preserve"> pour faire mes premiers pas dans mon projet vu qu’ils ont déjà travaillé avec la plateforme ESP8266.</w:t>
+      </w:r>
+    </w:p>
+    <w:p>
+      <w:pPr>
+        <w:autoSpaceDE w:val="0"/>
+        <w:autoSpaceDN w:val="0"/>
+        <w:adjustRightInd w:val="0"/>
+        <w:rPr>
+          <w:rFonts w:asciiTheme="minorHAnsi" w:hAnsiTheme="minorHAnsi" w:cs="ArialMT"/>
+          <w:sz w:val="28"/>
+          <w:szCs w:val="28"/>
+          <w:lang w:eastAsia="ja-JP"/>
+        </w:rPr>
+      </w:pPr>
+      <w:r>
+        <w:rPr>
+          <w:rFonts w:asciiTheme="minorHAnsi" w:hAnsiTheme="minorHAnsi" w:cs="ArialMT"/>
+          <w:sz w:val="28"/>
+          <w:szCs w:val="28"/>
+          <w:lang w:eastAsia="ja-JP"/>
+        </w:rPr>
+        <w:t xml:space="preserve">Pendant cette période j’ai mis en place la première version de mon serveur </w:t>
+      </w:r>
+      <w:r>
+        <w:rPr>
+          <w:rFonts w:asciiTheme="minorHAnsi" w:hAnsiTheme="minorHAnsi" w:cs="ArialMT"/>
+          <w:sz w:val="28"/>
+          <w:szCs w:val="28"/>
+          <w:lang w:eastAsia="ja-JP"/>
+        </w:rPr>
+        <w:t>web</w:t>
+      </w:r>
+      <w:r>
+        <w:rPr>
+          <w:rFonts w:asciiTheme="minorHAnsi" w:hAnsiTheme="minorHAnsi" w:cs="ArialMT"/>
+          <w:sz w:val="28"/>
+          <w:szCs w:val="28"/>
+          <w:lang w:eastAsia="ja-JP"/>
+        </w:rPr>
+        <w:t xml:space="preserve"> et la mise en place de la connexion via un </w:t>
+      </w:r>
+      <w:r>
+        <w:rPr>
+          <w:rFonts w:asciiTheme="minorHAnsi" w:hAnsiTheme="minorHAnsi" w:cs="ArialMT"/>
+          <w:sz w:val="28"/>
+          <w:szCs w:val="28"/>
+          <w:lang w:eastAsia="ja-JP"/>
+        </w:rPr>
+        <w:t>réseau</w:t>
+      </w:r>
+      <w:r>
+        <w:rPr>
+          <w:rFonts w:asciiTheme="minorHAnsi" w:hAnsiTheme="minorHAnsi" w:cs="ArialMT"/>
+          <w:sz w:val="28"/>
+          <w:szCs w:val="28"/>
+          <w:lang w:eastAsia="ja-JP"/>
+        </w:rPr>
+        <w:t xml:space="preserve"> WIFI</w:t>
+      </w:r>
+      <w:r>
+        <w:rPr>
+          <w:rFonts w:asciiTheme="minorHAnsi" w:hAnsiTheme="minorHAnsi" w:cs="ArialMT"/>
+          <w:sz w:val="28"/>
+          <w:szCs w:val="28"/>
+          <w:lang w:eastAsia="ja-JP"/>
+        </w:rPr>
+        <w:t>.</w:t>
       </w:r>
     </w:p>
     <w:p>
@@ -4358,7 +3735,7 @@
           <w:szCs w:val="28"/>
           <w:lang w:eastAsia="ja-JP"/>
         </w:rPr>
-        <w:t>IDE arduino</w:t>
+        <w:t>Plateforme ESP8266</w:t>
       </w:r>
     </w:p>
     <w:p>
@@ -4380,52 +3757,90 @@
           <w:szCs w:val="28"/>
           <w:lang w:eastAsia="ja-JP"/>
         </w:rPr>
-        <w:t xml:space="preserve">Arduino est un environnement de développement tout à fait étranger pour </w:t>
-      </w:r>
-      <w:r>
-        <w:rPr>
-          <w:rFonts w:asciiTheme="minorHAnsi" w:hAnsiTheme="minorHAnsi" w:cs="ArialMT"/>
-          <w:sz w:val="28"/>
-          <w:szCs w:val="28"/>
-          <w:lang w:eastAsia="ja-JP"/>
-        </w:rPr>
-        <w:t>moi,</w:t>
-      </w:r>
-      <w:r>
-        <w:rPr>
-          <w:rFonts w:asciiTheme="minorHAnsi" w:hAnsiTheme="minorHAnsi" w:cs="ArialMT"/>
-          <w:sz w:val="28"/>
-          <w:szCs w:val="28"/>
-          <w:lang w:eastAsia="ja-JP"/>
-        </w:rPr>
-        <w:t xml:space="preserve"> du coup j’ai eu besoin de quelques </w:t>
-      </w:r>
-      <w:r>
-        <w:rPr>
-          <w:rFonts w:asciiTheme="minorHAnsi" w:hAnsiTheme="minorHAnsi" w:cs="ArialMT"/>
-          <w:sz w:val="28"/>
-          <w:szCs w:val="28"/>
-          <w:lang w:eastAsia="ja-JP"/>
-        </w:rPr>
-        <w:t>temps (</w:t>
-      </w:r>
-      <w:r>
-        <w:rPr>
-          <w:rFonts w:asciiTheme="minorHAnsi" w:hAnsiTheme="minorHAnsi" w:cs="ArialMT"/>
-          <w:sz w:val="28"/>
-          <w:szCs w:val="28"/>
-          <w:lang w:eastAsia="ja-JP"/>
-        </w:rPr>
-        <w:t>environ 1 journ</w:t>
-      </w:r>
-      <w:r>
-        <w:rPr>
-          <w:rFonts w:asciiTheme="minorHAnsi" w:hAnsiTheme="minorHAnsi" w:cs="ArialMT"/>
-          <w:sz w:val="28"/>
-          <w:szCs w:val="28"/>
-          <w:lang w:eastAsia="ja-JP"/>
-        </w:rPr>
-        <w:t>ée) pour comprendre son fonctionnement et installer les librairies qu’il faut pour la programmation de l’ESP8266.</w:t>
+        <w:t xml:space="preserve">ESP8266 </w:t>
+      </w:r>
+      <w:r>
+        <w:rPr>
+          <w:rFonts w:asciiTheme="minorHAnsi" w:hAnsiTheme="minorHAnsi" w:cs="ArialMT"/>
+          <w:sz w:val="28"/>
+          <w:szCs w:val="28"/>
+          <w:lang w:eastAsia="ja-JP"/>
+        </w:rPr>
+        <w:t>est une plate-forme open source IoT</w:t>
+      </w:r>
+      <w:r>
+        <w:rPr>
+          <w:rFonts w:asciiTheme="minorHAnsi" w:hAnsiTheme="minorHAnsi" w:cs="ArialMT"/>
+          <w:sz w:val="28"/>
+          <w:szCs w:val="28"/>
+          <w:lang w:eastAsia="ja-JP"/>
+        </w:rPr>
+        <w:t xml:space="preserve"> (</w:t>
+      </w:r>
+      <w:r>
+        <w:rPr>
+          <w:rFonts w:asciiTheme="minorHAnsi" w:hAnsiTheme="minorHAnsi" w:cs="Arial"/>
+          <w:color w:val="222222"/>
+          <w:sz w:val="28"/>
+          <w:szCs w:val="28"/>
+          <w:shd w:val="clear" w:color="auto" w:fill="FFFFFF"/>
+        </w:rPr>
+        <w:t>Internet of Things</w:t>
+      </w:r>
+      <w:r>
+        <w:rPr>
+          <w:rFonts w:asciiTheme="minorHAnsi" w:hAnsiTheme="minorHAnsi" w:cs="ArialMT"/>
+          <w:sz w:val="28"/>
+          <w:szCs w:val="28"/>
+          <w:lang w:eastAsia="ja-JP"/>
+        </w:rPr>
+        <w:t>), matérielle et logicielle</w:t>
+      </w:r>
+      <w:r>
+        <w:rPr>
+          <w:rFonts w:asciiTheme="minorHAnsi" w:hAnsiTheme="minorHAnsi" w:cs="ArialMT"/>
+          <w:sz w:val="28"/>
+          <w:szCs w:val="28"/>
+          <w:lang w:eastAsia="ja-JP"/>
+        </w:rPr>
+        <w:t>, basée sur un SoC Wi-Fi ESP8266 ESP-12 fabriqué par</w:t>
+      </w:r>
+      <w:r>
+        <w:rPr>
+          <w:rFonts w:ascii="Arial" w:hAnsi="Arial" w:cs="Arial"/>
+          <w:color w:val="222222"/>
+          <w:sz w:val="21"/>
+          <w:szCs w:val="21"/>
+          <w:shd w:val="clear" w:color="auto" w:fill="FFFFFF"/>
+        </w:rPr>
+        <w:t xml:space="preserve"> </w:t>
+      </w:r>
+      <w:r>
+        <w:rPr>
+          <w:rFonts w:asciiTheme="minorHAnsi" w:hAnsiTheme="minorHAnsi" w:cs="ArialMT"/>
+          <w:sz w:val="28"/>
+          <w:szCs w:val="28"/>
+          <w:lang w:eastAsia="ja-JP"/>
+        </w:rPr>
+        <w:t>fabricant chinois </w:t>
+      </w:r>
+      <w:r>
+        <w:rPr>
+          <w:rFonts w:asciiTheme="minorHAnsi" w:hAnsiTheme="minorHAnsi" w:cs="ArialMT"/>
+          <w:sz w:val="28"/>
+          <w:szCs w:val="28"/>
+          <w:lang w:eastAsia="ja-JP"/>
+        </w:rPr>
+        <w:t xml:space="preserve"> Espressif Systems</w:t>
+      </w:r>
+      <w:r>
+        <w:rPr>
+          <w:rFonts w:asciiTheme="minorHAnsi" w:hAnsiTheme="minorHAnsi" w:cs="ArialMT"/>
+          <w:sz w:val="28"/>
+          <w:szCs w:val="28"/>
+          <w:lang w:eastAsia="ja-JP"/>
+        </w:rPr>
+        <w:t>.</w:t>
       </w:r>
     </w:p>
     <w:p>
@@ -4440,9 +3855,22 @@
           <w:lang w:eastAsia="ja-JP"/>
         </w:rPr>
       </w:pPr>
-    </w:p>
-    <w:p>
-      <w:pPr>
+      <w:r>
+        <w:rPr>
+          <w:rFonts w:asciiTheme="minorHAnsi" w:hAnsiTheme="minorHAnsi" w:cs="ArialMT"/>
+          <w:sz w:val="28"/>
+          <w:szCs w:val="28"/>
+          <w:lang w:eastAsia="ja-JP"/>
+        </w:rPr>
+        <w:t>L’ESP8266 peut se programmer de plusieurs façons :</w:t>
+      </w:r>
+    </w:p>
+    <w:p>
+      <w:pPr>
+        <w:numPr>
+          <w:ilvl w:val="0"/>
+          <w:numId w:val="21"/>
+        </w:numPr>
         <w:autoSpaceDE w:val="0"/>
         <w:autoSpaceDN w:val="0"/>
         <w:adjustRightInd w:val="0"/>
@@ -4453,9 +3881,46 @@
           <w:lang w:eastAsia="ja-JP"/>
         </w:rPr>
       </w:pPr>
-    </w:p>
-    <w:p>
-      <w:pPr>
+      <w:r>
+        <w:rPr>
+          <w:rFonts w:asciiTheme="minorHAnsi" w:hAnsiTheme="minorHAnsi" w:cs="ArialMT"/>
+          <w:sz w:val="28"/>
+          <w:szCs w:val="28"/>
+          <w:lang w:eastAsia="ja-JP"/>
+        </w:rPr>
+        <w:t>Avec des scripts </w:t>
+      </w:r>
+      <w:hyperlink r:id="rId12" w:tooltip="Lua" w:history="1">
+        <w:r>
+          <w:rPr>
+            <w:rStyle w:val="Lienhypertexte"/>
+            <w:rFonts w:asciiTheme="minorHAnsi" w:hAnsiTheme="minorHAnsi" w:cs="ArialMT"/>
+            <w:b/>
+            <w:color w:val="auto"/>
+            <w:sz w:val="28"/>
+            <w:szCs w:val="28"/>
+            <w:u w:val="none"/>
+            <w:lang w:eastAsia="ja-JP"/>
+          </w:rPr>
+          <w:t>Lua</w:t>
+        </w:r>
+      </w:hyperlink>
+      <w:r>
+        <w:rPr>
+          <w:rFonts w:asciiTheme="minorHAnsi" w:hAnsiTheme="minorHAnsi" w:cs="ArialMT"/>
+          <w:sz w:val="28"/>
+          <w:szCs w:val="28"/>
+          <w:lang w:eastAsia="ja-JP"/>
+        </w:rPr>
+        <w:t>, interprétés ou compilés, avec le firmware NodeMCU</w:t>
+      </w:r>
+    </w:p>
+    <w:p>
+      <w:pPr>
+        <w:numPr>
+          <w:ilvl w:val="0"/>
+          <w:numId w:val="21"/>
+        </w:numPr>
         <w:autoSpaceDE w:val="0"/>
         <w:autoSpaceDN w:val="0"/>
         <w:adjustRightInd w:val="0"/>
@@ -4466,6 +3931,507 @@
           <w:lang w:eastAsia="ja-JP"/>
         </w:rPr>
       </w:pPr>
+      <w:r>
+        <w:rPr>
+          <w:rFonts w:asciiTheme="minorHAnsi" w:hAnsiTheme="minorHAnsi" w:cs="ArialMT"/>
+          <w:sz w:val="28"/>
+          <w:szCs w:val="28"/>
+          <w:lang w:eastAsia="ja-JP"/>
+        </w:rPr>
+        <w:t>En </w:t>
+      </w:r>
+      <w:hyperlink r:id="rId13" w:tooltip="C++" w:history="1">
+        <w:r>
+          <w:rPr>
+            <w:rStyle w:val="Lienhypertexte"/>
+            <w:rFonts w:asciiTheme="minorHAnsi" w:hAnsiTheme="minorHAnsi" w:cs="ArialMT"/>
+            <w:b/>
+            <w:color w:val="auto"/>
+            <w:sz w:val="28"/>
+            <w:szCs w:val="28"/>
+            <w:lang w:eastAsia="ja-JP"/>
+          </w:rPr>
+          <w:t>C++</w:t>
+        </w:r>
+      </w:hyperlink>
+      <w:r>
+        <w:rPr>
+          <w:rFonts w:asciiTheme="minorHAnsi" w:hAnsiTheme="minorHAnsi" w:cs="ArialMT"/>
+          <w:sz w:val="28"/>
+          <w:szCs w:val="28"/>
+          <w:lang w:eastAsia="ja-JP"/>
+        </w:rPr>
+        <w:t>, avec l’</w:t>
+      </w:r>
+      <w:hyperlink r:id="rId14" w:tooltip="IDE" w:history="1">
+        <w:r>
+          <w:rPr>
+            <w:rStyle w:val="Lienhypertexte"/>
+            <w:rFonts w:asciiTheme="minorHAnsi" w:hAnsiTheme="minorHAnsi" w:cs="ArialMT"/>
+            <w:b/>
+            <w:color w:val="auto"/>
+            <w:sz w:val="28"/>
+            <w:szCs w:val="28"/>
+            <w:u w:val="none"/>
+            <w:lang w:eastAsia="ja-JP"/>
+          </w:rPr>
+          <w:t>IDE</w:t>
+        </w:r>
+      </w:hyperlink>
+      <w:hyperlink r:id="rId15" w:tooltip="Arduino" w:history="1">
+        <w:r>
+          <w:rPr>
+            <w:rStyle w:val="Lienhypertexte"/>
+            <w:rFonts w:asciiTheme="minorHAnsi" w:hAnsiTheme="minorHAnsi" w:cs="ArialMT"/>
+            <w:b/>
+            <w:color w:val="auto"/>
+            <w:sz w:val="28"/>
+            <w:szCs w:val="28"/>
+            <w:u w:val="none"/>
+            <w:lang w:eastAsia="ja-JP"/>
+          </w:rPr>
+          <w:t>Arduino</w:t>
+        </w:r>
+      </w:hyperlink>
+    </w:p>
+    <w:p>
+      <w:pPr>
+        <w:numPr>
+          <w:ilvl w:val="0"/>
+          <w:numId w:val="21"/>
+        </w:numPr>
+        <w:autoSpaceDE w:val="0"/>
+        <w:autoSpaceDN w:val="0"/>
+        <w:adjustRightInd w:val="0"/>
+        <w:rPr>
+          <w:rFonts w:asciiTheme="minorHAnsi" w:hAnsiTheme="minorHAnsi" w:cs="ArialMT"/>
+          <w:sz w:val="28"/>
+          <w:szCs w:val="28"/>
+          <w:lang w:eastAsia="ja-JP"/>
+        </w:rPr>
+      </w:pPr>
+      <w:r>
+        <w:rPr>
+          <w:rFonts w:asciiTheme="minorHAnsi" w:hAnsiTheme="minorHAnsi" w:cs="ArialMT"/>
+          <w:sz w:val="28"/>
+          <w:szCs w:val="28"/>
+          <w:lang w:eastAsia="ja-JP"/>
+        </w:rPr>
+        <w:t>En </w:t>
+      </w:r>
+      <w:hyperlink r:id="rId16" w:tooltip="JavaScript" w:history="1">
+        <w:r>
+          <w:rPr>
+            <w:rStyle w:val="Lienhypertexte"/>
+            <w:rFonts w:asciiTheme="minorHAnsi" w:hAnsiTheme="minorHAnsi" w:cs="ArialMT"/>
+            <w:b/>
+            <w:color w:val="auto"/>
+            <w:sz w:val="28"/>
+            <w:szCs w:val="28"/>
+            <w:u w:val="none"/>
+            <w:lang w:eastAsia="ja-JP"/>
+          </w:rPr>
+          <w:t>JavaScript</w:t>
+        </w:r>
+      </w:hyperlink>
+      <w:r>
+        <w:rPr>
+          <w:rFonts w:asciiTheme="minorHAnsi" w:hAnsiTheme="minorHAnsi" w:cs="ArialMT"/>
+          <w:sz w:val="28"/>
+          <w:szCs w:val="28"/>
+          <w:lang w:eastAsia="ja-JP"/>
+        </w:rPr>
+        <w:t>, avec le firmware Espruino</w:t>
+      </w:r>
+    </w:p>
+    <w:p>
+      <w:pPr>
+        <w:numPr>
+          <w:ilvl w:val="0"/>
+          <w:numId w:val="21"/>
+        </w:numPr>
+        <w:autoSpaceDE w:val="0"/>
+        <w:autoSpaceDN w:val="0"/>
+        <w:adjustRightInd w:val="0"/>
+        <w:rPr>
+          <w:rFonts w:asciiTheme="minorHAnsi" w:hAnsiTheme="minorHAnsi" w:cs="ArialMT"/>
+          <w:sz w:val="28"/>
+          <w:szCs w:val="28"/>
+          <w:lang w:eastAsia="ja-JP"/>
+        </w:rPr>
+      </w:pPr>
+      <w:r>
+        <w:rPr>
+          <w:rFonts w:asciiTheme="minorHAnsi" w:hAnsiTheme="minorHAnsi" w:cs="ArialMT"/>
+          <w:sz w:val="28"/>
+          <w:szCs w:val="28"/>
+          <w:lang w:eastAsia="ja-JP"/>
+        </w:rPr>
+        <w:t>En </w:t>
+      </w:r>
+      <w:hyperlink r:id="rId17" w:tooltip="MicroPython" w:history="1">
+        <w:r>
+          <w:rPr>
+            <w:rStyle w:val="Lienhypertexte"/>
+            <w:rFonts w:asciiTheme="minorHAnsi" w:hAnsiTheme="minorHAnsi" w:cs="ArialMT"/>
+            <w:b/>
+            <w:color w:val="auto"/>
+            <w:sz w:val="28"/>
+            <w:szCs w:val="28"/>
+            <w:u w:val="none"/>
+            <w:lang w:eastAsia="ja-JP"/>
+          </w:rPr>
+          <w:t>MicroPython</w:t>
+        </w:r>
+      </w:hyperlink>
+      <w:r>
+        <w:rPr>
+          <w:rFonts w:asciiTheme="minorHAnsi" w:hAnsiTheme="minorHAnsi" w:cs="ArialMT"/>
+          <w:sz w:val="28"/>
+          <w:szCs w:val="28"/>
+          <w:lang w:eastAsia="ja-JP"/>
+        </w:rPr>
+        <w:t>, avec le firmware MicroPython ou CircuitPython ;</w:t>
+      </w:r>
+    </w:p>
+    <w:p>
+      <w:pPr>
+        <w:numPr>
+          <w:ilvl w:val="0"/>
+          <w:numId w:val="21"/>
+        </w:numPr>
+        <w:autoSpaceDE w:val="0"/>
+        <w:autoSpaceDN w:val="0"/>
+        <w:adjustRightInd w:val="0"/>
+        <w:rPr>
+          <w:rFonts w:asciiTheme="minorHAnsi" w:hAnsiTheme="minorHAnsi" w:cs="ArialMT"/>
+          <w:sz w:val="28"/>
+          <w:szCs w:val="28"/>
+          <w:lang w:eastAsia="ja-JP"/>
+        </w:rPr>
+      </w:pPr>
+      <w:r>
+        <w:rPr>
+          <w:rFonts w:asciiTheme="minorHAnsi" w:hAnsiTheme="minorHAnsi" w:cs="ArialMT"/>
+          <w:sz w:val="28"/>
+          <w:szCs w:val="28"/>
+          <w:lang w:eastAsia="ja-JP"/>
+        </w:rPr>
+        <w:t>En </w:t>
+      </w:r>
+      <w:hyperlink r:id="rId18" w:tooltip="C (langage)" w:history="1">
+        <w:r>
+          <w:rPr>
+            <w:rStyle w:val="Lienhypertexte"/>
+            <w:rFonts w:asciiTheme="minorHAnsi" w:hAnsiTheme="minorHAnsi" w:cs="ArialMT"/>
+            <w:b/>
+            <w:color w:val="auto"/>
+            <w:sz w:val="28"/>
+            <w:szCs w:val="28"/>
+            <w:u w:val="none"/>
+            <w:lang w:eastAsia="ja-JP"/>
+          </w:rPr>
+          <w:t>C</w:t>
+        </w:r>
+      </w:hyperlink>
+      <w:r>
+        <w:rPr>
+          <w:rFonts w:asciiTheme="minorHAnsi" w:hAnsiTheme="minorHAnsi" w:cs="ArialMT"/>
+          <w:sz w:val="28"/>
+          <w:szCs w:val="28"/>
+          <w:lang w:eastAsia="ja-JP"/>
+        </w:rPr>
+        <w:t>, avec le SDK d’Espressif ;</w:t>
+      </w:r>
+    </w:p>
+    <w:p>
+      <w:pPr>
+        <w:numPr>
+          <w:ilvl w:val="0"/>
+          <w:numId w:val="21"/>
+        </w:numPr>
+        <w:autoSpaceDE w:val="0"/>
+        <w:autoSpaceDN w:val="0"/>
+        <w:adjustRightInd w:val="0"/>
+        <w:rPr>
+          <w:rFonts w:asciiTheme="minorHAnsi" w:hAnsiTheme="minorHAnsi" w:cs="ArialMT"/>
+          <w:sz w:val="28"/>
+          <w:szCs w:val="28"/>
+          <w:lang w:eastAsia="ja-JP"/>
+        </w:rPr>
+      </w:pPr>
+      <w:r>
+        <w:rPr>
+          <w:rFonts w:asciiTheme="minorHAnsi" w:hAnsiTheme="minorHAnsi" w:cs="ArialMT"/>
+          <w:sz w:val="28"/>
+          <w:szCs w:val="28"/>
+          <w:lang w:eastAsia="ja-JP"/>
+        </w:rPr>
+        <w:t>En C, avec le SDK esp-open-sdk</w:t>
+      </w:r>
+      <w:r>
+        <w:rPr>
+          <w:rFonts w:asciiTheme="minorHAnsi" w:hAnsiTheme="minorHAnsi" w:cs="ArialMT"/>
+          <w:sz w:val="28"/>
+          <w:szCs w:val="28"/>
+          <w:vertAlign w:val="superscript"/>
+          <w:lang w:eastAsia="ja-JP"/>
+        </w:rPr>
+        <w:t xml:space="preserve"> </w:t>
+      </w:r>
+      <w:r>
+        <w:rPr>
+          <w:rFonts w:asciiTheme="minorHAnsi" w:hAnsiTheme="minorHAnsi" w:cs="ArialMT"/>
+          <w:sz w:val="28"/>
+          <w:szCs w:val="28"/>
+          <w:lang w:eastAsia="ja-JP"/>
+        </w:rPr>
+        <w:t>basé sur la chaîne de compilation </w:t>
+      </w:r>
+      <w:hyperlink r:id="rId19" w:tooltip="GCC" w:history="1">
+        <w:r>
+          <w:rPr>
+            <w:rStyle w:val="Lienhypertexte"/>
+            <w:rFonts w:asciiTheme="minorHAnsi" w:hAnsiTheme="minorHAnsi" w:cs="ArialMT"/>
+            <w:color w:val="auto"/>
+            <w:sz w:val="28"/>
+            <w:szCs w:val="28"/>
+            <w:u w:val="none"/>
+            <w:lang w:eastAsia="ja-JP"/>
+          </w:rPr>
+          <w:t>GCC</w:t>
+        </w:r>
+      </w:hyperlink>
+      <w:r>
+        <w:rPr>
+          <w:rFonts w:asciiTheme="minorHAnsi" w:hAnsiTheme="minorHAnsi" w:cs="ArialMT"/>
+          <w:sz w:val="28"/>
+          <w:szCs w:val="28"/>
+          <w:lang w:eastAsia="ja-JP"/>
+        </w:rPr>
+        <w:t> ;</w:t>
+      </w:r>
+    </w:p>
+    <w:p>
+      <w:pPr>
+        <w:numPr>
+          <w:ilvl w:val="0"/>
+          <w:numId w:val="21"/>
+        </w:numPr>
+        <w:autoSpaceDE w:val="0"/>
+        <w:autoSpaceDN w:val="0"/>
+        <w:adjustRightInd w:val="0"/>
+        <w:rPr>
+          <w:rFonts w:asciiTheme="minorHAnsi" w:hAnsiTheme="minorHAnsi" w:cs="ArialMT"/>
+          <w:sz w:val="28"/>
+          <w:szCs w:val="28"/>
+          <w:lang w:eastAsia="ja-JP"/>
+        </w:rPr>
+      </w:pPr>
+      <w:r>
+        <w:rPr>
+          <w:rFonts w:asciiTheme="minorHAnsi" w:hAnsiTheme="minorHAnsi" w:cs="ArialMT"/>
+          <w:sz w:val="28"/>
+          <w:szCs w:val="28"/>
+          <w:lang w:eastAsia="ja-JP"/>
+        </w:rPr>
+        <w:t>En </w:t>
+      </w:r>
+      <w:hyperlink r:id="rId20" w:tooltip="Go (langage)" w:history="1">
+        <w:r>
+          <w:rPr>
+            <w:rStyle w:val="Lienhypertexte"/>
+            <w:rFonts w:asciiTheme="minorHAnsi" w:hAnsiTheme="minorHAnsi" w:cs="ArialMT"/>
+            <w:b/>
+            <w:color w:val="auto"/>
+            <w:sz w:val="28"/>
+            <w:szCs w:val="28"/>
+            <w:u w:val="none"/>
+            <w:lang w:eastAsia="ja-JP"/>
+          </w:rPr>
+          <w:t>Go</w:t>
+        </w:r>
+      </w:hyperlink>
+      <w:r>
+        <w:rPr>
+          <w:rFonts w:asciiTheme="minorHAnsi" w:hAnsiTheme="minorHAnsi" w:cs="ArialMT"/>
+          <w:sz w:val="28"/>
+          <w:szCs w:val="28"/>
+          <w:lang w:eastAsia="ja-JP"/>
+        </w:rPr>
+        <w:t>, avec le </w:t>
+      </w:r>
+      <w:hyperlink r:id="rId21" w:tooltip="Framework" w:history="1">
+        <w:r>
+          <w:rPr>
+            <w:rStyle w:val="Lienhypertexte"/>
+            <w:rFonts w:asciiTheme="minorHAnsi" w:hAnsiTheme="minorHAnsi" w:cs="ArialMT"/>
+            <w:color w:val="auto"/>
+            <w:sz w:val="28"/>
+            <w:szCs w:val="28"/>
+            <w:u w:val="none"/>
+            <w:lang w:eastAsia="ja-JP"/>
+          </w:rPr>
+          <w:t>framework</w:t>
+        </w:r>
+      </w:hyperlink>
+      <w:r>
+        <w:rPr>
+          <w:rFonts w:asciiTheme="minorHAnsi" w:hAnsiTheme="minorHAnsi" w:cs="ArialMT"/>
+          <w:sz w:val="28"/>
+          <w:szCs w:val="28"/>
+          <w:lang w:eastAsia="ja-JP"/>
+        </w:rPr>
+        <w:t> </w:t>
+      </w:r>
+      <w:hyperlink r:id="rId22" w:tooltip="Gobot" w:history="1">
+        <w:r>
+          <w:rPr>
+            <w:rStyle w:val="Lienhypertexte"/>
+            <w:rFonts w:asciiTheme="minorHAnsi" w:hAnsiTheme="minorHAnsi" w:cs="ArialMT"/>
+            <w:color w:val="auto"/>
+            <w:sz w:val="28"/>
+            <w:szCs w:val="28"/>
+            <w:u w:val="none"/>
+            <w:lang w:eastAsia="ja-JP"/>
+          </w:rPr>
+          <w:t>Gobot</w:t>
+        </w:r>
+      </w:hyperlink>
+      <w:r>
+        <w:rPr>
+          <w:rFonts w:asciiTheme="minorHAnsi" w:hAnsiTheme="minorHAnsi" w:cs="ArialMT"/>
+          <w:sz w:val="28"/>
+          <w:szCs w:val="28"/>
+          <w:lang w:eastAsia="ja-JP"/>
+        </w:rPr>
+        <w:t>.</w:t>
+      </w:r>
+    </w:p>
+    <w:p>
+      <w:pPr>
+        <w:autoSpaceDE w:val="0"/>
+        <w:autoSpaceDN w:val="0"/>
+        <w:adjustRightInd w:val="0"/>
+        <w:rPr>
+          <w:rFonts w:asciiTheme="minorHAnsi" w:hAnsiTheme="minorHAnsi" w:cs="ArialMT"/>
+          <w:sz w:val="28"/>
+          <w:szCs w:val="28"/>
+          <w:lang w:eastAsia="ja-JP"/>
+        </w:rPr>
+      </w:pPr>
+      <w:r>
+        <w:rPr>
+          <w:rFonts w:asciiTheme="minorHAnsi" w:hAnsiTheme="minorHAnsi" w:cs="ArialMT"/>
+          <w:sz w:val="28"/>
+          <w:szCs w:val="28"/>
+          <w:lang w:eastAsia="ja-JP"/>
+        </w:rPr>
+        <w:t xml:space="preserve">Dans notre cas on a utilisé le </w:t>
+      </w:r>
+      <w:r>
+        <w:rPr>
+          <w:rFonts w:asciiTheme="minorHAnsi" w:hAnsiTheme="minorHAnsi" w:cs="ArialMT"/>
+          <w:sz w:val="28"/>
+          <w:szCs w:val="28"/>
+          <w:lang w:eastAsia="ja-JP"/>
+        </w:rPr>
+        <w:t>langage</w:t>
+      </w:r>
+      <w:r>
+        <w:rPr>
+          <w:rFonts w:asciiTheme="minorHAnsi" w:hAnsiTheme="minorHAnsi" w:cs="ArialMT"/>
+          <w:sz w:val="28"/>
+          <w:szCs w:val="28"/>
+          <w:lang w:eastAsia="ja-JP"/>
+        </w:rPr>
+        <w:t xml:space="preserve"> C++ avec l’IDE arduino.</w:t>
+      </w:r>
+    </w:p>
+    <w:p>
+      <w:pPr>
+        <w:autoSpaceDE w:val="0"/>
+        <w:autoSpaceDN w:val="0"/>
+        <w:adjustRightInd w:val="0"/>
+        <w:rPr>
+          <w:rFonts w:asciiTheme="minorHAnsi" w:hAnsiTheme="minorHAnsi" w:cs="ArialMT"/>
+          <w:sz w:val="28"/>
+          <w:szCs w:val="28"/>
+          <w:lang w:eastAsia="ja-JP"/>
+        </w:rPr>
+      </w:pPr>
+      <w:r>
+        <w:rPr>
+          <w:rFonts w:asciiTheme="minorHAnsi" w:hAnsiTheme="minorHAnsi" w:cs="ArialMT"/>
+          <w:sz w:val="28"/>
+          <w:szCs w:val="28"/>
+          <w:lang w:eastAsia="ja-JP"/>
+        </w:rPr>
+        <w:t xml:space="preserve">Le </w:t>
+      </w:r>
+      <w:r>
+        <w:rPr>
+          <w:rFonts w:asciiTheme="minorHAnsi" w:hAnsiTheme="minorHAnsi" w:cs="ArialMT"/>
+          <w:sz w:val="28"/>
+          <w:szCs w:val="28"/>
+          <w:lang w:eastAsia="ja-JP"/>
+        </w:rPr>
+        <w:t>mécanisme</w:t>
+      </w:r>
+      <w:r>
+        <w:rPr>
+          <w:rFonts w:asciiTheme="minorHAnsi" w:hAnsiTheme="minorHAnsi" w:cs="ArialMT"/>
+          <w:sz w:val="28"/>
+          <w:szCs w:val="28"/>
+          <w:lang w:eastAsia="ja-JP"/>
+        </w:rPr>
+        <w:t xml:space="preserve"> pour programmer sous cette</w:t>
+      </w:r>
+      <w:r>
+        <w:rPr>
+          <w:rFonts w:asciiTheme="minorHAnsi" w:hAnsiTheme="minorHAnsi" w:cs="ArialMT"/>
+          <w:sz w:val="28"/>
+          <w:szCs w:val="28"/>
+          <w:lang w:eastAsia="ja-JP"/>
+        </w:rPr>
+        <w:t xml:space="preserve"> plateforme consiste </w:t>
+      </w:r>
+      <w:r>
+        <w:rPr>
+          <w:rFonts w:asciiTheme="minorHAnsi" w:hAnsiTheme="minorHAnsi" w:cs="ArialMT"/>
+          <w:sz w:val="28"/>
+          <w:szCs w:val="28"/>
+          <w:lang w:eastAsia="ja-JP"/>
+        </w:rPr>
+        <w:t>à</w:t>
+      </w:r>
+      <w:r>
+        <w:rPr>
+          <w:rFonts w:asciiTheme="minorHAnsi" w:hAnsiTheme="minorHAnsi" w:cs="ArialMT"/>
+          <w:sz w:val="28"/>
+          <w:szCs w:val="28"/>
+          <w:lang w:eastAsia="ja-JP"/>
+        </w:rPr>
+        <w:t xml:space="preserve"> coder </w:t>
+      </w:r>
+      <w:r>
+        <w:rPr>
+          <w:rFonts w:asciiTheme="minorHAnsi" w:hAnsiTheme="minorHAnsi" w:cs="ArialMT"/>
+          <w:sz w:val="28"/>
+          <w:szCs w:val="28"/>
+          <w:lang w:eastAsia="ja-JP"/>
+        </w:rPr>
+        <w:t>v</w:t>
+      </w:r>
+      <w:r>
+        <w:rPr>
+          <w:rFonts w:asciiTheme="minorHAnsi" w:hAnsiTheme="minorHAnsi" w:cs="ArialMT"/>
+          <w:sz w:val="28"/>
+          <w:szCs w:val="28"/>
+          <w:lang w:eastAsia="ja-JP"/>
+        </w:rPr>
+        <w:t>ia l’IDE arduino et après faire le televersement du code vers L’ESP8266 à travers un câble et celui-ci exécute le code écris en C++.</w:t>
+      </w:r>
     </w:p>
     <w:p>
       <w:pPr>
@@ -4501,6 +4467,373 @@
         <w:autoSpaceDE w:val="0"/>
         <w:autoSpaceDN w:val="0"/>
         <w:adjustRightInd w:val="0"/>
+        <w:rPr>
+          <w:rFonts w:asciiTheme="minorHAnsi" w:hAnsiTheme="minorHAnsi" w:cs="ArialMT"/>
+          <w:sz w:val="28"/>
+          <w:szCs w:val="28"/>
+          <w:lang w:eastAsia="ja-JP"/>
+        </w:rPr>
+      </w:pPr>
+      <w:r>
+        <w:rPr>
+          <w:rFonts w:asciiTheme="minorHAnsi" w:hAnsiTheme="minorHAnsi" w:cs="ArialMT"/>
+          <w:sz w:val="28"/>
+          <w:szCs w:val="28"/>
+          <w:lang w:eastAsia="ja-JP"/>
+        </w:rPr>
+        <w:t xml:space="preserve">Cette étape consistait </w:t>
+      </w:r>
+      <w:r>
+        <w:rPr>
+          <w:rFonts w:asciiTheme="minorHAnsi" w:hAnsiTheme="minorHAnsi" w:cs="ArialMT"/>
+          <w:sz w:val="28"/>
+          <w:szCs w:val="28"/>
+          <w:lang w:eastAsia="ja-JP"/>
+        </w:rPr>
+        <w:t>à</w:t>
+      </w:r>
+      <w:r>
+        <w:rPr>
+          <w:rFonts w:asciiTheme="minorHAnsi" w:hAnsiTheme="minorHAnsi" w:cs="ArialMT"/>
+          <w:sz w:val="28"/>
+          <w:szCs w:val="28"/>
+          <w:lang w:eastAsia="ja-JP"/>
+        </w:rPr>
+        <w:t xml:space="preserve"> mettre en place le circuit électrique </w:t>
+      </w:r>
+      <w:r>
+        <w:rPr>
+          <w:rFonts w:asciiTheme="minorHAnsi" w:hAnsiTheme="minorHAnsi" w:cs="ArialMT"/>
+          <w:sz w:val="28"/>
+          <w:szCs w:val="28"/>
+          <w:lang w:eastAsia="ja-JP"/>
+        </w:rPr>
+        <w:t>celui-ci est constitué de :</w:t>
+      </w:r>
+    </w:p>
+    <w:p>
+      <w:pPr>
+        <w:pStyle w:val="Paragraphedeliste"/>
+        <w:numPr>
+          <w:ilvl w:val="0"/>
+          <w:numId w:val="24"/>
+        </w:numPr>
+        <w:autoSpaceDE w:val="0"/>
+        <w:autoSpaceDN w:val="0"/>
+        <w:adjustRightInd w:val="0"/>
+        <w:rPr>
+          <w:rFonts w:asciiTheme="minorHAnsi" w:hAnsiTheme="minorHAnsi" w:cs="ArialMT"/>
+          <w:sz w:val="28"/>
+          <w:szCs w:val="28"/>
+          <w:lang w:eastAsia="ja-JP"/>
+        </w:rPr>
+      </w:pPr>
+      <w:r>
+        <w:rPr>
+          <w:rFonts w:asciiTheme="minorHAnsi" w:hAnsiTheme="minorHAnsi" w:cs="ArialMT"/>
+          <w:sz w:val="28"/>
+          <w:szCs w:val="28"/>
+          <w:lang w:eastAsia="ja-JP"/>
+        </w:rPr>
+        <w:t>Moteur DC 12V qui est un petit moteur a courant continue.</w:t>
+      </w:r>
+    </w:p>
+    <w:p>
+      <w:pPr>
+        <w:pStyle w:val="Paragraphedeliste"/>
+        <w:autoSpaceDE w:val="0"/>
+        <w:autoSpaceDN w:val="0"/>
+        <w:adjustRightInd w:val="0"/>
+        <w:ind w:left="780"/>
+        <w:rPr>
+          <w:rFonts w:asciiTheme="minorHAnsi" w:hAnsiTheme="minorHAnsi" w:cs="ArialMT"/>
+          <w:sz w:val="28"/>
+          <w:szCs w:val="28"/>
+          <w:lang w:eastAsia="ja-JP"/>
+        </w:rPr>
+      </w:pPr>
+      <w:r>
+        <w:rPr>
+          <w:rFonts w:asciiTheme="minorHAnsi" w:hAnsiTheme="minorHAnsi" w:cs="ArialMT"/>
+          <w:noProof/>
+          <w:sz w:val="28"/>
+          <w:szCs w:val="28"/>
+        </w:rPr>
+        <w:drawing>
+          <wp:inline distT="0" distB="0" distL="0" distR="0">
+            <wp:extent cx="1962150" cy="1600200"/>
+            <wp:effectExtent l="0" t="0" r="0" b="0"/>
+            <wp:docPr id="7" name="Image 7"/>
+            <wp:cNvGraphicFramePr>
+              <a:graphicFrameLocks xmlns:a="http://schemas.openxmlformats.org/drawingml/2006/main" noChangeAspect="1"/>
+            </wp:cNvGraphicFramePr>
+            <a:graphic xmlns:a="http://schemas.openxmlformats.org/drawingml/2006/main">
+              <a:graphicData uri="http://schemas.openxmlformats.org/drawingml/2006/picture">
+                <pic:pic xmlns:pic="http://schemas.openxmlformats.org/drawingml/2006/picture">
+                  <pic:nvPicPr>
+                    <pic:cNvPr id="7" name="61qyjtv0KkL._SX355_.jpg"/>
+                    <pic:cNvPicPr/>
+                  </pic:nvPicPr>
+                  <pic:blipFill>
+                    <a:blip r:embed="rId23">
+                      <a:extLst>
+                        <a:ext uri="{28A0092B-C50C-407E-A947-70E740481C1C}">
+                          <a14:useLocalDpi xmlns:a14="http://schemas.microsoft.com/office/drawing/2010/main" val="0"/>
+                        </a:ext>
+                      </a:extLst>
+                    </a:blip>
+                    <a:stretch>
+                      <a:fillRect/>
+                    </a:stretch>
+                  </pic:blipFill>
+                  <pic:spPr>
+                    <a:xfrm>
+                      <a:off x="0" y="0"/>
+                      <a:ext cx="1962150" cy="1600200"/>
+                    </a:xfrm>
+                    <a:prstGeom prst="rect">
+                      <a:avLst/>
+                    </a:prstGeom>
+                  </pic:spPr>
+                </pic:pic>
+              </a:graphicData>
+            </a:graphic>
+          </wp:inline>
+        </w:drawing>
+      </w:r>
+    </w:p>
+    <w:p>
+      <w:pPr>
+        <w:pStyle w:val="Paragraphedeliste"/>
+        <w:autoSpaceDE w:val="0"/>
+        <w:autoSpaceDN w:val="0"/>
+        <w:adjustRightInd w:val="0"/>
+        <w:ind w:left="780"/>
+        <w:rPr>
+          <w:rFonts w:asciiTheme="minorHAnsi" w:hAnsiTheme="minorHAnsi" w:cs="ArialMT"/>
+          <w:sz w:val="28"/>
+          <w:szCs w:val="28"/>
+          <w:lang w:eastAsia="ja-JP"/>
+        </w:rPr>
+      </w:pPr>
+      <w:r>
+        <w:rPr>
+          <w:rFonts w:asciiTheme="minorHAnsi" w:hAnsiTheme="minorHAnsi" w:cs="ArialMT"/>
+          <w:sz w:val="28"/>
+          <w:szCs w:val="28"/>
+          <w:lang w:eastAsia="ja-JP"/>
+        </w:rPr>
+        <w:tab/>
+      </w:r>
+    </w:p>
+    <w:p>
+      <w:pPr>
+        <w:pStyle w:val="Paragraphedeliste"/>
+        <w:numPr>
+          <w:ilvl w:val="0"/>
+          <w:numId w:val="24"/>
+        </w:numPr>
+        <w:autoSpaceDE w:val="0"/>
+        <w:autoSpaceDN w:val="0"/>
+        <w:adjustRightInd w:val="0"/>
+        <w:rPr>
+          <w:rFonts w:asciiTheme="minorHAnsi" w:hAnsiTheme="minorHAnsi" w:cs="ArialMT"/>
+          <w:sz w:val="28"/>
+          <w:szCs w:val="28"/>
+          <w:lang w:eastAsia="ja-JP"/>
+        </w:rPr>
+      </w:pPr>
+      <w:r>
+        <w:rPr>
+          <w:rFonts w:asciiTheme="minorHAnsi" w:hAnsiTheme="minorHAnsi" w:cs="ArialMT"/>
+          <w:sz w:val="28"/>
+          <w:szCs w:val="28"/>
+          <w:lang w:eastAsia="ja-JP"/>
+        </w:rPr>
+        <w:t>Carte de pilotage</w:t>
+      </w:r>
+    </w:p>
+    <w:p>
+      <w:pPr>
+        <w:autoSpaceDE w:val="0"/>
+        <w:autoSpaceDN w:val="0"/>
+        <w:adjustRightInd w:val="0"/>
+        <w:ind w:left="780"/>
+        <w:rPr>
+          <w:rFonts w:asciiTheme="minorHAnsi" w:hAnsiTheme="minorHAnsi" w:cs="ArialMT"/>
+          <w:sz w:val="28"/>
+          <w:szCs w:val="28"/>
+          <w:lang w:eastAsia="ja-JP"/>
+        </w:rPr>
+      </w:pPr>
+      <w:r>
+        <w:rPr>
+          <w:rFonts w:asciiTheme="minorHAnsi" w:hAnsiTheme="minorHAnsi" w:cs="ArialMT"/>
+          <w:sz w:val="28"/>
+          <w:szCs w:val="28"/>
+          <w:lang w:eastAsia="ja-JP"/>
+        </w:rPr>
+        <w:t xml:space="preserve">La carte de pilotage utiliser dans le projet est le </w:t>
+      </w:r>
+      <w:proofErr w:type="spellStart"/>
+      <w:r>
+        <w:rPr>
+          <w:rFonts w:asciiTheme="minorHAnsi" w:hAnsiTheme="minorHAnsi" w:cs="ArialMT"/>
+          <w:sz w:val="28"/>
+          <w:szCs w:val="28"/>
+          <w:lang w:eastAsia="ja-JP"/>
+        </w:rPr>
+        <w:t>pololu</w:t>
+      </w:r>
+      <w:proofErr w:type="spellEnd"/>
+      <w:r>
+        <w:rPr>
+          <w:rFonts w:asciiTheme="minorHAnsi" w:hAnsiTheme="minorHAnsi" w:cs="ArialMT"/>
+          <w:sz w:val="28"/>
+          <w:szCs w:val="28"/>
+          <w:lang w:eastAsia="ja-JP"/>
+        </w:rPr>
+        <w:t xml:space="preserve"> qui permet de piloter jusqu’à deux moteurs de ce genre.</w:t>
+      </w:r>
+      <w:r>
+        <w:rPr>
+          <w:rFonts w:asciiTheme="minorHAnsi" w:hAnsiTheme="minorHAnsi" w:cs="ArialMT"/>
+          <w:sz w:val="28"/>
+          <w:szCs w:val="28"/>
+          <w:lang w:eastAsia="ja-JP"/>
+        </w:rPr>
+        <w:t xml:space="preserve"> </w:t>
+      </w:r>
+    </w:p>
+    <w:p>
+      <w:pPr>
+        <w:pStyle w:val="Paragraphedeliste"/>
+        <w:autoSpaceDE w:val="0"/>
+        <w:autoSpaceDN w:val="0"/>
+        <w:adjustRightInd w:val="0"/>
+        <w:ind w:left="780"/>
+        <w:rPr>
+          <w:rFonts w:asciiTheme="minorHAnsi" w:hAnsiTheme="minorHAnsi" w:cs="ArialMT"/>
+          <w:sz w:val="28"/>
+          <w:szCs w:val="28"/>
+          <w:lang w:eastAsia="ja-JP"/>
+        </w:rPr>
+      </w:pPr>
+      <w:r>
+        <w:rPr>
+          <w:noProof/>
+        </w:rPr>
+        <w:drawing>
+          <wp:inline distT="0" distB="0" distL="0" distR="0" wp14:anchorId="2D9B18E7" wp14:editId="321716BB">
+            <wp:extent cx="2200275" cy="1343025"/>
+            <wp:effectExtent l="0" t="0" r="9525" b="9525"/>
+            <wp:docPr id="8" name="Image 8"/>
+            <wp:cNvGraphicFramePr>
+              <a:graphicFrameLocks xmlns:a="http://schemas.openxmlformats.org/drawingml/2006/main" noChangeAspect="1"/>
+            </wp:cNvGraphicFramePr>
+            <a:graphic xmlns:a="http://schemas.openxmlformats.org/drawingml/2006/main">
+              <a:graphicData uri="http://schemas.openxmlformats.org/drawingml/2006/picture">
+                <pic:pic xmlns:pic="http://schemas.openxmlformats.org/drawingml/2006/picture">
+                  <pic:nvPicPr>
+                    <pic:cNvPr id="8" name="carte.jpg"/>
+                    <pic:cNvPicPr/>
+                  </pic:nvPicPr>
+                  <pic:blipFill>
+                    <a:blip r:embed="rId24">
+                      <a:extLst>
+                        <a:ext uri="{28A0092B-C50C-407E-A947-70E740481C1C}">
+                          <a14:useLocalDpi xmlns:a14="http://schemas.microsoft.com/office/drawing/2010/main" val="0"/>
+                        </a:ext>
+                      </a:extLst>
+                    </a:blip>
+                    <a:stretch>
+                      <a:fillRect/>
+                    </a:stretch>
+                  </pic:blipFill>
+                  <pic:spPr>
+                    <a:xfrm>
+                      <a:off x="0" y="0"/>
+                      <a:ext cx="2200275" cy="1343025"/>
+                    </a:xfrm>
+                    <a:prstGeom prst="rect">
+                      <a:avLst/>
+                    </a:prstGeom>
+                  </pic:spPr>
+                </pic:pic>
+              </a:graphicData>
+            </a:graphic>
+          </wp:inline>
+        </w:drawing>
+      </w:r>
+    </w:p>
+    <w:p>
+      <w:pPr>
+        <w:pStyle w:val="Paragraphedeliste"/>
+        <w:autoSpaceDE w:val="0"/>
+        <w:autoSpaceDN w:val="0"/>
+        <w:adjustRightInd w:val="0"/>
+        <w:ind w:left="780"/>
+        <w:rPr>
+          <w:rFonts w:asciiTheme="minorHAnsi" w:hAnsiTheme="minorHAnsi" w:cs="ArialMT"/>
+          <w:sz w:val="28"/>
+          <w:szCs w:val="28"/>
+          <w:lang w:eastAsia="ja-JP"/>
+        </w:rPr>
+      </w:pPr>
+    </w:p>
+    <w:p>
+      <w:pPr>
+        <w:pStyle w:val="Paragraphedeliste"/>
+        <w:numPr>
+          <w:ilvl w:val="0"/>
+          <w:numId w:val="24"/>
+        </w:numPr>
+        <w:autoSpaceDE w:val="0"/>
+        <w:autoSpaceDN w:val="0"/>
+        <w:adjustRightInd w:val="0"/>
+        <w:rPr>
+          <w:rFonts w:asciiTheme="minorHAnsi" w:hAnsiTheme="minorHAnsi" w:cs="ArialMT"/>
+          <w:sz w:val="28"/>
+          <w:szCs w:val="28"/>
+          <w:lang w:eastAsia="ja-JP"/>
+        </w:rPr>
+      </w:pPr>
+      <w:r>
+        <w:rPr>
+          <w:rFonts w:asciiTheme="minorHAnsi" w:hAnsiTheme="minorHAnsi" w:cs="ArialMT"/>
+          <w:sz w:val="28"/>
+          <w:szCs w:val="28"/>
+          <w:lang w:eastAsia="ja-JP"/>
+        </w:rPr>
+        <w:t>En plus du moteur et de la carte de pilotage</w:t>
+      </w:r>
+      <w:bookmarkStart w:id="0" w:name="_GoBack"/>
+      <w:bookmarkEnd w:id="0"/>
+      <w:r>
+        <w:rPr>
+          <w:rFonts w:asciiTheme="minorHAnsi" w:hAnsiTheme="minorHAnsi" w:cs="ArialMT"/>
+          <w:sz w:val="28"/>
+          <w:szCs w:val="28"/>
+          <w:lang w:eastAsia="ja-JP"/>
+        </w:rPr>
+        <w:t xml:space="preserve"> on a utilisé une alimentation de 12V et </w:t>
+      </w:r>
+      <w:r>
+        <w:rPr>
+          <w:rFonts w:asciiTheme="minorHAnsi" w:hAnsiTheme="minorHAnsi" w:cs="ArialMT"/>
+          <w:sz w:val="28"/>
+          <w:szCs w:val="28"/>
+          <w:lang w:eastAsia="ja-JP"/>
+        </w:rPr>
+        <w:lastRenderedPageBreak/>
+        <w:t>des câbles pour relier la carte et le nodeMCU.</w:t>
+      </w:r>
+    </w:p>
+    <w:p>
+      <w:pPr>
+        <w:autoSpaceDE w:val="0"/>
+        <w:autoSpaceDN w:val="0"/>
+        <w:adjustRightInd w:val="0"/>
         <w:ind w:left="360"/>
         <w:rPr>
           <w:rFonts w:asciiTheme="minorHAnsi" w:hAnsiTheme="minorHAnsi" w:cs="ArialMT"/>
@@ -4509,24 +4842,6 @@
           <w:lang w:eastAsia="ja-JP"/>
         </w:rPr>
       </w:pPr>
-      <w:r>
-        <w:rPr>
-          <w:rFonts w:asciiTheme="minorHAnsi" w:hAnsiTheme="minorHAnsi" w:cs="ArialMT"/>
-          <w:sz w:val="28"/>
-          <w:szCs w:val="28"/>
-          <w:lang w:eastAsia="ja-JP"/>
-        </w:rPr>
-        <w:t xml:space="preserve">La mise en place d’un circuit électrique pour l’alimentation du moteur DC 12V était une étape fastidieuse pour moi </w:t>
-      </w:r>
-      <w:r>
-        <w:rPr>
-          <w:rFonts w:asciiTheme="minorHAnsi" w:hAnsiTheme="minorHAnsi" w:cs="ArialMT"/>
-          <w:sz w:val="28"/>
-          <w:szCs w:val="28"/>
-          <w:lang w:eastAsia="ja-JP"/>
-        </w:rPr>
-        <w:t>vu que je devais faire beaucoup de recherche pour enfin aboutir au bon circuit électrique.</w:t>
-      </w:r>
     </w:p>
     <w:p>
       <w:pPr>
@@ -4576,7 +4891,6 @@
         <w:autoSpaceDE w:val="0"/>
         <w:autoSpaceDN w:val="0"/>
         <w:adjustRightInd w:val="0"/>
-        <w:ind w:left="360"/>
         <w:rPr>
           <w:rFonts w:asciiTheme="minorHAnsi" w:hAnsiTheme="minorHAnsi" w:cs="ArialMT"/>
           <w:sz w:val="28"/>
@@ -4714,17 +5028,7 @@
           <w:szCs w:val="28"/>
           <w:lang w:eastAsia="ja-JP"/>
         </w:rPr>
-        <w:t xml:space="preserve"> </w:t>
-      </w:r>
-      <w:r>
-        <w:rPr>
-          <w:rFonts w:asciiTheme="minorHAnsi" w:hAnsiTheme="minorHAnsi" w:cs="ArialMT"/>
-          <w:sz w:val="28"/>
-          <w:szCs w:val="28"/>
-          <w:lang w:eastAsia="ja-JP"/>
-        </w:rPr>
-        <w:lastRenderedPageBreak/>
-        <w:t xml:space="preserve">permettant la mise en place d’un </w:t>
+        <w:t xml:space="preserve"> permettant la mise en place d’un </w:t>
       </w:r>
       <w:r>
         <w:rPr>
@@ -4895,75 +5199,6 @@
         <w:adjustRightInd w:val="0"/>
         <w:rPr>
           <w:rFonts w:asciiTheme="minorHAnsi" w:hAnsiTheme="minorHAnsi" w:cs="ArialMT"/>
-          <w:sz w:val="28"/>
-          <w:szCs w:val="28"/>
-          <w:lang w:eastAsia="ja-JP"/>
-        </w:rPr>
-      </w:pPr>
-    </w:p>
-    <w:p>
-      <w:pPr>
-        <w:autoSpaceDE w:val="0"/>
-        <w:autoSpaceDN w:val="0"/>
-        <w:adjustRightInd w:val="0"/>
-        <w:ind w:left="360"/>
-        <w:rPr>
-          <w:rFonts w:asciiTheme="minorHAnsi" w:hAnsiTheme="minorHAnsi" w:cs="ArialMT"/>
-          <w:b/>
-          <w:sz w:val="28"/>
-          <w:szCs w:val="28"/>
-          <w:lang w:eastAsia="ja-JP"/>
-        </w:rPr>
-      </w:pPr>
-      <w:r>
-        <w:rPr>
-          <w:rFonts w:asciiTheme="minorHAnsi" w:hAnsiTheme="minorHAnsi" w:cs="ArialMT"/>
-          <w:b/>
-          <w:sz w:val="28"/>
-          <w:szCs w:val="28"/>
-          <w:lang w:eastAsia="ja-JP"/>
-        </w:rPr>
-        <w:t xml:space="preserve"> </w:t>
-      </w:r>
-    </w:p>
-    <w:p>
-      <w:pPr>
-        <w:autoSpaceDE w:val="0"/>
-        <w:autoSpaceDN w:val="0"/>
-        <w:adjustRightInd w:val="0"/>
-        <w:ind w:left="360"/>
-        <w:rPr>
-          <w:rFonts w:asciiTheme="minorHAnsi" w:hAnsiTheme="minorHAnsi" w:cs="ArialMT"/>
-          <w:b/>
-          <w:sz w:val="28"/>
-          <w:szCs w:val="28"/>
-          <w:lang w:eastAsia="ja-JP"/>
-        </w:rPr>
-      </w:pPr>
-    </w:p>
-    <w:p>
-      <w:pPr>
-        <w:autoSpaceDE w:val="0"/>
-        <w:autoSpaceDN w:val="0"/>
-        <w:adjustRightInd w:val="0"/>
-        <w:ind w:left="360"/>
-        <w:rPr>
-          <w:rFonts w:asciiTheme="minorHAnsi" w:hAnsiTheme="minorHAnsi" w:cs="ArialMT"/>
-          <w:b/>
-          <w:sz w:val="28"/>
-          <w:szCs w:val="28"/>
-          <w:lang w:eastAsia="ja-JP"/>
-        </w:rPr>
-      </w:pPr>
-    </w:p>
-    <w:p>
-      <w:pPr>
-        <w:autoSpaceDE w:val="0"/>
-        <w:autoSpaceDN w:val="0"/>
-        <w:adjustRightInd w:val="0"/>
-        <w:ind w:left="360"/>
-        <w:rPr>
-          <w:rFonts w:asciiTheme="minorHAnsi" w:hAnsiTheme="minorHAnsi" w:cs="ArialMT"/>
           <w:b/>
           <w:sz w:val="28"/>
           <w:szCs w:val="28"/>
@@ -5092,7 +5327,16 @@
           <w:szCs w:val="28"/>
           <w:lang w:eastAsia="ja-JP"/>
         </w:rPr>
-        <w:t xml:space="preserve"> consistait à mettre en place  le programme principal pour que le moteur réponde aux instructions qui viennent de l’utilisateur sous forme de requêtes http </w:t>
+        <w:t xml:space="preserve"> consistait à mettre en place  le programme principal pour que le moteur réponde aux instructions qui viennent de l’utilisateur sous </w:t>
+      </w:r>
+      <w:r>
+        <w:rPr>
+          <w:rFonts w:asciiTheme="minorHAnsi" w:hAnsiTheme="minorHAnsi" w:cs="ArialMT"/>
+          <w:sz w:val="28"/>
+          <w:szCs w:val="28"/>
+          <w:lang w:eastAsia="ja-JP"/>
+        </w:rPr>
+        <w:t xml:space="preserve">forme de requêtes http </w:t>
       </w:r>
       <w:r>
         <w:rPr>
@@ -5181,17 +5425,7 @@
           <w:szCs w:val="28"/>
           <w:lang w:eastAsia="ja-JP"/>
         </w:rPr>
-        <w:t xml:space="preserve">ui tournent autour </w:t>
-      </w:r>
-      <w:r>
-        <w:rPr>
-          <w:rFonts w:asciiTheme="minorHAnsi" w:hAnsiTheme="minorHAnsi" w:cs="ArialMT"/>
-          <w:sz w:val="28"/>
-          <w:szCs w:val="28"/>
-          <w:lang w:eastAsia="ja-JP"/>
-        </w:rPr>
-        <w:lastRenderedPageBreak/>
-        <w:t xml:space="preserve">de ce projet </w:t>
+        <w:t xml:space="preserve">ui tournent autour de ce projet </w:t>
       </w:r>
       <w:r>
         <w:rPr>
@@ -5454,8 +5688,8 @@
           <w:noProof/>
           <w:sz w:val="28"/>
           <w:szCs w:val="28"/>
-          <w:lang w:val="en-US" w:eastAsia="en-US"/>
-        </w:rPr>
+        </w:rPr>
+        <w:lastRenderedPageBreak/>
         <w:drawing>
           <wp:inline distT="0" distB="0" distL="0" distR="0">
             <wp:extent cx="2701290" cy="3086100"/>
@@ -5472,7 +5706,7 @@
                     <pic:cNvPicPr/>
                   </pic:nvPicPr>
                   <pic:blipFill>
-                    <a:blip r:embed="rId12">
+                    <a:blip r:embed="rId25">
                       <a:extLst>
                         <a:ext uri="{28A0092B-C50C-407E-A947-70E740481C1C}">
                           <a14:useLocalDpi xmlns:a14="http://schemas.microsoft.com/office/drawing/2010/main" val="0"/>
@@ -5789,7 +6023,15 @@
           <w:sz w:val="28"/>
           <w:szCs w:val="28"/>
         </w:rPr>
-        <w:t xml:space="preserve"> dont les principales actions possibles suivant la requête de l’utilisateur sont : </w:t>
+        <w:t xml:space="preserve"> dont les principales actions possibles </w:t>
+      </w:r>
+      <w:r>
+        <w:rPr>
+          <w:rFonts w:asciiTheme="minorHAnsi" w:hAnsiTheme="minorHAnsi"/>
+          <w:sz w:val="28"/>
+          <w:szCs w:val="28"/>
+        </w:rPr>
+        <w:t xml:space="preserve">suivant la requête de l’utilisateur sont : </w:t>
       </w:r>
     </w:p>
     <w:p>
@@ -5951,7 +6193,6 @@
           <w:sz w:val="28"/>
           <w:szCs w:val="28"/>
         </w:rPr>
-        <w:lastRenderedPageBreak/>
         <w:t>Accélérer </w:t>
       </w:r>
       <w:r>
@@ -6279,6 +6520,7 @@
           <w:sz w:val="28"/>
           <w:szCs w:val="28"/>
         </w:rPr>
+        <w:lastRenderedPageBreak/>
         <w:t xml:space="preserve">Durant ce stage j’ai développé mes capacités de </w:t>
       </w:r>
       <w:r>
@@ -6480,7 +6722,6 @@
           <w:szCs w:val="28"/>
           <w:shd w:val="clear" w:color="auto" w:fill="FFFFFF"/>
         </w:rPr>
-        <w:lastRenderedPageBreak/>
         <w:t>Axes d’améliorations</w:t>
       </w:r>
     </w:p>
@@ -6705,8 +6946,6 @@
         </w:rPr>
         <w:t>, notamment en ce qui concerne son utilisation pour piloter de petit moteurs électriques.</w:t>
       </w:r>
-      <w:bookmarkStart w:id="0" w:name="_GoBack"/>
-      <w:bookmarkEnd w:id="0"/>
     </w:p>
     <w:p>
       <w:pPr>
@@ -6785,7 +7024,6 @@
         <w:noProof/>
         <w:sz w:val="20"/>
         <w:szCs w:val="20"/>
-        <w:lang w:val="en-US" w:eastAsia="en-US"/>
       </w:rPr>
       <mc:AlternateContent>
         <mc:Choice Requires="wps">
@@ -6951,7 +7189,7 @@
         <w:sz w:val="20"/>
         <w:szCs w:val="20"/>
       </w:rPr>
-      <w:t>7</w:t>
+      <w:t>9</w:t>
     </w:r>
     <w:r>
       <w:rPr>
@@ -7006,7 +7244,7 @@
         <w:sz w:val="20"/>
         <w:szCs w:val="20"/>
       </w:rPr>
-      <w:t>8</w:t>
+      <w:t>9</w:t>
     </w:r>
     <w:r>
       <w:rPr>
@@ -7053,7 +7291,6 @@
       <w:rPr>
         <w:noProof/>
         <w:color w:val="FF6600"/>
-        <w:lang w:val="en-US" w:eastAsia="en-US"/>
       </w:rPr>
       <mc:AlternateContent>
         <mc:Choice Requires="wps">
@@ -7133,7 +7370,7 @@
 
 <file path=word/numbering.xml><?xml version="1.0" encoding="utf-8"?>
 <w:numbering xmlns:wpc="http://schemas.microsoft.com/office/word/2010/wordprocessingCanvas" xmlns:mc="http://schemas.openxmlformats.org/markup-compatibility/2006" xmlns:o="urn:schemas-microsoft-com:office:office" xmlns:r="http://schemas.openxmlformats.org/officeDocument/2006/relationships" xmlns:m="http://schemas.openxmlformats.org/officeDocument/2006/math" xmlns:v="urn:schemas-microsoft-com:vml" xmlns:wp14="http://schemas.microsoft.com/office/word/2010/wordprocessingDrawing" xmlns:wp="http://schemas.openxmlformats.org/drawingml/2006/wordprocessingDrawing" xmlns:w10="urn:schemas-microsoft-com:office:word" xmlns:w="http://schemas.openxmlformats.org/wordprocessingml/2006/main" xmlns:w14="http://schemas.microsoft.com/office/word/2010/wordml" xmlns:w15="http://schemas.microsoft.com/office/word/2012/wordml" xmlns:wpg="http://schemas.microsoft.com/office/word/2010/wordprocessingGroup" xmlns:wpi="http://schemas.microsoft.com/office/word/2010/wordprocessingInk" xmlns:wne="http://schemas.microsoft.com/office/word/2006/wordml" xmlns:wps="http://schemas.microsoft.com/office/word/2010/wordprocessingShape" mc:Ignorable="w14 w15 wp14">
-  <w:abstractNum w:abstractNumId="0">
+  <w:abstractNum w:abstractNumId="0" w15:restartNumberingAfterBreak="0">
     <w:nsid w:val="079D44A2"/>
     <w:multiLevelType w:val="hybridMultilevel"/>
     <w:tmpl w:val="8E2CD540"/>
@@ -7219,7 +7456,156 @@
       </w:pPr>
     </w:lvl>
   </w:abstractNum>
-  <w:abstractNum w:abstractNumId="1">
+  <w:abstractNum w:abstractNumId="1" w15:restartNumberingAfterBreak="0">
+    <w:nsid w:val="0B556C11"/>
+    <w:multiLevelType w:val="multilevel"/>
+    <w:tmpl w:val="2ADC8C4A"/>
+    <w:lvl w:ilvl="0">
+      <w:start w:val="1"/>
+      <w:numFmt w:val="bullet"/>
+      <w:lvlText w:val=""/>
+      <w:lvlJc w:val="left"/>
+      <w:pPr>
+        <w:tabs>
+          <w:tab w:val="num" w:pos="720"/>
+        </w:tabs>
+        <w:ind w:left="720" w:hanging="360"/>
+      </w:pPr>
+      <w:rPr>
+        <w:rFonts w:ascii="Symbol" w:hAnsi="Symbol" w:hint="default"/>
+        <w:sz w:val="20"/>
+      </w:rPr>
+    </w:lvl>
+    <w:lvl w:ilvl="1" w:tentative="1">
+      <w:start w:val="1"/>
+      <w:numFmt w:val="bullet"/>
+      <w:lvlText w:val="o"/>
+      <w:lvlJc w:val="left"/>
+      <w:pPr>
+        <w:tabs>
+          <w:tab w:val="num" w:pos="1440"/>
+        </w:tabs>
+        <w:ind w:left="1440" w:hanging="360"/>
+      </w:pPr>
+      <w:rPr>
+        <w:rFonts w:ascii="Courier New" w:hAnsi="Courier New" w:hint="default"/>
+        <w:sz w:val="20"/>
+      </w:rPr>
+    </w:lvl>
+    <w:lvl w:ilvl="2" w:tentative="1">
+      <w:start w:val="1"/>
+      <w:numFmt w:val="bullet"/>
+      <w:lvlText w:val=""/>
+      <w:lvlJc w:val="left"/>
+      <w:pPr>
+        <w:tabs>
+          <w:tab w:val="num" w:pos="2160"/>
+        </w:tabs>
+        <w:ind w:left="2160" w:hanging="360"/>
+      </w:pPr>
+      <w:rPr>
+        <w:rFonts w:ascii="Wingdings" w:hAnsi="Wingdings" w:hint="default"/>
+        <w:sz w:val="20"/>
+      </w:rPr>
+    </w:lvl>
+    <w:lvl w:ilvl="3" w:tentative="1">
+      <w:start w:val="1"/>
+      <w:numFmt w:val="bullet"/>
+      <w:lvlText w:val=""/>
+      <w:lvlJc w:val="left"/>
+      <w:pPr>
+        <w:tabs>
+          <w:tab w:val="num" w:pos="2880"/>
+        </w:tabs>
+        <w:ind w:left="2880" w:hanging="360"/>
+      </w:pPr>
+      <w:rPr>
+        <w:rFonts w:ascii="Wingdings" w:hAnsi="Wingdings" w:hint="default"/>
+        <w:sz w:val="20"/>
+      </w:rPr>
+    </w:lvl>
+    <w:lvl w:ilvl="4" w:tentative="1">
+      <w:start w:val="1"/>
+      <w:numFmt w:val="bullet"/>
+      <w:lvlText w:val=""/>
+      <w:lvlJc w:val="left"/>
+      <w:pPr>
+        <w:tabs>
+          <w:tab w:val="num" w:pos="3600"/>
+        </w:tabs>
+        <w:ind w:left="3600" w:hanging="360"/>
+      </w:pPr>
+      <w:rPr>
+        <w:rFonts w:ascii="Wingdings" w:hAnsi="Wingdings" w:hint="default"/>
+        <w:sz w:val="20"/>
+      </w:rPr>
+    </w:lvl>
+    <w:lvl w:ilvl="5" w:tentative="1">
+      <w:start w:val="1"/>
+      <w:numFmt w:val="bullet"/>
+      <w:lvlText w:val=""/>
+      <w:lvlJc w:val="left"/>
+      <w:pPr>
+        <w:tabs>
+          <w:tab w:val="num" w:pos="4320"/>
+        </w:tabs>
+        <w:ind w:left="4320" w:hanging="360"/>
+      </w:pPr>
+      <w:rPr>
+        <w:rFonts w:ascii="Wingdings" w:hAnsi="Wingdings" w:hint="default"/>
+        <w:sz w:val="20"/>
+      </w:rPr>
+    </w:lvl>
+    <w:lvl w:ilvl="6" w:tentative="1">
+      <w:start w:val="1"/>
+      <w:numFmt w:val="bullet"/>
+      <w:lvlText w:val=""/>
+      <w:lvlJc w:val="left"/>
+      <w:pPr>
+        <w:tabs>
+          <w:tab w:val="num" w:pos="5040"/>
+        </w:tabs>
+        <w:ind w:left="5040" w:hanging="360"/>
+      </w:pPr>
+      <w:rPr>
+        <w:rFonts w:ascii="Wingdings" w:hAnsi="Wingdings" w:hint="default"/>
+        <w:sz w:val="20"/>
+      </w:rPr>
+    </w:lvl>
+    <w:lvl w:ilvl="7" w:tentative="1">
+      <w:start w:val="1"/>
+      <w:numFmt w:val="bullet"/>
+      <w:lvlText w:val=""/>
+      <w:lvlJc w:val="left"/>
+      <w:pPr>
+        <w:tabs>
+          <w:tab w:val="num" w:pos="5760"/>
+        </w:tabs>
+        <w:ind w:left="5760" w:hanging="360"/>
+      </w:pPr>
+      <w:rPr>
+        <w:rFonts w:ascii="Wingdings" w:hAnsi="Wingdings" w:hint="default"/>
+        <w:sz w:val="20"/>
+      </w:rPr>
+    </w:lvl>
+    <w:lvl w:ilvl="8" w:tentative="1">
+      <w:start w:val="1"/>
+      <w:numFmt w:val="bullet"/>
+      <w:lvlText w:val=""/>
+      <w:lvlJc w:val="left"/>
+      <w:pPr>
+        <w:tabs>
+          <w:tab w:val="num" w:pos="6480"/>
+        </w:tabs>
+        <w:ind w:left="6480" w:hanging="360"/>
+      </w:pPr>
+      <w:rPr>
+        <w:rFonts w:ascii="Wingdings" w:hAnsi="Wingdings" w:hint="default"/>
+        <w:sz w:val="20"/>
+      </w:rPr>
+    </w:lvl>
+  </w:abstractNum>
+  <w:abstractNum w:abstractNumId="2" w15:restartNumberingAfterBreak="0">
     <w:nsid w:val="0B7D72B0"/>
     <w:multiLevelType w:val="multilevel"/>
     <w:tmpl w:val="2256AB34"/>
@@ -7332,7 +7718,7 @@
       </w:rPr>
     </w:lvl>
   </w:abstractNum>
-  <w:abstractNum w:abstractNumId="2">
+  <w:abstractNum w:abstractNumId="3" w15:restartNumberingAfterBreak="0">
     <w:nsid w:val="1034611F"/>
     <w:multiLevelType w:val="hybridMultilevel"/>
     <w:tmpl w:val="6DF24BE4"/>
@@ -7418,7 +7804,7 @@
       </w:pPr>
     </w:lvl>
   </w:abstractNum>
-  <w:abstractNum w:abstractNumId="3">
+  <w:abstractNum w:abstractNumId="4" w15:restartNumberingAfterBreak="0">
     <w:nsid w:val="15260206"/>
     <w:multiLevelType w:val="multilevel"/>
     <w:tmpl w:val="D8A83E9A"/>
@@ -7504,7 +7890,120 @@
       </w:pPr>
     </w:lvl>
   </w:abstractNum>
-  <w:abstractNum w:abstractNumId="4">
+  <w:abstractNum w:abstractNumId="5" w15:restartNumberingAfterBreak="0">
+    <w:nsid w:val="18B2128F"/>
+    <w:multiLevelType w:val="hybridMultilevel"/>
+    <w:tmpl w:val="759EA854"/>
+    <w:lvl w:ilvl="0" w:tplc="040C0001">
+      <w:start w:val="1"/>
+      <w:numFmt w:val="bullet"/>
+      <w:lvlText w:val=""/>
+      <w:lvlJc w:val="left"/>
+      <w:pPr>
+        <w:ind w:left="780" w:hanging="360"/>
+      </w:pPr>
+      <w:rPr>
+        <w:rFonts w:ascii="Symbol" w:hAnsi="Symbol" w:hint="default"/>
+      </w:rPr>
+    </w:lvl>
+    <w:lvl w:ilvl="1" w:tplc="040C0003" w:tentative="1">
+      <w:start w:val="1"/>
+      <w:numFmt w:val="bullet"/>
+      <w:lvlText w:val="o"/>
+      <w:lvlJc w:val="left"/>
+      <w:pPr>
+        <w:ind w:left="1500" w:hanging="360"/>
+      </w:pPr>
+      <w:rPr>
+        <w:rFonts w:ascii="Courier New" w:hAnsi="Courier New" w:cs="Courier New" w:hint="default"/>
+      </w:rPr>
+    </w:lvl>
+    <w:lvl w:ilvl="2" w:tplc="040C0005" w:tentative="1">
+      <w:start w:val="1"/>
+      <w:numFmt w:val="bullet"/>
+      <w:lvlText w:val=""/>
+      <w:lvlJc w:val="left"/>
+      <w:pPr>
+        <w:ind w:left="2220" w:hanging="360"/>
+      </w:pPr>
+      <w:rPr>
+        <w:rFonts w:ascii="Wingdings" w:hAnsi="Wingdings" w:hint="default"/>
+      </w:rPr>
+    </w:lvl>
+    <w:lvl w:ilvl="3" w:tplc="040C0001" w:tentative="1">
+      <w:start w:val="1"/>
+      <w:numFmt w:val="bullet"/>
+      <w:lvlText w:val=""/>
+      <w:lvlJc w:val="left"/>
+      <w:pPr>
+        <w:ind w:left="2940" w:hanging="360"/>
+      </w:pPr>
+      <w:rPr>
+        <w:rFonts w:ascii="Symbol" w:hAnsi="Symbol" w:hint="default"/>
+      </w:rPr>
+    </w:lvl>
+    <w:lvl w:ilvl="4" w:tplc="040C0003" w:tentative="1">
+      <w:start w:val="1"/>
+      <w:numFmt w:val="bullet"/>
+      <w:lvlText w:val="o"/>
+      <w:lvlJc w:val="left"/>
+      <w:pPr>
+        <w:ind w:left="3660" w:hanging="360"/>
+      </w:pPr>
+      <w:rPr>
+        <w:rFonts w:ascii="Courier New" w:hAnsi="Courier New" w:cs="Courier New" w:hint="default"/>
+      </w:rPr>
+    </w:lvl>
+    <w:lvl w:ilvl="5" w:tplc="040C0005" w:tentative="1">
+      <w:start w:val="1"/>
+      <w:numFmt w:val="bullet"/>
+      <w:lvlText w:val=""/>
+      <w:lvlJc w:val="left"/>
+      <w:pPr>
+        <w:ind w:left="4380" w:hanging="360"/>
+      </w:pPr>
+      <w:rPr>
+        <w:rFonts w:ascii="Wingdings" w:hAnsi="Wingdings" w:hint="default"/>
+      </w:rPr>
+    </w:lvl>
+    <w:lvl w:ilvl="6" w:tplc="040C0001" w:tentative="1">
+      <w:start w:val="1"/>
+      <w:numFmt w:val="bullet"/>
+      <w:lvlText w:val=""/>
+      <w:lvlJc w:val="left"/>
+      <w:pPr>
+        <w:ind w:left="5100" w:hanging="360"/>
+      </w:pPr>
+      <w:rPr>
+        <w:rFonts w:ascii="Symbol" w:hAnsi="Symbol" w:hint="default"/>
+      </w:rPr>
+    </w:lvl>
+    <w:lvl w:ilvl="7" w:tplc="040C0003" w:tentative="1">
+      <w:start w:val="1"/>
+      <w:numFmt w:val="bullet"/>
+      <w:lvlText w:val="o"/>
+      <w:lvlJc w:val="left"/>
+      <w:pPr>
+        <w:ind w:left="5820" w:hanging="360"/>
+      </w:pPr>
+      <w:rPr>
+        <w:rFonts w:ascii="Courier New" w:hAnsi="Courier New" w:cs="Courier New" w:hint="default"/>
+      </w:rPr>
+    </w:lvl>
+    <w:lvl w:ilvl="8" w:tplc="040C0005" w:tentative="1">
+      <w:start w:val="1"/>
+      <w:numFmt w:val="bullet"/>
+      <w:lvlText w:val=""/>
+      <w:lvlJc w:val="left"/>
+      <w:pPr>
+        <w:ind w:left="6540" w:hanging="360"/>
+      </w:pPr>
+      <w:rPr>
+        <w:rFonts w:ascii="Wingdings" w:hAnsi="Wingdings" w:hint="default"/>
+      </w:rPr>
+    </w:lvl>
+  </w:abstractNum>
+  <w:abstractNum w:abstractNumId="6" w15:restartNumberingAfterBreak="0">
     <w:nsid w:val="1A70640D"/>
     <w:multiLevelType w:val="hybridMultilevel"/>
     <w:tmpl w:val="0A1AFC90"/>
@@ -7593,7 +8092,7 @@
       </w:pPr>
     </w:lvl>
   </w:abstractNum>
-  <w:abstractNum w:abstractNumId="5">
+  <w:abstractNum w:abstractNumId="7" w15:restartNumberingAfterBreak="0">
     <w:nsid w:val="1D4A500F"/>
     <w:multiLevelType w:val="hybridMultilevel"/>
     <w:tmpl w:val="EFF2BAD4"/>
@@ -7679,7 +8178,7 @@
       </w:pPr>
     </w:lvl>
   </w:abstractNum>
-  <w:abstractNum w:abstractNumId="6">
+  <w:abstractNum w:abstractNumId="8" w15:restartNumberingAfterBreak="0">
     <w:nsid w:val="21987C90"/>
     <w:multiLevelType w:val="multilevel"/>
     <w:tmpl w:val="A6661DB2"/>
@@ -7765,7 +8264,7 @@
       </w:pPr>
     </w:lvl>
   </w:abstractNum>
-  <w:abstractNum w:abstractNumId="7">
+  <w:abstractNum w:abstractNumId="9" w15:restartNumberingAfterBreak="0">
     <w:nsid w:val="23565CDC"/>
     <w:multiLevelType w:val="hybridMultilevel"/>
     <w:tmpl w:val="60007046"/>
@@ -7878,7 +8377,7 @@
       </w:rPr>
     </w:lvl>
   </w:abstractNum>
-  <w:abstractNum w:abstractNumId="8">
+  <w:abstractNum w:abstractNumId="10" w15:restartNumberingAfterBreak="0">
     <w:nsid w:val="24051DE2"/>
     <w:multiLevelType w:val="hybridMultilevel"/>
     <w:tmpl w:val="2CA29DA8"/>
@@ -7967,7 +8466,7 @@
       </w:pPr>
     </w:lvl>
   </w:abstractNum>
-  <w:abstractNum w:abstractNumId="9">
+  <w:abstractNum w:abstractNumId="11" w15:restartNumberingAfterBreak="0">
     <w:nsid w:val="2DE849D6"/>
     <w:multiLevelType w:val="multilevel"/>
     <w:tmpl w:val="A5C60B64"/>
@@ -8080,7 +8579,7 @@
       </w:pPr>
     </w:lvl>
   </w:abstractNum>
-  <w:abstractNum w:abstractNumId="10">
+  <w:abstractNum w:abstractNumId="12" w15:restartNumberingAfterBreak="0">
     <w:nsid w:val="2F6F7A55"/>
     <w:multiLevelType w:val="hybridMultilevel"/>
     <w:tmpl w:val="4A82DA1C"/>
@@ -8169,7 +8668,7 @@
       </w:pPr>
     </w:lvl>
   </w:abstractNum>
-  <w:abstractNum w:abstractNumId="11">
+  <w:abstractNum w:abstractNumId="13" w15:restartNumberingAfterBreak="0">
     <w:nsid w:val="358B437E"/>
     <w:multiLevelType w:val="hybridMultilevel"/>
     <w:tmpl w:val="87F8B4E8"/>
@@ -8255,7 +8754,7 @@
       </w:pPr>
     </w:lvl>
   </w:abstractNum>
-  <w:abstractNum w:abstractNumId="12">
+  <w:abstractNum w:abstractNumId="14" w15:restartNumberingAfterBreak="0">
     <w:nsid w:val="3FE45A4A"/>
     <w:multiLevelType w:val="multilevel"/>
     <w:tmpl w:val="31C0EAA0"/>
@@ -8373,7 +8872,7 @@
       </w:rPr>
     </w:lvl>
   </w:abstractNum>
-  <w:abstractNum w:abstractNumId="13">
+  <w:abstractNum w:abstractNumId="15" w15:restartNumberingAfterBreak="0">
     <w:nsid w:val="44553721"/>
     <w:multiLevelType w:val="multilevel"/>
     <w:tmpl w:val="21229D0E"/>
@@ -8462,7 +8961,7 @@
       </w:pPr>
     </w:lvl>
   </w:abstractNum>
-  <w:abstractNum w:abstractNumId="14">
+  <w:abstractNum w:abstractNumId="16" w15:restartNumberingAfterBreak="0">
     <w:nsid w:val="46AB4A70"/>
     <w:multiLevelType w:val="hybridMultilevel"/>
     <w:tmpl w:val="99B2F02A"/>
@@ -8575,7 +9074,7 @@
       </w:rPr>
     </w:lvl>
   </w:abstractNum>
-  <w:abstractNum w:abstractNumId="15">
+  <w:abstractNum w:abstractNumId="17" w15:restartNumberingAfterBreak="0">
     <w:nsid w:val="4B552E5D"/>
     <w:multiLevelType w:val="multilevel"/>
     <w:tmpl w:val="00000000"/>
@@ -8688,7 +9187,120 @@
       </w:pPr>
     </w:lvl>
   </w:abstractNum>
-  <w:abstractNum w:abstractNumId="16">
+  <w:abstractNum w:abstractNumId="18" w15:restartNumberingAfterBreak="0">
+    <w:nsid w:val="50A33A2D"/>
+    <w:multiLevelType w:val="hybridMultilevel"/>
+    <w:tmpl w:val="059ED692"/>
+    <w:lvl w:ilvl="0" w:tplc="040C0001">
+      <w:start w:val="1"/>
+      <w:numFmt w:val="bullet"/>
+      <w:lvlText w:val=""/>
+      <w:lvlJc w:val="left"/>
+      <w:pPr>
+        <w:ind w:left="720" w:hanging="360"/>
+      </w:pPr>
+      <w:rPr>
+        <w:rFonts w:ascii="Symbol" w:hAnsi="Symbol" w:hint="default"/>
+      </w:rPr>
+    </w:lvl>
+    <w:lvl w:ilvl="1" w:tplc="040C0003" w:tentative="1">
+      <w:start w:val="1"/>
+      <w:numFmt w:val="bullet"/>
+      <w:lvlText w:val="o"/>
+      <w:lvlJc w:val="left"/>
+      <w:pPr>
+        <w:ind w:left="1440" w:hanging="360"/>
+      </w:pPr>
+      <w:rPr>
+        <w:rFonts w:ascii="Courier New" w:hAnsi="Courier New" w:cs="Courier New" w:hint="default"/>
+      </w:rPr>
+    </w:lvl>
+    <w:lvl w:ilvl="2" w:tplc="040C0005" w:tentative="1">
+      <w:start w:val="1"/>
+      <w:numFmt w:val="bullet"/>
+      <w:lvlText w:val=""/>
+      <w:lvlJc w:val="left"/>
+      <w:pPr>
+        <w:ind w:left="2160" w:hanging="360"/>
+      </w:pPr>
+      <w:rPr>
+        <w:rFonts w:ascii="Wingdings" w:hAnsi="Wingdings" w:hint="default"/>
+      </w:rPr>
+    </w:lvl>
+    <w:lvl w:ilvl="3" w:tplc="040C0001" w:tentative="1">
+      <w:start w:val="1"/>
+      <w:numFmt w:val="bullet"/>
+      <w:lvlText w:val=""/>
+      <w:lvlJc w:val="left"/>
+      <w:pPr>
+        <w:ind w:left="2880" w:hanging="360"/>
+      </w:pPr>
+      <w:rPr>
+        <w:rFonts w:ascii="Symbol" w:hAnsi="Symbol" w:hint="default"/>
+      </w:rPr>
+    </w:lvl>
+    <w:lvl w:ilvl="4" w:tplc="040C0003" w:tentative="1">
+      <w:start w:val="1"/>
+      <w:numFmt w:val="bullet"/>
+      <w:lvlText w:val="o"/>
+      <w:lvlJc w:val="left"/>
+      <w:pPr>
+        <w:ind w:left="3600" w:hanging="360"/>
+      </w:pPr>
+      <w:rPr>
+        <w:rFonts w:ascii="Courier New" w:hAnsi="Courier New" w:cs="Courier New" w:hint="default"/>
+      </w:rPr>
+    </w:lvl>
+    <w:lvl w:ilvl="5" w:tplc="040C0005" w:tentative="1">
+      <w:start w:val="1"/>
+      <w:numFmt w:val="bullet"/>
+      <w:lvlText w:val=""/>
+      <w:lvlJc w:val="left"/>
+      <w:pPr>
+        <w:ind w:left="4320" w:hanging="360"/>
+      </w:pPr>
+      <w:rPr>
+        <w:rFonts w:ascii="Wingdings" w:hAnsi="Wingdings" w:hint="default"/>
+      </w:rPr>
+    </w:lvl>
+    <w:lvl w:ilvl="6" w:tplc="040C0001" w:tentative="1">
+      <w:start w:val="1"/>
+      <w:numFmt w:val="bullet"/>
+      <w:lvlText w:val=""/>
+      <w:lvlJc w:val="left"/>
+      <w:pPr>
+        <w:ind w:left="5040" w:hanging="360"/>
+      </w:pPr>
+      <w:rPr>
+        <w:rFonts w:ascii="Symbol" w:hAnsi="Symbol" w:hint="default"/>
+      </w:rPr>
+    </w:lvl>
+    <w:lvl w:ilvl="7" w:tplc="040C0003" w:tentative="1">
+      <w:start w:val="1"/>
+      <w:numFmt w:val="bullet"/>
+      <w:lvlText w:val="o"/>
+      <w:lvlJc w:val="left"/>
+      <w:pPr>
+        <w:ind w:left="5760" w:hanging="360"/>
+      </w:pPr>
+      <w:rPr>
+        <w:rFonts w:ascii="Courier New" w:hAnsi="Courier New" w:cs="Courier New" w:hint="default"/>
+      </w:rPr>
+    </w:lvl>
+    <w:lvl w:ilvl="8" w:tplc="040C0005" w:tentative="1">
+      <w:start w:val="1"/>
+      <w:numFmt w:val="bullet"/>
+      <w:lvlText w:val=""/>
+      <w:lvlJc w:val="left"/>
+      <w:pPr>
+        <w:ind w:left="6480" w:hanging="360"/>
+      </w:pPr>
+      <w:rPr>
+        <w:rFonts w:ascii="Wingdings" w:hAnsi="Wingdings" w:hint="default"/>
+      </w:rPr>
+    </w:lvl>
+  </w:abstractNum>
+  <w:abstractNum w:abstractNumId="19" w15:restartNumberingAfterBreak="0">
     <w:nsid w:val="50DC4AB9"/>
     <w:multiLevelType w:val="hybridMultilevel"/>
     <w:tmpl w:val="B7D63AE8"/>
@@ -8774,7 +9386,120 @@
       </w:pPr>
     </w:lvl>
   </w:abstractNum>
-  <w:abstractNum w:abstractNumId="17">
+  <w:abstractNum w:abstractNumId="20" w15:restartNumberingAfterBreak="0">
+    <w:nsid w:val="61DA45A3"/>
+    <w:multiLevelType w:val="hybridMultilevel"/>
+    <w:tmpl w:val="6EF64202"/>
+    <w:lvl w:ilvl="0" w:tplc="040C0001">
+      <w:start w:val="1"/>
+      <w:numFmt w:val="bullet"/>
+      <w:lvlText w:val=""/>
+      <w:lvlJc w:val="left"/>
+      <w:pPr>
+        <w:ind w:left="960" w:hanging="360"/>
+      </w:pPr>
+      <w:rPr>
+        <w:rFonts w:ascii="Symbol" w:hAnsi="Symbol" w:hint="default"/>
+      </w:rPr>
+    </w:lvl>
+    <w:lvl w:ilvl="1" w:tplc="040C0003" w:tentative="1">
+      <w:start w:val="1"/>
+      <w:numFmt w:val="bullet"/>
+      <w:lvlText w:val="o"/>
+      <w:lvlJc w:val="left"/>
+      <w:pPr>
+        <w:ind w:left="1680" w:hanging="360"/>
+      </w:pPr>
+      <w:rPr>
+        <w:rFonts w:ascii="Courier New" w:hAnsi="Courier New" w:cs="Courier New" w:hint="default"/>
+      </w:rPr>
+    </w:lvl>
+    <w:lvl w:ilvl="2" w:tplc="040C0005" w:tentative="1">
+      <w:start w:val="1"/>
+      <w:numFmt w:val="bullet"/>
+      <w:lvlText w:val=""/>
+      <w:lvlJc w:val="left"/>
+      <w:pPr>
+        <w:ind w:left="2400" w:hanging="360"/>
+      </w:pPr>
+      <w:rPr>
+        <w:rFonts w:ascii="Wingdings" w:hAnsi="Wingdings" w:hint="default"/>
+      </w:rPr>
+    </w:lvl>
+    <w:lvl w:ilvl="3" w:tplc="040C0001" w:tentative="1">
+      <w:start w:val="1"/>
+      <w:numFmt w:val="bullet"/>
+      <w:lvlText w:val=""/>
+      <w:lvlJc w:val="left"/>
+      <w:pPr>
+        <w:ind w:left="3120" w:hanging="360"/>
+      </w:pPr>
+      <w:rPr>
+        <w:rFonts w:ascii="Symbol" w:hAnsi="Symbol" w:hint="default"/>
+      </w:rPr>
+    </w:lvl>
+    <w:lvl w:ilvl="4" w:tplc="040C0003" w:tentative="1">
+      <w:start w:val="1"/>
+      <w:numFmt w:val="bullet"/>
+      <w:lvlText w:val="o"/>
+      <w:lvlJc w:val="left"/>
+      <w:pPr>
+        <w:ind w:left="3840" w:hanging="360"/>
+      </w:pPr>
+      <w:rPr>
+        <w:rFonts w:ascii="Courier New" w:hAnsi="Courier New" w:cs="Courier New" w:hint="default"/>
+      </w:rPr>
+    </w:lvl>
+    <w:lvl w:ilvl="5" w:tplc="040C0005" w:tentative="1">
+      <w:start w:val="1"/>
+      <w:numFmt w:val="bullet"/>
+      <w:lvlText w:val=""/>
+      <w:lvlJc w:val="left"/>
+      <w:pPr>
+        <w:ind w:left="4560" w:hanging="360"/>
+      </w:pPr>
+      <w:rPr>
+        <w:rFonts w:ascii="Wingdings" w:hAnsi="Wingdings" w:hint="default"/>
+      </w:rPr>
+    </w:lvl>
+    <w:lvl w:ilvl="6" w:tplc="040C0001" w:tentative="1">
+      <w:start w:val="1"/>
+      <w:numFmt w:val="bullet"/>
+      <w:lvlText w:val=""/>
+      <w:lvlJc w:val="left"/>
+      <w:pPr>
+        <w:ind w:left="5280" w:hanging="360"/>
+      </w:pPr>
+      <w:rPr>
+        <w:rFonts w:ascii="Symbol" w:hAnsi="Symbol" w:hint="default"/>
+      </w:rPr>
+    </w:lvl>
+    <w:lvl w:ilvl="7" w:tplc="040C0003" w:tentative="1">
+      <w:start w:val="1"/>
+      <w:numFmt w:val="bullet"/>
+      <w:lvlText w:val="o"/>
+      <w:lvlJc w:val="left"/>
+      <w:pPr>
+        <w:ind w:left="6000" w:hanging="360"/>
+      </w:pPr>
+      <w:rPr>
+        <w:rFonts w:ascii="Courier New" w:hAnsi="Courier New" w:cs="Courier New" w:hint="default"/>
+      </w:rPr>
+    </w:lvl>
+    <w:lvl w:ilvl="8" w:tplc="040C0005" w:tentative="1">
+      <w:start w:val="1"/>
+      <w:numFmt w:val="bullet"/>
+      <w:lvlText w:val=""/>
+      <w:lvlJc w:val="left"/>
+      <w:pPr>
+        <w:ind w:left="6720" w:hanging="360"/>
+      </w:pPr>
+      <w:rPr>
+        <w:rFonts w:ascii="Wingdings" w:hAnsi="Wingdings" w:hint="default"/>
+      </w:rPr>
+    </w:lvl>
+  </w:abstractNum>
+  <w:abstractNum w:abstractNumId="21" w15:restartNumberingAfterBreak="0">
     <w:nsid w:val="7116259D"/>
     <w:multiLevelType w:val="hybridMultilevel"/>
     <w:tmpl w:val="BA8AF1AA"/>
@@ -8863,7 +9588,7 @@
       </w:pPr>
     </w:lvl>
   </w:abstractNum>
-  <w:abstractNum w:abstractNumId="18">
+  <w:abstractNum w:abstractNumId="22" w15:restartNumberingAfterBreak="0">
     <w:nsid w:val="7599354E"/>
     <w:multiLevelType w:val="hybridMultilevel"/>
     <w:tmpl w:val="65E68C72"/>
@@ -8952,7 +9677,7 @@
       </w:pPr>
     </w:lvl>
   </w:abstractNum>
-  <w:abstractNum w:abstractNumId="19">
+  <w:abstractNum w:abstractNumId="23" w15:restartNumberingAfterBreak="0">
     <w:nsid w:val="79015BE5"/>
     <w:multiLevelType w:val="hybridMultilevel"/>
     <w:tmpl w:val="61B25B52"/>
@@ -9039,64 +9764,76 @@
     </w:lvl>
   </w:abstractNum>
   <w:num w:numId="1">
+    <w:abstractNumId w:val="4"/>
+  </w:num>
+  <w:num w:numId="2">
+    <w:abstractNumId w:val="4"/>
+  </w:num>
+  <w:num w:numId="3">
+    <w:abstractNumId w:val="11"/>
+  </w:num>
+  <w:num w:numId="4">
+    <w:abstractNumId w:val="8"/>
+  </w:num>
+  <w:num w:numId="5">
+    <w:abstractNumId w:val="15"/>
+  </w:num>
+  <w:num w:numId="6">
     <w:abstractNumId w:val="3"/>
   </w:num>
-  <w:num w:numId="2">
-    <w:abstractNumId w:val="3"/>
+  <w:num w:numId="7">
+    <w:abstractNumId w:val="14"/>
   </w:num>
-  <w:num w:numId="3">
-    <w:abstractNumId w:val="9"/>
+  <w:num w:numId="8">
+    <w:abstractNumId w:val="23"/>
   </w:num>
-  <w:num w:numId="4">
+  <w:num w:numId="9">
     <w:abstractNumId w:val="6"/>
   </w:num>
-  <w:num w:numId="5">
-    <w:abstractNumId w:val="13"/>
-  </w:num>
-  <w:num w:numId="6">
-    <w:abstractNumId w:val="2"/>
-  </w:num>
-  <w:num w:numId="7">
-    <w:abstractNumId w:val="12"/>
-  </w:num>
-  <w:num w:numId="8">
-    <w:abstractNumId w:val="19"/>
-  </w:num>
-  <w:num w:numId="9">
-    <w:abstractNumId w:val="4"/>
-  </w:num>
   <w:num w:numId="10">
-    <w:abstractNumId w:val="14"/>
+    <w:abstractNumId w:val="16"/>
   </w:num>
   <w:num w:numId="11">
     <w:abstractNumId w:val="0"/>
   </w:num>
   <w:num w:numId="12">
+    <w:abstractNumId w:val="12"/>
+  </w:num>
+  <w:num w:numId="13">
+    <w:abstractNumId w:val="13"/>
+  </w:num>
+  <w:num w:numId="14">
+    <w:abstractNumId w:val="19"/>
+  </w:num>
+  <w:num w:numId="15">
+    <w:abstractNumId w:val="7"/>
+  </w:num>
+  <w:num w:numId="16">
+    <w:abstractNumId w:val="21"/>
+  </w:num>
+  <w:num w:numId="17">
+    <w:abstractNumId w:val="2"/>
+  </w:num>
+  <w:num w:numId="18">
     <w:abstractNumId w:val="10"/>
   </w:num>
-  <w:num w:numId="13">
-    <w:abstractNumId w:val="11"/>
+  <w:num w:numId="19">
+    <w:abstractNumId w:val="9"/>
   </w:num>
-  <w:num w:numId="14">
-    <w:abstractNumId w:val="16"/>
+  <w:num w:numId="20">
+    <w:abstractNumId w:val="22"/>
   </w:num>
-  <w:num w:numId="15">
-    <w:abstractNumId w:val="5"/>
-  </w:num>
-  <w:num w:numId="16">
-    <w:abstractNumId w:val="17"/>
-  </w:num>
-  <w:num w:numId="17">
+  <w:num w:numId="21">
     <w:abstractNumId w:val="1"/>
   </w:num>
-  <w:num w:numId="18">
-    <w:abstractNumId w:val="8"/>
+  <w:num w:numId="22">
+    <w:abstractNumId w:val="20"/>
   </w:num>
-  <w:num w:numId="19">
-    <w:abstractNumId w:val="7"/>
+  <w:num w:numId="23">
+    <w:abstractNumId w:val="18"/>
   </w:num>
-  <w:num w:numId="20">
-    <w:abstractNumId w:val="18"/>
+  <w:num w:numId="24">
+    <w:abstractNumId w:val="5"/>
   </w:num>
 </w:numbering>
 </file>
@@ -10155,6 +10892,17 @@
       <w:lang w:eastAsia="fr-FR"/>
     </w:rPr>
   </w:style>
+  <w:style w:type="character" w:styleId="Lienhypertexte">
+    <w:name w:val="Hyperlink"/>
+    <w:basedOn w:val="Policepardfaut"/>
+    <w:uiPriority w:val="99"/>
+    <w:unhideWhenUsed/>
+    <w:rsid w:val="00377779"/>
+    <w:rPr>
+      <w:color w:val="0000FF" w:themeColor="hyperlink"/>
+      <w:u w:val="single"/>
+    </w:rPr>
+  </w:style>
 </w:styles>
 </file>
 
@@ -10483,7 +11231,7 @@
 </file>
 
 <file path=customXml/itemProps1.xml><?xml version="1.0" encoding="utf-8"?>
-<ds:datastoreItem xmlns:ds="http://schemas.openxmlformats.org/officeDocument/2006/customXml" ds:itemID="{2BB42079-D637-4438-83C0-4F01A9BBC212}">
+<ds:datastoreItem xmlns:ds="http://schemas.openxmlformats.org/officeDocument/2006/customXml" ds:itemID="{3AA45CF9-F33B-4DF8-AE80-CF4D1ECCD98C}">
   <ds:schemaRefs>
     <ds:schemaRef ds:uri="http://schemas.openxmlformats.org/officeDocument/2006/bibliography"/>
   </ds:schemaRefs>

</xml_diff>